<commit_message>
Proto arrumada e diagrama de solução Vfinal iniciado
</commit_message>
<xml_diff>
--- a/Diagrama de solução V3.docx
+++ b/Diagrama de solução V3.docx
@@ -10,7 +10,7 @@
         <mc:AlternateContent>
           <mc:Choice Requires="wps">
             <w:drawing>
-              <wp:anchor distT="45720" distB="45720" distL="114300" distR="114300" simplePos="0" relativeHeight="251705344" behindDoc="0" locked="0" layoutInCell="1" allowOverlap="1" wp14:anchorId="397D096E" wp14:editId="771FA353">
+              <wp:anchor distT="45720" distB="45720" distL="114300" distR="114300" simplePos="0" relativeHeight="251705344" behindDoc="0" locked="0" layoutInCell="1" allowOverlap="1" wp14:anchorId="397D096E" wp14:editId="1B461615">
                 <wp:simplePos x="0" y="0"/>
                 <wp:positionH relativeFrom="column">
                   <wp:posOffset>6545052</wp:posOffset>
@@ -228,7 +228,7 @@
           </mc:Choice>
           <mc:Fallback>
             <w:pict>
-              <v:shape w14:anchorId="16BFF18D" id="_x0000_s1027" type="#_x0000_t202" style="position:absolute;margin-left:99.4pt;margin-top:22.6pt;width:57.75pt;height:23.8pt;z-index:251707392;visibility:visible;mso-wrap-style:square;mso-width-percent:0;mso-height-percent:0;mso-wrap-distance-left:9pt;mso-wrap-distance-top:3.6pt;mso-wrap-distance-right:9pt;mso-wrap-distance-bottom:3.6pt;mso-position-horizontal:absolute;mso-position-horizontal-relative:text;mso-position-vertical:absolute;mso-position-vertical-relative:text;mso-width-percent:0;mso-height-percent:0;mso-width-relative:margin;mso-height-relative:margin;v-text-anchor:top" o:gfxdata="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">
+              <v:shape w14:anchorId="16BFF18D" id="_x0000_s1027" type="#_x0000_t202" style="position:absolute;margin-left:99.4pt;margin-top:22.6pt;width:57.75pt;height:23.8pt;z-index:251707392;visibility:visible;mso-wrap-style:square;mso-width-percent:0;mso-height-percent:0;mso-wrap-distance-left:9pt;mso-wrap-distance-top:3.6pt;mso-wrap-distance-right:9pt;mso-wrap-distance-bottom:3.6pt;mso-position-horizontal:absolute;mso-position-horizontal-relative:text;mso-position-vertical:absolute;mso-position-vertical-relative:text;mso-width-percent:0;mso-height-percent:0;mso-width-relative:margin;mso-height-relative:margin;v-text-anchor:top" o:gfxdata="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">
                 <v:textbox>
                   <w:txbxContent>
                     <w:p>
@@ -906,7 +906,7 @@
           <w:noProof/>
         </w:rPr>
         <w:drawing>
-          <wp:anchor distT="0" distB="0" distL="114300" distR="114300" simplePos="0" relativeHeight="251662336" behindDoc="0" locked="0" layoutInCell="1" allowOverlap="1" wp14:anchorId="531C6CF8" wp14:editId="65C0E484">
+          <wp:anchor distT="0" distB="0" distL="114300" distR="114300" simplePos="0" relativeHeight="251662336" behindDoc="0" locked="0" layoutInCell="1" allowOverlap="1" wp14:anchorId="531C6CF8" wp14:editId="0613A6B9">
             <wp:simplePos x="0" y="0"/>
             <wp:positionH relativeFrom="column">
               <wp:posOffset>1252220</wp:posOffset>
@@ -1282,7 +1282,7 @@
           </mc:Choice>
           <mc:Fallback>
             <w:pict>
-              <v:shape w14:anchorId="14E71E36" id="Caixa de Texto 56" o:spid="_x0000_s1029" type="#_x0000_t202" style="position:absolute;margin-left:-31.6pt;margin-top:9.25pt;width:106.6pt;height:40.2pt;z-index:251727872;visibility:visible;mso-wrap-style:square;mso-width-percent:0;mso-height-percent:0;mso-wrap-distance-left:9pt;mso-wrap-distance-top:0;mso-wrap-distance-right:9pt;mso-wrap-distance-bottom:0;mso-position-horizontal:absolute;mso-position-horizontal-relative:text;mso-position-vertical:absolute;mso-position-vertical-relative:text;mso-width-percent:0;mso-height-percent:0;mso-width-relative:margin;mso-height-relative:margin;v-text-anchor:top" o:gfxdata="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" fillcolor="#e7e6e6 [3214]" strokeweight=".5pt">
+              <v:shape w14:anchorId="14E71E36" id="Caixa de Texto 56" o:spid="_x0000_s1029" type="#_x0000_t202" style="position:absolute;margin-left:-31.6pt;margin-top:9.25pt;width:106.6pt;height:40.2pt;z-index:251727872;visibility:visible;mso-wrap-style:square;mso-width-percent:0;mso-height-percent:0;mso-wrap-distance-left:9pt;mso-wrap-distance-top:0;mso-wrap-distance-right:9pt;mso-wrap-distance-bottom:0;mso-position-horizontal:absolute;mso-position-horizontal-relative:text;mso-position-vertical:absolute;mso-position-vertical-relative:text;mso-width-percent:0;mso-height-percent:0;mso-width-relative:margin;mso-height-relative:margin;v-text-anchor:top" o:gfxdata="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" fillcolor="#e7e6e6 [3214]" strokeweight=".5pt">
                 <v:textbox>
                   <w:txbxContent>
                     <w:p>
@@ -1459,7 +1459,7 @@
         <mc:AlternateContent>
           <mc:Choice Requires="wps">
             <w:drawing>
-              <wp:anchor distT="0" distB="0" distL="114300" distR="114300" simplePos="0" relativeHeight="251714560" behindDoc="0" locked="0" layoutInCell="1" allowOverlap="1" wp14:anchorId="5DF980E6" wp14:editId="08DC3D91">
+              <wp:anchor distT="0" distB="0" distL="114300" distR="114300" simplePos="0" relativeHeight="251714560" behindDoc="0" locked="0" layoutInCell="1" allowOverlap="1" wp14:anchorId="5DF980E6" wp14:editId="63081659">
                 <wp:simplePos x="0" y="0"/>
                 <wp:positionH relativeFrom="margin">
                   <wp:posOffset>2371666</wp:posOffset>
@@ -1669,13 +1669,13 @@
           <w:noProof/>
         </w:rPr>
         <w:drawing>
-          <wp:anchor distT="0" distB="0" distL="114300" distR="114300" simplePos="0" relativeHeight="251689984" behindDoc="0" locked="0" layoutInCell="1" allowOverlap="1" wp14:anchorId="65D9D8BE" wp14:editId="08F14F84">
+          <wp:anchor distT="0" distB="0" distL="114300" distR="114300" simplePos="0" relativeHeight="251689984" behindDoc="0" locked="0" layoutInCell="1" allowOverlap="1" wp14:anchorId="65D9D8BE" wp14:editId="1D194379">
             <wp:simplePos x="0" y="0"/>
             <wp:positionH relativeFrom="column">
-              <wp:posOffset>7422441</wp:posOffset>
+              <wp:posOffset>7423242</wp:posOffset>
             </wp:positionH>
             <wp:positionV relativeFrom="paragraph">
-              <wp:posOffset>240467</wp:posOffset>
+              <wp:posOffset>210185</wp:posOffset>
             </wp:positionV>
             <wp:extent cx="938719" cy="276046"/>
             <wp:effectExtent l="0" t="0" r="0" b="0"/>
@@ -1935,7 +1935,137 @@
           <w:noProof/>
         </w:rPr>
         <w:drawing>
-          <wp:anchor distT="0" distB="0" distL="114300" distR="114300" simplePos="0" relativeHeight="251730944" behindDoc="0" locked="0" layoutInCell="1" allowOverlap="1" wp14:anchorId="4C775B66" wp14:editId="647E0A7C">
+          <wp:anchor distT="0" distB="0" distL="114300" distR="114300" simplePos="0" relativeHeight="251688960" behindDoc="0" locked="0" layoutInCell="1" allowOverlap="1" wp14:anchorId="012F454A" wp14:editId="62F8E10C">
+            <wp:simplePos x="0" y="0"/>
+            <wp:positionH relativeFrom="margin">
+              <wp:align>right</wp:align>
+            </wp:positionH>
+            <wp:positionV relativeFrom="paragraph">
+              <wp:posOffset>6350</wp:posOffset>
+            </wp:positionV>
+            <wp:extent cx="252257" cy="257810"/>
+            <wp:effectExtent l="0" t="0" r="0" b="8890"/>
+            <wp:wrapNone/>
+            <wp:docPr id="45" name="Imagem 45" descr="Desenho preto e branco&#10;&#10;Descrição gerada automaticamente com confiança média"/>
+            <wp:cNvGraphicFramePr>
+              <a:graphicFrameLocks xmlns:a="http://schemas.openxmlformats.org/drawingml/2006/main" noChangeAspect="1"/>
+            </wp:cNvGraphicFramePr>
+            <a:graphic xmlns:a="http://schemas.openxmlformats.org/drawingml/2006/main">
+              <a:graphicData uri="http://schemas.openxmlformats.org/drawingml/2006/picture">
+                <pic:pic xmlns:pic="http://schemas.openxmlformats.org/drawingml/2006/picture">
+                  <pic:nvPicPr>
+                    <pic:cNvPr id="45" name="Imagem 45" descr="Desenho preto e branco&#10;&#10;Descrição gerada automaticamente com confiança média"/>
+                    <pic:cNvPicPr>
+                      <a:picLocks noChangeAspect="1" noChangeArrowheads="1"/>
+                    </pic:cNvPicPr>
+                  </pic:nvPicPr>
+                  <pic:blipFill>
+                    <a:blip r:embed="rId20" cstate="print">
+                      <a:extLst>
+                        <a:ext uri="{28A0092B-C50C-407E-A947-70E740481C1C}">
+                          <a14:useLocalDpi xmlns:a14="http://schemas.microsoft.com/office/drawing/2010/main" val="0"/>
+                        </a:ext>
+                      </a:extLst>
+                    </a:blip>
+                    <a:srcRect/>
+                    <a:stretch>
+                      <a:fillRect/>
+                    </a:stretch>
+                  </pic:blipFill>
+                  <pic:spPr bwMode="auto">
+                    <a:xfrm>
+                      <a:off x="0" y="0"/>
+                      <a:ext cx="252257" cy="257810"/>
+                    </a:xfrm>
+                    <a:prstGeom prst="rect">
+                      <a:avLst/>
+                    </a:prstGeom>
+                    <a:noFill/>
+                    <a:ln>
+                      <a:noFill/>
+                    </a:ln>
+                  </pic:spPr>
+                </pic:pic>
+              </a:graphicData>
+            </a:graphic>
+            <wp14:sizeRelH relativeFrom="page">
+              <wp14:pctWidth>0</wp14:pctWidth>
+            </wp14:sizeRelH>
+            <wp14:sizeRelV relativeFrom="page">
+              <wp14:pctHeight>0</wp14:pctHeight>
+            </wp14:sizeRelV>
+          </wp:anchor>
+        </w:drawing>
+      </w:r>
+      <w:r>
+        <w:rPr>
+          <w:noProof/>
+        </w:rPr>
+        <w:drawing>
+          <wp:anchor distT="0" distB="0" distL="114300" distR="114300" simplePos="0" relativeHeight="251687936" behindDoc="0" locked="0" layoutInCell="1" allowOverlap="1" wp14:anchorId="189B7906" wp14:editId="365754CF">
+            <wp:simplePos x="0" y="0"/>
+            <wp:positionH relativeFrom="column">
+              <wp:posOffset>7253606</wp:posOffset>
+            </wp:positionH>
+            <wp:positionV relativeFrom="paragraph">
+              <wp:posOffset>217170</wp:posOffset>
+            </wp:positionV>
+            <wp:extent cx="651510" cy="651510"/>
+            <wp:effectExtent l="0" t="0" r="0" b="0"/>
+            <wp:wrapNone/>
+            <wp:docPr id="43" name="Gráfico 43" descr="Gráfico de barras com preenchimento sólido"/>
+            <wp:cNvGraphicFramePr>
+              <a:graphicFrameLocks xmlns:a="http://schemas.openxmlformats.org/drawingml/2006/main" noChangeAspect="1"/>
+            </wp:cNvGraphicFramePr>
+            <a:graphic xmlns:a="http://schemas.openxmlformats.org/drawingml/2006/main">
+              <a:graphicData uri="http://schemas.openxmlformats.org/drawingml/2006/picture">
+                <pic:pic xmlns:pic="http://schemas.openxmlformats.org/drawingml/2006/picture">
+                  <pic:nvPicPr>
+                    <pic:cNvPr id="43" name="Gráfico 43" descr="Gráfico de barras com preenchimento sólido"/>
+                    <pic:cNvPicPr/>
+                  </pic:nvPicPr>
+                  <pic:blipFill>
+                    <a:blip r:embed="rId21">
+                      <a:extLst>
+                        <a:ext uri="{28A0092B-C50C-407E-A947-70E740481C1C}">
+                          <a14:useLocalDpi xmlns:a14="http://schemas.microsoft.com/office/drawing/2010/main" val="0"/>
+                        </a:ext>
+                        <a:ext uri="{96DAC541-7B7A-43D3-8B79-37D633B846F1}">
+                          <asvg:svgBlip xmlns:asvg="http://schemas.microsoft.com/office/drawing/2016/SVG/main" r:embed="rId22"/>
+                        </a:ext>
+                      </a:extLst>
+                    </a:blip>
+                    <a:stretch>
+                      <a:fillRect/>
+                    </a:stretch>
+                  </pic:blipFill>
+                  <pic:spPr>
+                    <a:xfrm>
+                      <a:off x="0" y="0"/>
+                      <a:ext cx="651510" cy="651510"/>
+                    </a:xfrm>
+                    <a:prstGeom prst="rect">
+                      <a:avLst/>
+                    </a:prstGeom>
+                  </pic:spPr>
+                </pic:pic>
+              </a:graphicData>
+            </a:graphic>
+            <wp14:sizeRelH relativeFrom="margin">
+              <wp14:pctWidth>0</wp14:pctWidth>
+            </wp14:sizeRelH>
+            <wp14:sizeRelV relativeFrom="margin">
+              <wp14:pctHeight>0</wp14:pctHeight>
+            </wp14:sizeRelV>
+          </wp:anchor>
+        </w:drawing>
+      </w:r>
+      <w:r>
+        <w:rPr>
+          <w:noProof/>
+        </w:rPr>
+        <w:drawing>
+          <wp:anchor distT="0" distB="0" distL="114300" distR="114300" simplePos="0" relativeHeight="251730944" behindDoc="0" locked="0" layoutInCell="1" allowOverlap="1" wp14:anchorId="4C775B66" wp14:editId="7E2EE5D4">
             <wp:simplePos x="0" y="0"/>
             <wp:positionH relativeFrom="column">
               <wp:posOffset>5691002</wp:posOffset>
@@ -1960,7 +2090,7 @@
                     </pic:cNvPicPr>
                   </pic:nvPicPr>
                   <pic:blipFill>
-                    <a:blip r:embed="rId20" cstate="print">
+                    <a:blip r:embed="rId23" cstate="print">
                       <a:extLst>
                         <a:ext uri="{28A0092B-C50C-407E-A947-70E740481C1C}">
                           <a14:useLocalDpi xmlns:a14="http://schemas.microsoft.com/office/drawing/2010/main" val="0"/>
@@ -1992,73 +2122,6 @@
               <wp14:pctWidth>0</wp14:pctWidth>
             </wp14:sizeRelH>
             <wp14:sizeRelV relativeFrom="margin">
-              <wp14:pctHeight>0</wp14:pctHeight>
-            </wp14:sizeRelV>
-          </wp:anchor>
-        </w:drawing>
-      </w:r>
-      <w:r>
-        <w:rPr>
-          <w:noProof/>
-        </w:rPr>
-        <w:drawing>
-          <wp:anchor distT="0" distB="0" distL="114300" distR="114300" simplePos="0" relativeHeight="251688960" behindDoc="0" locked="0" layoutInCell="1" allowOverlap="1" wp14:anchorId="012F454A" wp14:editId="5BABD14A">
-            <wp:simplePos x="0" y="0"/>
-            <wp:positionH relativeFrom="margin">
-              <wp:posOffset>8509932</wp:posOffset>
-            </wp:positionH>
-            <wp:positionV relativeFrom="paragraph">
-              <wp:posOffset>4552</wp:posOffset>
-            </wp:positionV>
-            <wp:extent cx="364669" cy="372697"/>
-            <wp:effectExtent l="0" t="0" r="0" b="8890"/>
-            <wp:wrapNone/>
-            <wp:docPr id="45" name="Imagem 45" descr="Desenho preto e branco&#10;&#10;Descrição gerada automaticamente com confiança média"/>
-            <wp:cNvGraphicFramePr>
-              <a:graphicFrameLocks xmlns:a="http://schemas.openxmlformats.org/drawingml/2006/main" noChangeAspect="1"/>
-            </wp:cNvGraphicFramePr>
-            <a:graphic xmlns:a="http://schemas.openxmlformats.org/drawingml/2006/main">
-              <a:graphicData uri="http://schemas.openxmlformats.org/drawingml/2006/picture">
-                <pic:pic xmlns:pic="http://schemas.openxmlformats.org/drawingml/2006/picture">
-                  <pic:nvPicPr>
-                    <pic:cNvPr id="45" name="Imagem 45" descr="Desenho preto e branco&#10;&#10;Descrição gerada automaticamente com confiança média"/>
-                    <pic:cNvPicPr>
-                      <a:picLocks noChangeAspect="1" noChangeArrowheads="1"/>
-                    </pic:cNvPicPr>
-                  </pic:nvPicPr>
-                  <pic:blipFill>
-                    <a:blip r:embed="rId21" cstate="print">
-                      <a:extLst>
-                        <a:ext uri="{28A0092B-C50C-407E-A947-70E740481C1C}">
-                          <a14:useLocalDpi xmlns:a14="http://schemas.microsoft.com/office/drawing/2010/main" val="0"/>
-                        </a:ext>
-                      </a:extLst>
-                    </a:blip>
-                    <a:srcRect/>
-                    <a:stretch>
-                      <a:fillRect/>
-                    </a:stretch>
-                  </pic:blipFill>
-                  <pic:spPr bwMode="auto">
-                    <a:xfrm>
-                      <a:off x="0" y="0"/>
-                      <a:ext cx="364669" cy="372697"/>
-                    </a:xfrm>
-                    <a:prstGeom prst="rect">
-                      <a:avLst/>
-                    </a:prstGeom>
-                    <a:noFill/>
-                    <a:ln>
-                      <a:noFill/>
-                    </a:ln>
-                  </pic:spPr>
-                </pic:pic>
-              </a:graphicData>
-            </a:graphic>
-            <wp14:sizeRelH relativeFrom="page">
-              <wp14:pctWidth>0</wp14:pctWidth>
-            </wp14:sizeRelH>
-            <wp14:sizeRelV relativeFrom="page">
               <wp14:pctHeight>0</wp14:pctHeight>
             </wp14:sizeRelV>
           </wp:anchor>
@@ -2178,7 +2241,7 @@
         <mc:AlternateContent>
           <mc:Choice Requires="wps">
             <w:drawing>
-              <wp:anchor distT="0" distB="0" distL="114300" distR="114300" simplePos="0" relativeHeight="251721728" behindDoc="0" locked="0" layoutInCell="1" allowOverlap="1" wp14:anchorId="05DCE81F" wp14:editId="2D14B56D">
+              <wp:anchor distT="0" distB="0" distL="114300" distR="114300" simplePos="0" relativeHeight="251721728" behindDoc="0" locked="0" layoutInCell="1" allowOverlap="1" wp14:anchorId="05DCE81F" wp14:editId="38D2D759">
                 <wp:simplePos x="0" y="0"/>
                 <wp:positionH relativeFrom="column">
                   <wp:posOffset>1320195</wp:posOffset>
@@ -2239,30 +2302,36 @@
           </mc:Choice>
           <mc:Fallback>
             <w:pict>
-              <v:shape w14:anchorId="206E0CED" id="Conector de Seta Reta 38" o:spid="_x0000_s1026" type="#_x0000_t32" style="position:absolute;margin-left:103.95pt;margin-top:19.85pt;width:69.65pt;height:3.6pt;z-index:251721728;visibility:visible;mso-wrap-style:square;mso-width-percent:0;mso-height-percent:0;mso-wrap-distance-left:9pt;mso-wrap-distance-top:0;mso-wrap-distance-right:9pt;mso-wrap-distance-bottom:0;mso-position-horizontal:absolute;mso-position-horizontal-relative:text;mso-position-vertical:absolute;mso-position-vertical-relative:text;mso-width-percent:0;mso-height-percent:0;mso-width-relative:margin;mso-height-relative:margin" o:gfxdata="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" strokecolor="#002060" strokeweight="3pt">
+              <v:shapetype w14:anchorId="58D840E9" id="_x0000_t32" coordsize="21600,21600" o:spt="32" o:oned="t" path="m,l21600,21600e" filled="f">
+                <v:path arrowok="t" fillok="f" o:connecttype="none"/>
+                <o:lock v:ext="edit" shapetype="t"/>
+              </v:shapetype>
+              <v:shape id="Conector de Seta Reta 38" o:spid="_x0000_s1026" type="#_x0000_t32" style="position:absolute;margin-left:103.95pt;margin-top:19.85pt;width:69.65pt;height:3.6pt;z-index:251721728;visibility:visible;mso-wrap-style:square;mso-width-percent:0;mso-height-percent:0;mso-wrap-distance-left:9pt;mso-wrap-distance-top:0;mso-wrap-distance-right:9pt;mso-wrap-distance-bottom:0;mso-position-horizontal:absolute;mso-position-horizontal-relative:text;mso-position-vertical:absolute;mso-position-vertical-relative:text;mso-width-percent:0;mso-height-percent:0;mso-width-relative:margin;mso-height-relative:margin" o:gfxdata="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" strokecolor="#002060" strokeweight="3pt">
                 <v:stroke endarrow="block" joinstyle="miter"/>
               </v:shape>
             </w:pict>
           </mc:Fallback>
         </mc:AlternateContent>
       </w:r>
+    </w:p>
+    <w:p>
       <w:r>
         <w:rPr>
           <w:noProof/>
         </w:rPr>
         <w:drawing>
-          <wp:anchor distT="0" distB="0" distL="114300" distR="114300" simplePos="0" relativeHeight="251687936" behindDoc="0" locked="0" layoutInCell="1" allowOverlap="1" wp14:anchorId="189B7906" wp14:editId="19842742">
+          <wp:anchor distT="0" distB="0" distL="114300" distR="114300" simplePos="0" relativeHeight="251734016" behindDoc="0" locked="0" layoutInCell="1" allowOverlap="1" wp14:anchorId="02EB1DB6" wp14:editId="7D167480">
             <wp:simplePos x="0" y="0"/>
             <wp:positionH relativeFrom="column">
-              <wp:posOffset>7252167</wp:posOffset>
+              <wp:posOffset>7902575</wp:posOffset>
             </wp:positionH>
             <wp:positionV relativeFrom="paragraph">
-              <wp:posOffset>184330</wp:posOffset>
+              <wp:posOffset>3810</wp:posOffset>
             </wp:positionV>
-            <wp:extent cx="681427" cy="681427"/>
+            <wp:extent cx="971550" cy="324485"/>
             <wp:effectExtent l="0" t="0" r="0" b="0"/>
             <wp:wrapNone/>
-            <wp:docPr id="43" name="Gráfico 43" descr="Gráfico de barras com preenchimento sólido"/>
+            <wp:docPr id="6" name="Imagem 6" descr="Jira Service Management"/>
             <wp:cNvGraphicFramePr>
               <a:graphicFrameLocks xmlns:a="http://schemas.openxmlformats.org/drawingml/2006/main" noChangeAspect="1"/>
             </wp:cNvGraphicFramePr>
@@ -2270,32 +2339,36 @@
               <a:graphicData uri="http://schemas.openxmlformats.org/drawingml/2006/picture">
                 <pic:pic xmlns:pic="http://schemas.openxmlformats.org/drawingml/2006/picture">
                   <pic:nvPicPr>
-                    <pic:cNvPr id="43" name="Gráfico 43" descr="Gráfico de barras com preenchimento sólido"/>
-                    <pic:cNvPicPr/>
+                    <pic:cNvPr id="0" name="Picture 1" descr="Jira Service Management"/>
+                    <pic:cNvPicPr>
+                      <a:picLocks noChangeAspect="1" noChangeArrowheads="1"/>
+                    </pic:cNvPicPr>
                   </pic:nvPicPr>
                   <pic:blipFill>
-                    <a:blip r:embed="rId22">
+                    <a:blip r:embed="rId24" cstate="print">
                       <a:extLst>
                         <a:ext uri="{28A0092B-C50C-407E-A947-70E740481C1C}">
                           <a14:useLocalDpi xmlns:a14="http://schemas.microsoft.com/office/drawing/2010/main" val="0"/>
                         </a:ext>
-                        <a:ext uri="{96DAC541-7B7A-43D3-8B79-37D633B846F1}">
-                          <asvg:svgBlip xmlns:asvg="http://schemas.microsoft.com/office/drawing/2016/SVG/main" r:embed="rId23"/>
-                        </a:ext>
                       </a:extLst>
                     </a:blip>
+                    <a:srcRect/>
                     <a:stretch>
                       <a:fillRect/>
                     </a:stretch>
                   </pic:blipFill>
-                  <pic:spPr>
+                  <pic:spPr bwMode="auto">
                     <a:xfrm>
                       <a:off x="0" y="0"/>
-                      <a:ext cx="682329" cy="682329"/>
+                      <a:ext cx="971550" cy="324485"/>
                     </a:xfrm>
                     <a:prstGeom prst="rect">
                       <a:avLst/>
                     </a:prstGeom>
+                    <a:noFill/>
+                    <a:ln>
+                      <a:noFill/>
+                    </a:ln>
                   </pic:spPr>
                 </pic:pic>
               </a:graphicData>
@@ -2309,8 +2382,6 @@
           </wp:anchor>
         </w:drawing>
       </w:r>
-    </w:p>
-    <w:p>
       <w:r>
         <w:rPr>
           <w:noProof/>
@@ -2318,7 +2389,7 @@
         <mc:AlternateContent>
           <mc:Choice Requires="wps">
             <w:drawing>
-              <wp:anchor distT="0" distB="0" distL="114300" distR="114300" simplePos="0" relativeHeight="251724800" behindDoc="0" locked="0" layoutInCell="1" allowOverlap="1" wp14:anchorId="09D6F3BB" wp14:editId="76AF76DB">
+              <wp:anchor distT="0" distB="0" distL="114300" distR="114300" simplePos="0" relativeHeight="251724800" behindDoc="0" locked="0" layoutInCell="1" allowOverlap="1" wp14:anchorId="09D6F3BB" wp14:editId="65A93F6C">
                 <wp:simplePos x="0" y="0"/>
                 <wp:positionH relativeFrom="column">
                   <wp:posOffset>2495225</wp:posOffset>
@@ -2456,13 +2527,13 @@
                     <pic:cNvPicPr/>
                   </pic:nvPicPr>
                   <pic:blipFill>
-                    <a:blip r:embed="rId22" cstate="print">
+                    <a:blip r:embed="rId21" cstate="print">
                       <a:extLst>
                         <a:ext uri="{28A0092B-C50C-407E-A947-70E740481C1C}">
                           <a14:useLocalDpi xmlns:a14="http://schemas.microsoft.com/office/drawing/2010/main" val="0"/>
                         </a:ext>
                         <a:ext uri="{96DAC541-7B7A-43D3-8B79-37D633B846F1}">
-                          <asvg:svgBlip xmlns:asvg="http://schemas.microsoft.com/office/drawing/2016/SVG/main" r:embed="rId23"/>
+                          <asvg:svgBlip xmlns:asvg="http://schemas.microsoft.com/office/drawing/2016/SVG/main" r:embed="rId22"/>
                         </a:ext>
                       </a:extLst>
                     </a:blip>
@@ -2498,16 +2569,16 @@
           <w:noProof/>
         </w:rPr>
         <w:drawing>
-          <wp:anchor distT="0" distB="0" distL="114300" distR="114300" simplePos="0" relativeHeight="251732992" behindDoc="0" locked="0" layoutInCell="1" allowOverlap="1" wp14:anchorId="714D5B7E" wp14:editId="2DD74617">
+          <wp:anchor distT="0" distB="0" distL="114300" distR="114300" simplePos="0" relativeHeight="251732992" behindDoc="0" locked="0" layoutInCell="1" allowOverlap="1" wp14:anchorId="714D5B7E" wp14:editId="31FA282F">
             <wp:simplePos x="0" y="0"/>
             <wp:positionH relativeFrom="margin">
-              <wp:align>right</wp:align>
+              <wp:posOffset>8129905</wp:posOffset>
             </wp:positionH>
             <wp:positionV relativeFrom="paragraph">
-              <wp:posOffset>4437</wp:posOffset>
+              <wp:posOffset>118745</wp:posOffset>
             </wp:positionV>
-            <wp:extent cx="883628" cy="224945"/>
-            <wp:effectExtent l="0" t="0" r="0" b="3810"/>
+            <wp:extent cx="742950" cy="189133"/>
+            <wp:effectExtent l="0" t="0" r="0" b="1905"/>
             <wp:wrapNone/>
             <wp:docPr id="5" name="Imagem 5" descr="Forma&#10;&#10;Descrição gerada automaticamente com confiança média"/>
             <wp:cNvGraphicFramePr>
@@ -2523,7 +2594,7 @@
                     </pic:cNvPicPr>
                   </pic:nvPicPr>
                   <pic:blipFill>
-                    <a:blip r:embed="rId24" cstate="print">
+                    <a:blip r:embed="rId25" cstate="print">
                       <a:extLst>
                         <a:ext uri="{28A0092B-C50C-407E-A947-70E740481C1C}">
                           <a14:useLocalDpi xmlns:a14="http://schemas.microsoft.com/office/drawing/2010/main" val="0"/>
@@ -2538,7 +2609,7 @@
                   <pic:spPr bwMode="auto">
                     <a:xfrm>
                       <a:off x="0" y="0"/>
-                      <a:ext cx="883628" cy="224945"/>
+                      <a:ext cx="742950" cy="189133"/>
                     </a:xfrm>
                     <a:prstGeom prst="rect">
                       <a:avLst/>
@@ -2647,7 +2718,7 @@
           </mc:Choice>
           <mc:Fallback>
             <w:pict>
-              <v:rect w14:anchorId="0A217A3A" id="Retângulo 55" o:spid="_x0000_s1033" style="position:absolute;margin-left:197.3pt;margin-top:10.05pt;width:97.1pt;height:20.1pt;z-index:251726848;visibility:visible;mso-wrap-style:square;mso-wrap-distance-left:9pt;mso-wrap-distance-top:0;mso-wrap-distance-right:9pt;mso-wrap-distance-bottom:0;mso-position-horizontal:absolute;mso-position-horizontal-relative:text;mso-position-vertical:absolute;mso-position-vertical-relative:text;v-text-anchor:middle" o:gfxdata="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" fillcolor="#4472c4 [3204]" strokecolor="#1f3763 [1604]" strokeweight="1pt">
+              <v:rect w14:anchorId="0A217A3A" id="Retângulo 55" o:spid="_x0000_s1033" style="position:absolute;margin-left:197.3pt;margin-top:10.05pt;width:97.1pt;height:20.1pt;z-index:251726848;visibility:visible;mso-wrap-style:square;mso-wrap-distance-left:9pt;mso-wrap-distance-top:0;mso-wrap-distance-right:9pt;mso-wrap-distance-bottom:0;mso-position-horizontal:absolute;mso-position-horizontal-relative:text;mso-position-vertical:absolute;mso-position-vertical-relative:text;v-text-anchor:middle" o:gfxdata="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" fillcolor="#4472c4 [3204]" strokecolor="#1f3763 [1604]" strokeweight="1pt">
                 <v:textbox>
                   <w:txbxContent>
                     <w:p>
@@ -2707,7 +2778,7 @@
                     </pic:cNvPicPr>
                   </pic:nvPicPr>
                   <pic:blipFill>
-                    <a:blip r:embed="rId21" cstate="print">
+                    <a:blip r:embed="rId20" cstate="print">
                       <a:extLst>
                         <a:ext uri="{28A0092B-C50C-407E-A947-70E740481C1C}">
                           <a14:useLocalDpi xmlns:a14="http://schemas.microsoft.com/office/drawing/2010/main" val="0"/>
@@ -2774,7 +2845,7 @@
                     </pic:cNvPicPr>
                   </pic:nvPicPr>
                   <pic:blipFill>
-                    <a:blip r:embed="rId25" cstate="print">
+                    <a:blip r:embed="rId26" cstate="print">
                       <a:extLst>
                         <a:ext uri="{28A0092B-C50C-407E-A947-70E740481C1C}">
                           <a14:useLocalDpi xmlns:a14="http://schemas.microsoft.com/office/drawing/2010/main" val="0"/>
@@ -2841,7 +2912,7 @@
                     </pic:cNvPicPr>
                   </pic:nvPicPr>
                   <pic:blipFill>
-                    <a:blip r:embed="rId26" cstate="print">
+                    <a:blip r:embed="rId27" cstate="print">
                       <a:extLst>
                         <a:ext uri="{28A0092B-C50C-407E-A947-70E740481C1C}">
                           <a14:useLocalDpi xmlns:a14="http://schemas.microsoft.com/office/drawing/2010/main" val="0"/>
@@ -2887,7 +2958,7 @@
         <mc:AlternateContent>
           <mc:Choice Requires="wps">
             <w:drawing>
-              <wp:anchor distT="0" distB="0" distL="114300" distR="114300" simplePos="0" relativeHeight="251722752" behindDoc="0" locked="0" layoutInCell="1" allowOverlap="1" wp14:anchorId="221D5B90" wp14:editId="73E2CF1A">
+              <wp:anchor distT="0" distB="0" distL="114300" distR="114300" simplePos="0" relativeHeight="251722752" behindDoc="0" locked="0" layoutInCell="1" allowOverlap="1" wp14:anchorId="221D5B90" wp14:editId="238FBF8E">
                 <wp:simplePos x="0" y="0"/>
                 <wp:positionH relativeFrom="column">
                   <wp:posOffset>2491991</wp:posOffset>
@@ -2967,7 +3038,7 @@
           </mc:Choice>
           <mc:Fallback>
             <w:pict>
-              <v:rect w14:anchorId="221D5B90" id="Retângulo 39" o:spid="_x0000_s1034" style="position:absolute;margin-left:196.2pt;margin-top:11.55pt;width:97.1pt;height:20.1pt;z-index:251722752;visibility:visible;mso-wrap-style:square;mso-wrap-distance-left:9pt;mso-wrap-distance-top:0;mso-wrap-distance-right:9pt;mso-wrap-distance-bottom:0;mso-position-horizontal:absolute;mso-position-horizontal-relative:text;mso-position-vertical:absolute;mso-position-vertical-relative:text;v-text-anchor:middle" o:gfxdata="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" fillcolor="#4472c4 [3204]" strokecolor="#1f3763 [1604]" strokeweight="1pt">
+              <v:rect w14:anchorId="221D5B90" id="Retângulo 39" o:spid="_x0000_s1034" style="position:absolute;margin-left:196.2pt;margin-top:11.55pt;width:97.1pt;height:20.1pt;z-index:251722752;visibility:visible;mso-wrap-style:square;mso-wrap-distance-left:9pt;mso-wrap-distance-top:0;mso-wrap-distance-right:9pt;mso-wrap-distance-bottom:0;mso-position-horizontal:absolute;mso-position-horizontal-relative:text;mso-position-vertical:absolute;mso-position-vertical-relative:text;v-text-anchor:middle" o:gfxdata="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" fillcolor="#4472c4 [3204]" strokecolor="#1f3763 [1604]" strokeweight="1pt">
                 <v:textbox>
                   <w:txbxContent>
                     <w:p>
@@ -3027,7 +3098,7 @@
                     </pic:cNvPicPr>
                   </pic:nvPicPr>
                   <pic:blipFill>
-                    <a:blip r:embed="rId27" cstate="print">
+                    <a:blip r:embed="rId28" cstate="print">
                       <a:extLst>
                         <a:ext uri="{28A0092B-C50C-407E-A947-70E740481C1C}">
                           <a14:useLocalDpi xmlns:a14="http://schemas.microsoft.com/office/drawing/2010/main" val="0"/>
@@ -3073,7 +3144,7 @@
         <mc:AlternateContent>
           <mc:Choice Requires="wps">
             <w:drawing>
-              <wp:anchor distT="45720" distB="45720" distL="114300" distR="114300" simplePos="0" relativeHeight="251709440" behindDoc="0" locked="0" layoutInCell="1" allowOverlap="1" wp14:anchorId="16772124" wp14:editId="33C70FA4">
+              <wp:anchor distT="45720" distB="45720" distL="114300" distR="114300" simplePos="0" relativeHeight="251709440" behindDoc="0" locked="0" layoutInCell="1" allowOverlap="1" wp14:anchorId="16772124" wp14:editId="668CF2D4">
                 <wp:simplePos x="0" y="0"/>
                 <wp:positionH relativeFrom="column">
                   <wp:posOffset>-485627</wp:posOffset>
@@ -3250,7 +3321,7 @@
           </mc:Choice>
           <mc:Fallback>
             <w:pict>
-              <v:shape w14:anchorId="16772124" id="_x0000_s1035" type="#_x0000_t202" style="position:absolute;margin-left:-38.25pt;margin-top:26.15pt;width:190.85pt;height:109.65pt;z-index:251709440;visibility:visible;mso-wrap-style:square;mso-width-percent:0;mso-height-percent:0;mso-wrap-distance-left:9pt;mso-wrap-distance-top:3.6pt;mso-wrap-distance-right:9pt;mso-wrap-distance-bottom:3.6pt;mso-position-horizontal:absolute;mso-position-horizontal-relative:text;mso-position-vertical:absolute;mso-position-vertical-relative:text;mso-width-percent:0;mso-height-percent:0;mso-width-relative:margin;mso-height-relative:margin;v-text-anchor:top" o:gfxdata="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">
+              <v:shape w14:anchorId="16772124" id="_x0000_s1035" type="#_x0000_t202" style="position:absolute;margin-left:-38.25pt;margin-top:26.15pt;width:190.85pt;height:109.65pt;z-index:251709440;visibility:visible;mso-wrap-style:square;mso-width-percent:0;mso-height-percent:0;mso-wrap-distance-left:9pt;mso-wrap-distance-top:3.6pt;mso-wrap-distance-right:9pt;mso-wrap-distance-bottom:3.6pt;mso-position-horizontal:absolute;mso-position-horizontal-relative:text;mso-position-vertical:absolute;mso-position-vertical-relative:text;mso-width-percent:0;mso-height-percent:0;mso-width-relative:margin;mso-height-relative:margin;v-text-anchor:top" o:gfxdata="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">
                 <v:textbox>
                   <w:txbxContent>
                     <w:p>
@@ -3385,7 +3456,7 @@
         <mc:AlternateContent>
           <mc:Choice Requires="wps">
             <w:drawing>
-              <wp:anchor distT="45720" distB="45720" distL="114300" distR="114300" simplePos="0" relativeHeight="251703296" behindDoc="0" locked="0" layoutInCell="1" allowOverlap="1" wp14:anchorId="4FB6D8C3" wp14:editId="1C8BB3AD">
+              <wp:anchor distT="45720" distB="45720" distL="114300" distR="114300" simplePos="0" relativeHeight="251703296" behindDoc="0" locked="0" layoutInCell="1" allowOverlap="1" wp14:anchorId="4FB6D8C3" wp14:editId="46DE0820">
                 <wp:simplePos x="0" y="0"/>
                 <wp:positionH relativeFrom="margin">
                   <wp:posOffset>4915535</wp:posOffset>
@@ -3614,7 +3685,7 @@
           </mc:Choice>
           <mc:Fallback>
             <w:pict>
-              <v:shape w14:anchorId="4FB6D8C3" id="_x0000_s1036" type="#_x0000_t202" style="position:absolute;margin-left:387.05pt;margin-top:10.7pt;width:140.65pt;height:103.8pt;z-index:251703296;visibility:visible;mso-wrap-style:square;mso-width-percent:0;mso-height-percent:0;mso-wrap-distance-left:9pt;mso-wrap-distance-top:3.6pt;mso-wrap-distance-right:9pt;mso-wrap-distance-bottom:3.6pt;mso-position-horizontal:absolute;mso-position-horizontal-relative:margin;mso-position-vertical:absolute;mso-position-vertical-relative:text;mso-width-percent:0;mso-height-percent:0;mso-width-relative:margin;mso-height-relative:margin;v-text-anchor:top" o:gfxdata="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">
+              <v:shape w14:anchorId="4FB6D8C3" id="_x0000_s1036" type="#_x0000_t202" style="position:absolute;margin-left:387.05pt;margin-top:10.7pt;width:140.65pt;height:103.8pt;z-index:251703296;visibility:visible;mso-wrap-style:square;mso-width-percent:0;mso-height-percent:0;mso-wrap-distance-left:9pt;mso-wrap-distance-top:3.6pt;mso-wrap-distance-right:9pt;mso-wrap-distance-bottom:3.6pt;mso-position-horizontal:absolute;mso-position-horizontal-relative:margin;mso-position-vertical:absolute;mso-position-vertical-relative:text;mso-width-percent:0;mso-height-percent:0;mso-width-relative:margin;mso-height-relative:margin;v-text-anchor:top" o:gfxdata="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">
                 <v:textbox>
                   <w:txbxContent>
                     <w:p>
@@ -3965,7 +4036,7 @@
           </mc:Choice>
           <mc:Fallback>
             <w:pict>
-              <v:shape w14:anchorId="5AB82CC5" id="_x0000_s1037" type="#_x0000_t202" style="position:absolute;margin-left:542.8pt;margin-top:10.85pt;width:200.05pt;height:108.8pt;z-index:251701248;visibility:visible;mso-wrap-style:square;mso-width-percent:0;mso-height-percent:0;mso-wrap-distance-left:9pt;mso-wrap-distance-top:3.6pt;mso-wrap-distance-right:9pt;mso-wrap-distance-bottom:3.6pt;mso-position-horizontal:absolute;mso-position-horizontal-relative:margin;mso-position-vertical:absolute;mso-position-vertical-relative:text;mso-width-percent:0;mso-height-percent:0;mso-width-relative:margin;mso-height-relative:margin;v-text-anchor:top" o:gfxdata="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">
+              <v:shape w14:anchorId="5AB82CC5" id="_x0000_s1037" type="#_x0000_t202" style="position:absolute;margin-left:542.8pt;margin-top:10.85pt;width:200.05pt;height:108.8pt;z-index:251701248;visibility:visible;mso-wrap-style:square;mso-width-percent:0;mso-height-percent:0;mso-wrap-distance-left:9pt;mso-wrap-distance-top:3.6pt;mso-wrap-distance-right:9pt;mso-wrap-distance-bottom:3.6pt;mso-position-horizontal:absolute;mso-position-horizontal-relative:margin;mso-position-vertical:absolute;mso-position-vertical-relative:text;mso-width-percent:0;mso-height-percent:0;mso-width-relative:margin;mso-height-relative:margin;v-text-anchor:top" o:gfxdata="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">
                 <v:textbox>
                   <w:txbxContent>
                     <w:p>
@@ -4080,6 +4151,367 @@
           </mc:Fallback>
         </mc:AlternateContent>
       </w:r>
+    </w:p>
+    <w:p>
+      <w:pPr>
+        <w:spacing w:after="0"/>
+        <w:jc w:val="center"/>
+      </w:pPr>
+    </w:p>
+    <w:p>
+      <w:pPr>
+        <w:spacing w:after="0"/>
+        <w:jc w:val="center"/>
+      </w:pPr>
+    </w:p>
+    <w:p>
+      <w:pPr>
+        <w:spacing w:after="0"/>
+        <w:jc w:val="center"/>
+      </w:pPr>
+    </w:p>
+    <w:p>
+      <w:pPr>
+        <w:spacing w:after="0"/>
+        <w:jc w:val="center"/>
+      </w:pPr>
+    </w:p>
+    <w:p>
+      <w:pPr>
+        <w:spacing w:after="0"/>
+        <w:jc w:val="center"/>
+      </w:pPr>
+    </w:p>
+    <w:p>
+      <w:pPr>
+        <w:spacing w:after="0"/>
+        <w:jc w:val="center"/>
+      </w:pPr>
+    </w:p>
+    <w:p>
+      <w:pPr>
+        <w:spacing w:after="0"/>
+        <w:jc w:val="center"/>
+      </w:pPr>
+    </w:p>
+    <w:p>
+      <w:pPr>
+        <w:spacing w:after="0"/>
+        <w:jc w:val="center"/>
+      </w:pPr>
+    </w:p>
+    <w:p>
+      <w:pPr>
+        <w:spacing w:after="0"/>
+        <w:jc w:val="center"/>
+      </w:pPr>
+    </w:p>
+    <w:p>
+      <w:pPr>
+        <w:spacing w:after="0"/>
+        <w:jc w:val="center"/>
+      </w:pPr>
+      <w:r>
+        <w:rPr>
+          <w:noProof/>
+        </w:rPr>
+        <w:lastRenderedPageBreak/>
+        <w:drawing>
+          <wp:anchor distT="0" distB="0" distL="114300" distR="114300" simplePos="0" relativeHeight="251737088" behindDoc="0" locked="0" layoutInCell="1" allowOverlap="1" wp14:anchorId="5BD2779B" wp14:editId="384A4D1D">
+            <wp:simplePos x="0" y="0"/>
+            <wp:positionH relativeFrom="margin">
+              <wp:posOffset>4334555</wp:posOffset>
+            </wp:positionH>
+            <wp:positionV relativeFrom="paragraph">
+              <wp:posOffset>-453715</wp:posOffset>
+            </wp:positionV>
+            <wp:extent cx="1315495" cy="691377"/>
+            <wp:effectExtent l="0" t="0" r="0" b="0"/>
+            <wp:wrapNone/>
+            <wp:docPr id="12" name="Imagem 12" descr="Serviços de computação em nuvem - Amazon Web Services (AWS)"/>
+            <wp:cNvGraphicFramePr>
+              <a:graphicFrameLocks xmlns:a="http://schemas.openxmlformats.org/drawingml/2006/main" noChangeAspect="1"/>
+            </wp:cNvGraphicFramePr>
+            <a:graphic xmlns:a="http://schemas.openxmlformats.org/drawingml/2006/main">
+              <a:graphicData uri="http://schemas.openxmlformats.org/drawingml/2006/picture">
+                <pic:pic xmlns:pic="http://schemas.openxmlformats.org/drawingml/2006/picture">
+                  <pic:nvPicPr>
+                    <pic:cNvPr id="0" name="Picture 3" descr="Serviços de computação em nuvem - Amazon Web Services (AWS)"/>
+                    <pic:cNvPicPr>
+                      <a:picLocks noChangeAspect="1" noChangeArrowheads="1"/>
+                    </pic:cNvPicPr>
+                  </pic:nvPicPr>
+                  <pic:blipFill>
+                    <a:blip r:embed="rId29" cstate="print">
+                      <a:extLst>
+                        <a:ext uri="{28A0092B-C50C-407E-A947-70E740481C1C}">
+                          <a14:useLocalDpi xmlns:a14="http://schemas.microsoft.com/office/drawing/2010/main" val="0"/>
+                        </a:ext>
+                      </a:extLst>
+                    </a:blip>
+                    <a:srcRect/>
+                    <a:stretch>
+                      <a:fillRect/>
+                    </a:stretch>
+                  </pic:blipFill>
+                  <pic:spPr bwMode="auto">
+                    <a:xfrm>
+                      <a:off x="0" y="0"/>
+                      <a:ext cx="1315495" cy="691377"/>
+                    </a:xfrm>
+                    <a:prstGeom prst="rect">
+                      <a:avLst/>
+                    </a:prstGeom>
+                    <a:noFill/>
+                    <a:ln>
+                      <a:noFill/>
+                    </a:ln>
+                  </pic:spPr>
+                </pic:pic>
+              </a:graphicData>
+            </a:graphic>
+            <wp14:sizeRelH relativeFrom="margin">
+              <wp14:pctWidth>0</wp14:pctWidth>
+            </wp14:sizeRelH>
+            <wp14:sizeRelV relativeFrom="margin">
+              <wp14:pctHeight>0</wp14:pctHeight>
+            </wp14:sizeRelV>
+          </wp:anchor>
+        </w:drawing>
+      </w:r>
+      <w:r>
+        <w:rPr>
+          <w:noProof/>
+        </w:rPr>
+        <w:drawing>
+          <wp:anchor distT="0" distB="0" distL="114300" distR="114300" simplePos="0" relativeHeight="251736064" behindDoc="0" locked="0" layoutInCell="1" allowOverlap="1" wp14:anchorId="37146BE3" wp14:editId="1DFBBD45">
+            <wp:simplePos x="0" y="0"/>
+            <wp:positionH relativeFrom="margin">
+              <wp:posOffset>4937479</wp:posOffset>
+            </wp:positionH>
+            <wp:positionV relativeFrom="paragraph">
+              <wp:posOffset>-1080135</wp:posOffset>
+            </wp:positionV>
+            <wp:extent cx="3115340" cy="3115340"/>
+            <wp:effectExtent l="0" t="0" r="0" b="0"/>
+            <wp:wrapNone/>
+            <wp:docPr id="11" name="Gráfico 11" descr="Nuvem estrutura de tópicos"/>
+            <wp:cNvGraphicFramePr>
+              <a:graphicFrameLocks xmlns:a="http://schemas.openxmlformats.org/drawingml/2006/main" noChangeAspect="1"/>
+            </wp:cNvGraphicFramePr>
+            <a:graphic xmlns:a="http://schemas.openxmlformats.org/drawingml/2006/main">
+              <a:graphicData uri="http://schemas.openxmlformats.org/drawingml/2006/picture">
+                <pic:pic xmlns:pic="http://schemas.openxmlformats.org/drawingml/2006/picture">
+                  <pic:nvPicPr>
+                    <pic:cNvPr id="8" name="Gráfico 8" descr="Nuvem estrutura de tópicos"/>
+                    <pic:cNvPicPr/>
+                  </pic:nvPicPr>
+                  <pic:blipFill>
+                    <a:blip r:embed="rId7">
+                      <a:extLst>
+                        <a:ext uri="{28A0092B-C50C-407E-A947-70E740481C1C}">
+                          <a14:useLocalDpi xmlns:a14="http://schemas.microsoft.com/office/drawing/2010/main" val="0"/>
+                        </a:ext>
+                        <a:ext uri="{96DAC541-7B7A-43D3-8B79-37D633B846F1}">
+                          <asvg:svgBlip xmlns:asvg="http://schemas.microsoft.com/office/drawing/2016/SVG/main" r:embed="rId8"/>
+                        </a:ext>
+                      </a:extLst>
+                    </a:blip>
+                    <a:stretch>
+                      <a:fillRect/>
+                    </a:stretch>
+                  </pic:blipFill>
+                  <pic:spPr>
+                    <a:xfrm>
+                      <a:off x="0" y="0"/>
+                      <a:ext cx="3116961" cy="3116961"/>
+                    </a:xfrm>
+                    <a:prstGeom prst="rect">
+                      <a:avLst/>
+                    </a:prstGeom>
+                  </pic:spPr>
+                </pic:pic>
+              </a:graphicData>
+            </a:graphic>
+            <wp14:sizeRelH relativeFrom="margin">
+              <wp14:pctWidth>0</wp14:pctWidth>
+            </wp14:sizeRelH>
+            <wp14:sizeRelV relativeFrom="margin">
+              <wp14:pctHeight>0</wp14:pctHeight>
+            </wp14:sizeRelV>
+          </wp:anchor>
+        </w:drawing>
+      </w:r>
+    </w:p>
+    <w:p>
+      <w:pPr>
+        <w:spacing w:after="0"/>
+        <w:jc w:val="center"/>
+      </w:pPr>
+      <w:r>
+        <w:rPr>
+          <w:noProof/>
+        </w:rPr>
+        <w:drawing>
+          <wp:anchor distT="0" distB="0" distL="114300" distR="114300" simplePos="0" relativeHeight="251739136" behindDoc="0" locked="0" layoutInCell="1" allowOverlap="1" wp14:anchorId="793F5195" wp14:editId="007EF1D5">
+            <wp:simplePos x="0" y="0"/>
+            <wp:positionH relativeFrom="column">
+              <wp:posOffset>5521834</wp:posOffset>
+            </wp:positionH>
+            <wp:positionV relativeFrom="paragraph">
+              <wp:posOffset>10160</wp:posOffset>
+            </wp:positionV>
+            <wp:extent cx="1169179" cy="666487"/>
+            <wp:effectExtent l="0" t="0" r="0" b="635"/>
+            <wp:wrapNone/>
+            <wp:docPr id="16" name="Imagem 16"/>
+            <wp:cNvGraphicFramePr>
+              <a:graphicFrameLocks xmlns:a="http://schemas.openxmlformats.org/drawingml/2006/main" noChangeAspect="1"/>
+            </wp:cNvGraphicFramePr>
+            <a:graphic xmlns:a="http://schemas.openxmlformats.org/drawingml/2006/main">
+              <a:graphicData uri="http://schemas.openxmlformats.org/drawingml/2006/picture">
+                <pic:pic xmlns:pic="http://schemas.openxmlformats.org/drawingml/2006/picture">
+                  <pic:nvPicPr>
+                    <pic:cNvPr id="0" name="Picture 9"/>
+                    <pic:cNvPicPr>
+                      <a:picLocks noChangeAspect="1" noChangeArrowheads="1"/>
+                    </pic:cNvPicPr>
+                  </pic:nvPicPr>
+                  <pic:blipFill>
+                    <a:blip r:embed="rId30" cstate="print">
+                      <a:extLst>
+                        <a:ext uri="{28A0092B-C50C-407E-A947-70E740481C1C}">
+                          <a14:useLocalDpi xmlns:a14="http://schemas.microsoft.com/office/drawing/2010/main" val="0"/>
+                        </a:ext>
+                      </a:extLst>
+                    </a:blip>
+                    <a:srcRect/>
+                    <a:stretch>
+                      <a:fillRect/>
+                    </a:stretch>
+                  </pic:blipFill>
+                  <pic:spPr bwMode="auto">
+                    <a:xfrm>
+                      <a:off x="0" y="0"/>
+                      <a:ext cx="1169179" cy="666487"/>
+                    </a:xfrm>
+                    <a:prstGeom prst="rect">
+                      <a:avLst/>
+                    </a:prstGeom>
+                    <a:noFill/>
+                    <a:ln>
+                      <a:noFill/>
+                    </a:ln>
+                  </pic:spPr>
+                </pic:pic>
+              </a:graphicData>
+            </a:graphic>
+            <wp14:sizeRelH relativeFrom="margin">
+              <wp14:pctWidth>0</wp14:pctWidth>
+            </wp14:sizeRelH>
+            <wp14:sizeRelV relativeFrom="margin">
+              <wp14:pctHeight>0</wp14:pctHeight>
+            </wp14:sizeRelV>
+          </wp:anchor>
+        </w:drawing>
+      </w:r>
+      <w:r>
+        <w:rPr>
+          <w:noProof/>
+        </w:rPr>
+        <w:drawing>
+          <wp:anchor distT="0" distB="0" distL="114300" distR="114300" simplePos="0" relativeHeight="251738112" behindDoc="0" locked="0" layoutInCell="1" allowOverlap="1" wp14:anchorId="476893B9" wp14:editId="25A4068E">
+            <wp:simplePos x="0" y="0"/>
+            <wp:positionH relativeFrom="column">
+              <wp:posOffset>6169025</wp:posOffset>
+            </wp:positionH>
+            <wp:positionV relativeFrom="paragraph">
+              <wp:posOffset>6985</wp:posOffset>
+            </wp:positionV>
+            <wp:extent cx="1445895" cy="922020"/>
+            <wp:effectExtent l="0" t="0" r="0" b="0"/>
+            <wp:wrapNone/>
+            <wp:docPr id="13" name="Imagem 13" descr="How to Connect to Amazon EC2 Remotely Using SSH"/>
+            <wp:cNvGraphicFramePr>
+              <a:graphicFrameLocks xmlns:a="http://schemas.openxmlformats.org/drawingml/2006/main" noChangeAspect="1"/>
+            </wp:cNvGraphicFramePr>
+            <a:graphic xmlns:a="http://schemas.openxmlformats.org/drawingml/2006/main">
+              <a:graphicData uri="http://schemas.openxmlformats.org/drawingml/2006/picture">
+                <pic:pic xmlns:pic="http://schemas.openxmlformats.org/drawingml/2006/picture">
+                  <pic:nvPicPr>
+                    <pic:cNvPr id="0" name="Picture 5" descr="How to Connect to Amazon EC2 Remotely Using SSH"/>
+                    <pic:cNvPicPr>
+                      <a:picLocks noChangeAspect="1" noChangeArrowheads="1"/>
+                    </pic:cNvPicPr>
+                  </pic:nvPicPr>
+                  <pic:blipFill>
+                    <a:blip r:embed="rId31" cstate="print">
+                      <a:extLst>
+                        <a:ext uri="{28A0092B-C50C-407E-A947-70E740481C1C}">
+                          <a14:useLocalDpi xmlns:a14="http://schemas.microsoft.com/office/drawing/2010/main" val="0"/>
+                        </a:ext>
+                      </a:extLst>
+                    </a:blip>
+                    <a:srcRect/>
+                    <a:stretch>
+                      <a:fillRect/>
+                    </a:stretch>
+                  </pic:blipFill>
+                  <pic:spPr bwMode="auto">
+                    <a:xfrm>
+                      <a:off x="0" y="0"/>
+                      <a:ext cx="1445895" cy="922020"/>
+                    </a:xfrm>
+                    <a:prstGeom prst="rect">
+                      <a:avLst/>
+                    </a:prstGeom>
+                    <a:noFill/>
+                    <a:ln>
+                      <a:noFill/>
+                    </a:ln>
+                  </pic:spPr>
+                </pic:pic>
+              </a:graphicData>
+            </a:graphic>
+            <wp14:sizeRelH relativeFrom="margin">
+              <wp14:pctWidth>0</wp14:pctWidth>
+            </wp14:sizeRelH>
+            <wp14:sizeRelV relativeFrom="margin">
+              <wp14:pctHeight>0</wp14:pctHeight>
+            </wp14:sizeRelV>
+          </wp:anchor>
+        </w:drawing>
+      </w:r>
+    </w:p>
+    <w:p>
+      <w:pPr>
+        <w:spacing w:after="0"/>
+        <w:jc w:val="center"/>
+      </w:pPr>
+    </w:p>
+    <w:p>
+      <w:pPr>
+        <w:spacing w:after="0"/>
+        <w:jc w:val="center"/>
+      </w:pPr>
+    </w:p>
+    <w:p>
+      <w:pPr>
+        <w:spacing w:after="0"/>
+        <w:jc w:val="center"/>
+      </w:pPr>
+    </w:p>
+    <w:p>
+      <w:pPr>
+        <w:spacing w:after="0"/>
+        <w:jc w:val="center"/>
+      </w:pPr>
+    </w:p>
+    <w:p>
+      <w:pPr>
+        <w:spacing w:after="0"/>
+        <w:jc w:val="center"/>
+      </w:pPr>
     </w:p>
     <w:p>
       <w:pPr>

</xml_diff>

<commit_message>
diagrama de solução final
</commit_message>
<xml_diff>
--- a/Diagrama de solução V3.docx
+++ b/Diagrama de solução V3.docx
@@ -12,86 +12,16 @@
         <w:rPr>
           <w:noProof/>
         </w:rPr>
-        <w:drawing>
-          <wp:anchor distT="0" distB="0" distL="114300" distR="114300" simplePos="0" relativeHeight="251736064" behindDoc="0" locked="0" layoutInCell="1" allowOverlap="1" wp14:anchorId="37146BE3" wp14:editId="38E70719">
-            <wp:simplePos x="0" y="0"/>
-            <wp:positionH relativeFrom="page">
-              <wp:align>right</wp:align>
-            </wp:positionH>
-            <wp:positionV relativeFrom="paragraph">
-              <wp:posOffset>-1087120</wp:posOffset>
-            </wp:positionV>
-            <wp:extent cx="3072765" cy="1870075"/>
-            <wp:effectExtent l="0" t="0" r="0" b="0"/>
-            <wp:wrapNone/>
-            <wp:docPr id="11" name="Gráfico 11" descr="Nuvem estrutura de tópicos"/>
-            <wp:cNvGraphicFramePr>
-              <a:graphicFrameLocks xmlns:a="http://schemas.openxmlformats.org/drawingml/2006/main" noChangeAspect="1"/>
-            </wp:cNvGraphicFramePr>
-            <a:graphic xmlns:a="http://schemas.openxmlformats.org/drawingml/2006/main">
-              <a:graphicData uri="http://schemas.openxmlformats.org/drawingml/2006/picture">
-                <pic:pic xmlns:pic="http://schemas.openxmlformats.org/drawingml/2006/picture">
-                  <pic:nvPicPr>
-                    <pic:cNvPr id="8" name="Gráfico 8" descr="Nuvem estrutura de tópicos"/>
-                    <pic:cNvPicPr/>
-                  </pic:nvPicPr>
-                  <pic:blipFill rotWithShape="1">
-                    <a:blip r:embed="rId7">
-                      <a:extLst>
-                        <a:ext uri="{28A0092B-C50C-407E-A947-70E740481C1C}">
-                          <a14:useLocalDpi xmlns:a14="http://schemas.microsoft.com/office/drawing/2010/main" val="0"/>
-                        </a:ext>
-                        <a:ext uri="{96DAC541-7B7A-43D3-8B79-37D633B846F1}">
-                          <asvg:svgBlip xmlns:asvg="http://schemas.microsoft.com/office/drawing/2016/SVG/main" r:embed="rId8"/>
-                        </a:ext>
-                      </a:extLst>
-                    </a:blip>
-                    <a:srcRect l="4956" t="24021" r="5447" b="21449"/>
-                    <a:stretch/>
-                  </pic:blipFill>
-                  <pic:spPr bwMode="auto">
-                    <a:xfrm>
-                      <a:off x="0" y="0"/>
-                      <a:ext cx="3072765" cy="1870075"/>
-                    </a:xfrm>
-                    <a:prstGeom prst="rect">
-                      <a:avLst/>
-                    </a:prstGeom>
-                    <a:ln>
-                      <a:noFill/>
-                    </a:ln>
-                    <a:extLst>
-                      <a:ext uri="{53640926-AAD7-44D8-BBD7-CCE9431645EC}">
-                        <a14:shadowObscured xmlns:a14="http://schemas.microsoft.com/office/drawing/2010/main"/>
-                      </a:ext>
-                    </a:extLst>
-                  </pic:spPr>
-                </pic:pic>
-              </a:graphicData>
-            </a:graphic>
-            <wp14:sizeRelH relativeFrom="margin">
-              <wp14:pctWidth>0</wp14:pctWidth>
-            </wp14:sizeRelH>
-            <wp14:sizeRelV relativeFrom="margin">
-              <wp14:pctHeight>0</wp14:pctHeight>
-            </wp14:sizeRelV>
-          </wp:anchor>
-        </w:drawing>
-      </w:r>
-      <w:r>
-        <w:rPr>
-          <w:noProof/>
-        </w:rPr>
         <mc:AlternateContent>
           <mc:Choice Requires="wpg">
             <w:drawing>
-              <wp:anchor distT="0" distB="0" distL="114300" distR="114300" simplePos="0" relativeHeight="251716608" behindDoc="0" locked="0" layoutInCell="1" allowOverlap="1" wp14:anchorId="34C603D6" wp14:editId="0A77E84D">
+              <wp:anchor distT="0" distB="0" distL="114300" distR="114300" simplePos="0" relativeHeight="251711488" behindDoc="0" locked="0" layoutInCell="1" allowOverlap="1" wp14:anchorId="34C603D6" wp14:editId="222760AB">
                 <wp:simplePos x="0" y="0"/>
                 <wp:positionH relativeFrom="column">
-                  <wp:posOffset>2151817</wp:posOffset>
+                  <wp:posOffset>4064651</wp:posOffset>
                 </wp:positionH>
                 <wp:positionV relativeFrom="paragraph">
-                  <wp:posOffset>-806614</wp:posOffset>
+                  <wp:posOffset>-1083310</wp:posOffset>
                 </wp:positionV>
                 <wp:extent cx="3846550" cy="1981835"/>
                 <wp:effectExtent l="0" t="0" r="1905" b="0"/>
@@ -118,7 +48,7 @@
                           </pic:cNvPicPr>
                         </pic:nvPicPr>
                         <pic:blipFill rotWithShape="1">
-                          <a:blip r:embed="rId9" cstate="print">
+                          <a:blip r:embed="rId7" cstate="print">
                             <a:extLst>
                               <a:ext uri="{28A0092B-C50C-407E-A947-70E740481C1C}">
                                 <a14:useLocalDpi xmlns:a14="http://schemas.microsoft.com/office/drawing/2010/main" val="0"/>
@@ -166,13 +96,13 @@
                             </pic:cNvPicPr>
                           </pic:nvPicPr>
                           <pic:blipFill rotWithShape="1">
-                            <a:blip r:embed="rId7">
+                            <a:blip r:embed="rId8">
                               <a:extLst>
                                 <a:ext uri="{28A0092B-C50C-407E-A947-70E740481C1C}">
                                   <a14:useLocalDpi xmlns:a14="http://schemas.microsoft.com/office/drawing/2010/main" val="0"/>
                                 </a:ext>
                                 <a:ext uri="{96DAC541-7B7A-43D3-8B79-37D633B846F1}">
-                                  <asvg:svgBlip xmlns:asvg="http://schemas.microsoft.com/office/drawing/2016/SVG/main" r:embed="rId8"/>
+                                  <asvg:svgBlip xmlns:asvg="http://schemas.microsoft.com/office/drawing/2016/SVG/main" r:embed="rId9"/>
                                 </a:ext>
                               </a:extLst>
                             </a:blip>
@@ -386,7 +316,7 @@
           </mc:Choice>
           <mc:Fallback>
             <w:pict>
-              <v:group w14:anchorId="03B0DFFF" id="Agrupar 41" o:spid="_x0000_s1026" style="position:absolute;margin-left:169.45pt;margin-top:-63.5pt;width:302.9pt;height:156.05pt;z-index:251716608" coordsize="38465,19818" o:gfxdata="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">
+              <v:group w14:anchorId="400DFFEF" id="Agrupar 41" o:spid="_x0000_s1026" style="position:absolute;margin-left:320.05pt;margin-top:-85.3pt;width:302.9pt;height:156.05pt;z-index:251711488" coordsize="38465,19818" o:gfxdata="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">
                 <v:shapetype id="_x0000_t75" coordsize="21600,21600" o:spt="75" o:preferrelative="t" path="m@4@5l@4@11@9@11@9@5xe" filled="f" stroked="f">
                   <v:stroke joinstyle="miter"/>
                   <v:formulas>
@@ -410,7 +340,7 @@
                   <v:imagedata r:id="rId13" o:title="Interface gráfica do usuário&#10;&#10;Descrição gerada automaticamente com confiança baixa" croptop="16922f" cropbottom="13554f"/>
                 </v:shape>
                 <v:group id="Agrupar 30" o:spid="_x0000_s1028" style="position:absolute;left:5343;width:33122;height:19818" coordsize="33121,19818" o:gfxdata="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">
-                  <v:shape id="Gráfico 8" o:spid="_x0000_s1029" type="#_x0000_t75" alt="Nuvem estrutura de tópicos" style="position:absolute;width:33121;height:19818;visibility:visible;mso-wrap-style:square" o:gfxdata="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">
+                  <v:shape id="Gráfico 8" o:spid="_x0000_s1029" type="#_x0000_t75" alt="Nuvem estrutura de tópicos" style="position:absolute;width:33121;height:19818;visibility:visible;mso-wrap-style:square" o:gfxdata="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">
                     <v:imagedata r:id="rId14" o:title="Nuvem estrutura de tópicos" croptop="15417f" cropbottom="14873f" cropleft="3555f" cropright="3639f"/>
                   </v:shape>
                   <v:shape id="Imagem 23" o:spid="_x0000_s1030" type="#_x0000_t75" alt="Microsoft SQL Server Logo – PNG e Vetor – Download de Logo" style="position:absolute;left:4953;top:9048;width:6146;height:4991;visibility:visible;mso-wrap-style:square" o:gfxdata="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">
@@ -441,18 +371,18 @@
           <w:noProof/>
         </w:rPr>
         <w:drawing>
-          <wp:anchor distT="0" distB="0" distL="114300" distR="114300" simplePos="0" relativeHeight="251746304" behindDoc="0" locked="0" layoutInCell="1" allowOverlap="1" wp14:anchorId="45951749" wp14:editId="1253A913">
+          <wp:anchor distT="0" distB="0" distL="114300" distR="114300" simplePos="0" relativeHeight="251762688" behindDoc="1" locked="0" layoutInCell="1" allowOverlap="1" wp14:anchorId="133D20A2" wp14:editId="52168904">
             <wp:simplePos x="0" y="0"/>
-            <wp:positionH relativeFrom="margin">
-              <wp:posOffset>8659150</wp:posOffset>
+            <wp:positionH relativeFrom="column">
+              <wp:posOffset>2591171</wp:posOffset>
             </wp:positionH>
             <wp:positionV relativeFrom="paragraph">
-              <wp:posOffset>-9525</wp:posOffset>
+              <wp:posOffset>225515</wp:posOffset>
             </wp:positionV>
-            <wp:extent cx="184067" cy="336731"/>
-            <wp:effectExtent l="0" t="0" r="6985" b="6350"/>
+            <wp:extent cx="1159032" cy="724395"/>
+            <wp:effectExtent l="0" t="0" r="3175" b="0"/>
             <wp:wrapNone/>
-            <wp:docPr id="24" name="Imagem 24" descr="Logotipo&#10;&#10;Descrição gerada automaticamente com confiança média"/>
+            <wp:docPr id="59" name="Imagem 59" descr="Uma imagem contendo Logotipo&#10;&#10;Descrição gerada automaticamente"/>
             <wp:cNvGraphicFramePr>
               <a:graphicFrameLocks xmlns:a="http://schemas.openxmlformats.org/drawingml/2006/main" noChangeAspect="1"/>
             </wp:cNvGraphicFramePr>
@@ -460,10 +390,8 @@
               <a:graphicData uri="http://schemas.openxmlformats.org/drawingml/2006/picture">
                 <pic:pic xmlns:pic="http://schemas.openxmlformats.org/drawingml/2006/picture">
                   <pic:nvPicPr>
-                    <pic:cNvPr id="21" name="Imagem 21" descr="Logotipo&#10;&#10;Descrição gerada automaticamente com confiança média"/>
-                    <pic:cNvPicPr>
-                      <a:picLocks noChangeAspect="1" noChangeArrowheads="1"/>
-                    </pic:cNvPicPr>
+                    <pic:cNvPr id="59" name="Imagem 59" descr="Uma imagem contendo Logotipo&#10;&#10;Descrição gerada automaticamente"/>
+                    <pic:cNvPicPr/>
                   </pic:nvPicPr>
                   <pic:blipFill>
                     <a:blip r:embed="rId18" cstate="print">
@@ -473,31 +401,26 @@
                         </a:ext>
                       </a:extLst>
                     </a:blip>
-                    <a:srcRect/>
                     <a:stretch>
                       <a:fillRect/>
                     </a:stretch>
                   </pic:blipFill>
-                  <pic:spPr bwMode="auto">
+                  <pic:spPr>
                     <a:xfrm>
                       <a:off x="0" y="0"/>
-                      <a:ext cx="184067" cy="336731"/>
+                      <a:ext cx="1159032" cy="724395"/>
                     </a:xfrm>
                     <a:prstGeom prst="rect">
                       <a:avLst/>
                     </a:prstGeom>
-                    <a:noFill/>
-                    <a:ln>
-                      <a:noFill/>
-                    </a:ln>
                   </pic:spPr>
                 </pic:pic>
               </a:graphicData>
             </a:graphic>
-            <wp14:sizeRelH relativeFrom="page">
+            <wp14:sizeRelH relativeFrom="margin">
               <wp14:pctWidth>0</wp14:pctWidth>
             </wp14:sizeRelH>
-            <wp14:sizeRelV relativeFrom="page">
+            <wp14:sizeRelV relativeFrom="margin">
               <wp14:pctHeight>0</wp14:pctHeight>
             </wp14:sizeRelV>
           </wp:anchor>
@@ -507,233 +430,87 @@
         <w:rPr>
           <w:noProof/>
         </w:rPr>
-        <mc:AlternateContent>
-          <mc:Choice Requires="wps">
-            <w:drawing>
-              <wp:anchor distT="0" distB="0" distL="114300" distR="114300" simplePos="0" relativeHeight="251748352" behindDoc="0" locked="0" layoutInCell="1" allowOverlap="1" wp14:anchorId="0CAE6ED5" wp14:editId="62C34C95">
-                <wp:simplePos x="0" y="0"/>
-                <wp:positionH relativeFrom="margin">
-                  <wp:posOffset>7996555</wp:posOffset>
-                </wp:positionH>
-                <wp:positionV relativeFrom="paragraph">
-                  <wp:posOffset>72073</wp:posOffset>
-                </wp:positionV>
-                <wp:extent cx="528638" cy="242887"/>
-                <wp:effectExtent l="0" t="0" r="24130" b="24130"/>
-                <wp:wrapNone/>
-                <wp:docPr id="40" name="Retângulo 40"/>
-                <wp:cNvGraphicFramePr/>
-                <a:graphic xmlns:a="http://schemas.openxmlformats.org/drawingml/2006/main">
-                  <a:graphicData uri="http://schemas.microsoft.com/office/word/2010/wordprocessingShape">
-                    <wps:wsp>
-                      <wps:cNvSpPr/>
-                      <wps:spPr>
-                        <a:xfrm>
-                          <a:off x="0" y="0"/>
-                          <a:ext cx="528638" cy="242887"/>
-                        </a:xfrm>
-                        <a:prstGeom prst="rect">
-                          <a:avLst/>
-                        </a:prstGeom>
-                        <a:solidFill>
-                          <a:schemeClr val="accent1">
-                            <a:lumMod val="40000"/>
-                            <a:lumOff val="60000"/>
-                          </a:schemeClr>
-                        </a:solidFill>
-                      </wps:spPr>
-                      <wps:style>
-                        <a:lnRef idx="2">
-                          <a:schemeClr val="accent1">
-                            <a:shade val="50000"/>
-                          </a:schemeClr>
-                        </a:lnRef>
-                        <a:fillRef idx="1">
-                          <a:schemeClr val="accent1"/>
-                        </a:fillRef>
-                        <a:effectRef idx="0">
-                          <a:schemeClr val="accent1"/>
-                        </a:effectRef>
-                        <a:fontRef idx="minor">
-                          <a:schemeClr val="lt1"/>
-                        </a:fontRef>
-                      </wps:style>
-                      <wps:txbx>
-                        <w:txbxContent>
-                          <w:p>
-                            <w:pPr>
-                              <w:jc w:val="center"/>
-                              <w:rPr>
-                                <w:rFonts w:ascii="Arial" w:hAnsi="Arial" w:cs="Arial"/>
-                                <w:b/>
-                                <w:bCs/>
-                                <w:color w:val="000000" w:themeColor="text1"/>
-                                <w:sz w:val="8"/>
-                                <w:szCs w:val="8"/>
-                              </w:rPr>
-                            </w:pPr>
-                            <w:r>
-                              <w:rPr>
-                                <w:rFonts w:ascii="Arial" w:hAnsi="Arial" w:cs="Arial"/>
-                                <w:b/>
-                                <w:bCs/>
-                                <w:color w:val="000000" w:themeColor="text1"/>
-                                <w:sz w:val="8"/>
-                                <w:szCs w:val="8"/>
-                              </w:rPr>
-                              <w:t>CyberVision app</w:t>
-                            </w:r>
-                          </w:p>
-                          <w:p>
-                            <w:pPr>
-                              <w:jc w:val="center"/>
-                              <w:rPr>
-                                <w:rFonts w:ascii="Arial" w:hAnsi="Arial" w:cs="Arial"/>
-                                <w:b/>
-                                <w:bCs/>
-                                <w:color w:val="000000" w:themeColor="text1"/>
-                                <w:sz w:val="24"/>
-                                <w:szCs w:val="24"/>
-                              </w:rPr>
-                            </w:pPr>
-                          </w:p>
-                          <w:p>
-                            <w:pPr>
-                              <w:jc w:val="center"/>
-                              <w:rPr>
-                                <w:rFonts w:ascii="Arial" w:hAnsi="Arial" w:cs="Arial"/>
-                                <w:b/>
-                                <w:bCs/>
-                                <w:color w:val="000000" w:themeColor="text1"/>
-                                <w:sz w:val="24"/>
-                                <w:szCs w:val="24"/>
-                              </w:rPr>
-                            </w:pPr>
-                          </w:p>
-                          <w:p>
-                            <w:pPr>
-                              <w:jc w:val="center"/>
-                              <w:rPr>
-                                <w:rFonts w:ascii="Arial" w:hAnsi="Arial" w:cs="Arial"/>
-                                <w:b/>
-                                <w:bCs/>
-                                <w:color w:val="000000" w:themeColor="text1"/>
-                                <w:sz w:val="24"/>
-                                <w:szCs w:val="24"/>
-                              </w:rPr>
-                            </w:pPr>
-                          </w:p>
-                        </w:txbxContent>
-                      </wps:txbx>
-                      <wps:bodyPr rot="0" spcFirstLastPara="0" vertOverflow="overflow" horzOverflow="overflow" vert="horz" wrap="square" lIns="91440" tIns="45720" rIns="91440" bIns="45720" numCol="1" spcCol="0" rtlCol="0" fromWordArt="0" anchor="ctr" anchorCtr="0" forceAA="0" compatLnSpc="1">
-                        <a:prstTxWarp prst="textNoShape">
-                          <a:avLst/>
-                        </a:prstTxWarp>
-                        <a:noAutofit/>
-                      </wps:bodyPr>
-                    </wps:wsp>
-                  </a:graphicData>
-                </a:graphic>
-                <wp14:sizeRelH relativeFrom="margin">
-                  <wp14:pctWidth>0</wp14:pctWidth>
-                </wp14:sizeRelH>
-                <wp14:sizeRelV relativeFrom="margin">
-                  <wp14:pctHeight>0</wp14:pctHeight>
-                </wp14:sizeRelV>
-              </wp:anchor>
-            </w:drawing>
-          </mc:Choice>
-          <mc:Fallback>
-            <w:pict>
-              <v:rect w14:anchorId="0CAE6ED5" id="Retângulo 40" o:spid="_x0000_s1026" style="position:absolute;margin-left:629.65pt;margin-top:5.7pt;width:41.65pt;height:19.1pt;z-index:251748352;visibility:visible;mso-wrap-style:square;mso-width-percent:0;mso-height-percent:0;mso-wrap-distance-left:9pt;mso-wrap-distance-top:0;mso-wrap-distance-right:9pt;mso-wrap-distance-bottom:0;mso-position-horizontal:absolute;mso-position-horizontal-relative:margin;mso-position-vertical:absolute;mso-position-vertical-relative:text;mso-width-percent:0;mso-height-percent:0;mso-width-relative:margin;mso-height-relative:margin;v-text-anchor:middle" o:gfxdata="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" fillcolor="#b4c6e7 [1300]" strokecolor="#1f3763 [1604]" strokeweight="1pt">
-                <v:textbox>
-                  <w:txbxContent>
-                    <w:p>
-                      <w:pPr>
-                        <w:jc w:val="center"/>
-                        <w:rPr>
-                          <w:rFonts w:ascii="Arial" w:hAnsi="Arial" w:cs="Arial"/>
-                          <w:b/>
-                          <w:bCs/>
-                          <w:color w:val="000000" w:themeColor="text1"/>
-                          <w:sz w:val="8"/>
-                          <w:szCs w:val="8"/>
-                        </w:rPr>
-                      </w:pPr>
-                      <w:r>
-                        <w:rPr>
-                          <w:rFonts w:ascii="Arial" w:hAnsi="Arial" w:cs="Arial"/>
-                          <w:b/>
-                          <w:bCs/>
-                          <w:color w:val="000000" w:themeColor="text1"/>
-                          <w:sz w:val="8"/>
-                          <w:szCs w:val="8"/>
-                        </w:rPr>
-                        <w:t>CyberVision app</w:t>
-                      </w:r>
-                    </w:p>
-                    <w:p>
-                      <w:pPr>
-                        <w:jc w:val="center"/>
-                        <w:rPr>
-                          <w:rFonts w:ascii="Arial" w:hAnsi="Arial" w:cs="Arial"/>
-                          <w:b/>
-                          <w:bCs/>
-                          <w:color w:val="000000" w:themeColor="text1"/>
-                          <w:sz w:val="24"/>
-                          <w:szCs w:val="24"/>
-                        </w:rPr>
-                      </w:pPr>
-                    </w:p>
-                    <w:p>
-                      <w:pPr>
-                        <w:jc w:val="center"/>
-                        <w:rPr>
-                          <w:rFonts w:ascii="Arial" w:hAnsi="Arial" w:cs="Arial"/>
-                          <w:b/>
-                          <w:bCs/>
-                          <w:color w:val="000000" w:themeColor="text1"/>
-                          <w:sz w:val="24"/>
-                          <w:szCs w:val="24"/>
-                        </w:rPr>
-                      </w:pPr>
-                    </w:p>
-                    <w:p>
-                      <w:pPr>
-                        <w:jc w:val="center"/>
-                        <w:rPr>
-                          <w:rFonts w:ascii="Arial" w:hAnsi="Arial" w:cs="Arial"/>
-                          <w:b/>
-                          <w:bCs/>
-                          <w:color w:val="000000" w:themeColor="text1"/>
-                          <w:sz w:val="24"/>
-                          <w:szCs w:val="24"/>
-                        </w:rPr>
-                      </w:pPr>
-                    </w:p>
-                  </w:txbxContent>
-                </v:textbox>
-                <w10:wrap anchorx="margin"/>
-              </v:rect>
-            </w:pict>
-          </mc:Fallback>
-        </mc:AlternateContent>
+        <w:drawing>
+          <wp:anchor distT="0" distB="0" distL="114300" distR="114300" simplePos="0" relativeHeight="251730944" behindDoc="0" locked="0" layoutInCell="1" allowOverlap="1" wp14:anchorId="37146BE3" wp14:editId="04F328F2">
+            <wp:simplePos x="0" y="0"/>
+            <wp:positionH relativeFrom="margin">
+              <wp:posOffset>-127900</wp:posOffset>
+            </wp:positionH>
+            <wp:positionV relativeFrom="paragraph">
+              <wp:posOffset>-1092010</wp:posOffset>
+            </wp:positionV>
+            <wp:extent cx="3954483" cy="2404745"/>
+            <wp:effectExtent l="0" t="0" r="8255" b="0"/>
+            <wp:wrapNone/>
+            <wp:docPr id="11" name="Gráfico 11" descr="Nuvem estrutura de tópicos"/>
+            <wp:cNvGraphicFramePr>
+              <a:graphicFrameLocks xmlns:a="http://schemas.openxmlformats.org/drawingml/2006/main" noChangeAspect="1"/>
+            </wp:cNvGraphicFramePr>
+            <a:graphic xmlns:a="http://schemas.openxmlformats.org/drawingml/2006/main">
+              <a:graphicData uri="http://schemas.openxmlformats.org/drawingml/2006/picture">
+                <pic:pic xmlns:pic="http://schemas.openxmlformats.org/drawingml/2006/picture">
+                  <pic:nvPicPr>
+                    <pic:cNvPr id="8" name="Gráfico 8" descr="Nuvem estrutura de tópicos"/>
+                    <pic:cNvPicPr/>
+                  </pic:nvPicPr>
+                  <pic:blipFill rotWithShape="1">
+                    <a:blip r:embed="rId8">
+                      <a:extLst>
+                        <a:ext uri="{28A0092B-C50C-407E-A947-70E740481C1C}">
+                          <a14:useLocalDpi xmlns:a14="http://schemas.microsoft.com/office/drawing/2010/main" val="0"/>
+                        </a:ext>
+                        <a:ext uri="{96DAC541-7B7A-43D3-8B79-37D633B846F1}">
+                          <asvg:svgBlip xmlns:asvg="http://schemas.microsoft.com/office/drawing/2016/SVG/main" r:embed="rId9"/>
+                        </a:ext>
+                      </a:extLst>
+                    </a:blip>
+                    <a:srcRect l="4956" t="24021" r="5447" b="21449"/>
+                    <a:stretch/>
+                  </pic:blipFill>
+                  <pic:spPr bwMode="auto">
+                    <a:xfrm>
+                      <a:off x="0" y="0"/>
+                      <a:ext cx="3954483" cy="2404745"/>
+                    </a:xfrm>
+                    <a:prstGeom prst="rect">
+                      <a:avLst/>
+                    </a:prstGeom>
+                    <a:ln>
+                      <a:noFill/>
+                    </a:ln>
+                    <a:extLst>
+                      <a:ext uri="{53640926-AAD7-44D8-BBD7-CCE9431645EC}">
+                        <a14:shadowObscured xmlns:a14="http://schemas.microsoft.com/office/drawing/2010/main"/>
+                      </a:ext>
+                    </a:extLst>
+                  </pic:spPr>
+                </pic:pic>
+              </a:graphicData>
+            </a:graphic>
+            <wp14:sizeRelH relativeFrom="margin">
+              <wp14:pctWidth>0</wp14:pctWidth>
+            </wp14:sizeRelH>
+            <wp14:sizeRelV relativeFrom="margin">
+              <wp14:pctHeight>0</wp14:pctHeight>
+            </wp14:sizeRelV>
+          </wp:anchor>
+        </w:drawing>
       </w:r>
       <w:r>
         <w:rPr>
           <w:noProof/>
         </w:rPr>
         <w:drawing>
-          <wp:anchor distT="0" distB="0" distL="114300" distR="114300" simplePos="0" relativeHeight="251739136" behindDoc="0" locked="0" layoutInCell="1" allowOverlap="1" wp14:anchorId="793F5195" wp14:editId="424DC48C">
+          <wp:anchor distT="0" distB="0" distL="114300" distR="114300" simplePos="0" relativeHeight="251734016" behindDoc="0" locked="0" layoutInCell="1" allowOverlap="1" wp14:anchorId="793F5195" wp14:editId="29276371">
             <wp:simplePos x="0" y="0"/>
             <wp:positionH relativeFrom="column">
-              <wp:posOffset>7964723</wp:posOffset>
+              <wp:posOffset>1032567</wp:posOffset>
             </wp:positionH>
             <wp:positionV relativeFrom="paragraph">
-              <wp:posOffset>-301477</wp:posOffset>
+              <wp:posOffset>-200916</wp:posOffset>
             </wp:positionV>
-            <wp:extent cx="261257" cy="248472"/>
-            <wp:effectExtent l="0" t="0" r="5715" b="0"/>
+            <wp:extent cx="279833" cy="266139"/>
+            <wp:effectExtent l="0" t="0" r="6350" b="635"/>
             <wp:wrapNone/>
             <wp:docPr id="16" name="Imagem 16"/>
             <wp:cNvGraphicFramePr>
@@ -762,7 +539,7 @@
                   <pic:spPr bwMode="auto">
                     <a:xfrm>
                       <a:off x="0" y="0"/>
-                      <a:ext cx="261257" cy="248472"/>
+                      <a:ext cx="279833" cy="266139"/>
                     </a:xfrm>
                     <a:prstGeom prst="rect">
                       <a:avLst/>
@@ -796,16 +573,16 @@
         <mc:AlternateContent>
           <mc:Choice Requires="wps">
             <w:drawing>
-              <wp:anchor distT="0" distB="0" distL="114300" distR="114300" simplePos="0" relativeHeight="251744256" behindDoc="0" locked="0" layoutInCell="1" allowOverlap="1" wp14:anchorId="1C15639D" wp14:editId="54D77453">
+              <wp:anchor distT="0" distB="0" distL="114300" distR="114300" simplePos="0" relativeHeight="251739136" behindDoc="0" locked="0" layoutInCell="1" allowOverlap="1" wp14:anchorId="1C15639D" wp14:editId="3E47B2C7">
                 <wp:simplePos x="0" y="0"/>
                 <wp:positionH relativeFrom="margin">
-                  <wp:posOffset>7953261</wp:posOffset>
+                  <wp:posOffset>1033657</wp:posOffset>
                 </wp:positionH>
                 <wp:positionV relativeFrom="paragraph">
-                  <wp:posOffset>-314671</wp:posOffset>
+                  <wp:posOffset>-201361</wp:posOffset>
                 </wp:positionV>
-                <wp:extent cx="958346" cy="676613"/>
-                <wp:effectExtent l="0" t="0" r="13335" b="28575"/>
+                <wp:extent cx="1248798" cy="985141"/>
+                <wp:effectExtent l="0" t="0" r="27940" b="24765"/>
                 <wp:wrapNone/>
                 <wp:docPr id="22" name="Retângulo 22"/>
                 <wp:cNvGraphicFramePr/>
@@ -816,7 +593,7 @@
                       <wps:spPr>
                         <a:xfrm>
                           <a:off x="0" y="0"/>
-                          <a:ext cx="958346" cy="676613"/>
+                          <a:ext cx="1248798" cy="985141"/>
                         </a:xfrm>
                         <a:prstGeom prst="rect">
                           <a:avLst/>
@@ -864,7 +641,7 @@
           </mc:Choice>
           <mc:Fallback>
             <w:pict>
-              <v:rect w14:anchorId="685C3480" id="Retângulo 22" o:spid="_x0000_s1026" style="position:absolute;margin-left:626.25pt;margin-top:-24.8pt;width:75.45pt;height:53.3pt;z-index:251744256;visibility:visible;mso-wrap-style:square;mso-width-percent:0;mso-height-percent:0;mso-wrap-distance-left:9pt;mso-wrap-distance-top:0;mso-wrap-distance-right:9pt;mso-wrap-distance-bottom:0;mso-position-horizontal:absolute;mso-position-horizontal-relative:margin;mso-position-vertical:absolute;mso-position-vertical-relative:text;mso-width-percent:0;mso-height-percent:0;mso-width-relative:margin;mso-height-relative:margin;v-text-anchor:middle" o:gfxdata="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" filled="f" strokecolor="black [3213]" strokeweight="1pt">
+              <v:rect w14:anchorId="6C363DF9" id="Retângulo 22" o:spid="_x0000_s1026" style="position:absolute;margin-left:81.4pt;margin-top:-15.85pt;width:98.35pt;height:77.55pt;z-index:251739136;visibility:visible;mso-wrap-style:square;mso-width-percent:0;mso-height-percent:0;mso-wrap-distance-left:9pt;mso-wrap-distance-top:0;mso-wrap-distance-right:9pt;mso-wrap-distance-bottom:0;mso-position-horizontal:absolute;mso-position-horizontal-relative:margin;mso-position-vertical:absolute;mso-position-vertical-relative:text;mso-width-percent:0;mso-height-percent:0;mso-width-relative:margin;mso-height-relative:margin;v-text-anchor:middle" o:gfxdata="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" filled="f" strokecolor="black [3213]" strokeweight="1pt">
                 <w10:wrap anchorx="margin"/>
               </v:rect>
             </w:pict>
@@ -876,13 +653,13 @@
           <w:noProof/>
         </w:rPr>
         <w:drawing>
-          <wp:anchor distT="0" distB="0" distL="114300" distR="114300" simplePos="0" relativeHeight="251742208" behindDoc="0" locked="0" layoutInCell="1" allowOverlap="1" wp14:anchorId="265139EF" wp14:editId="774693F3">
+          <wp:anchor distT="0" distB="0" distL="114300" distR="114300" simplePos="0" relativeHeight="251737088" behindDoc="0" locked="0" layoutInCell="1" allowOverlap="1" wp14:anchorId="265139EF" wp14:editId="3102C952">
             <wp:simplePos x="0" y="0"/>
             <wp:positionH relativeFrom="margin">
-              <wp:posOffset>7680127</wp:posOffset>
+              <wp:posOffset>881380</wp:posOffset>
             </wp:positionH>
             <wp:positionV relativeFrom="paragraph">
-              <wp:posOffset>-581370</wp:posOffset>
+              <wp:posOffset>-441564</wp:posOffset>
             </wp:positionV>
             <wp:extent cx="237507" cy="266868"/>
             <wp:effectExtent l="0" t="0" r="0" b="0"/>
@@ -916,7 +693,7 @@
                   <pic:spPr bwMode="auto">
                     <a:xfrm>
                       <a:off x="0" y="0"/>
-                      <a:ext cx="242043" cy="271965"/>
+                      <a:ext cx="237507" cy="266868"/>
                     </a:xfrm>
                     <a:prstGeom prst="rect">
                       <a:avLst/>
@@ -945,16 +722,16 @@
         <mc:AlternateContent>
           <mc:Choice Requires="wps">
             <w:drawing>
-              <wp:anchor distT="0" distB="0" distL="114300" distR="114300" simplePos="0" relativeHeight="251741184" behindDoc="0" locked="0" layoutInCell="1" allowOverlap="1" wp14:anchorId="63E58994" wp14:editId="765BE15C">
+              <wp:anchor distT="0" distB="0" distL="114300" distR="114300" simplePos="0" relativeHeight="251736064" behindDoc="0" locked="0" layoutInCell="1" allowOverlap="1" wp14:anchorId="63E58994" wp14:editId="36D21292">
                 <wp:simplePos x="0" y="0"/>
                 <wp:positionH relativeFrom="margin">
-                  <wp:posOffset>7659414</wp:posOffset>
+                  <wp:posOffset>857753</wp:posOffset>
                 </wp:positionH>
                 <wp:positionV relativeFrom="paragraph">
-                  <wp:posOffset>-601669</wp:posOffset>
+                  <wp:posOffset>-426991</wp:posOffset>
                 </wp:positionV>
-                <wp:extent cx="1326633" cy="1086308"/>
-                <wp:effectExtent l="0" t="0" r="26035" b="19050"/>
+                <wp:extent cx="1579245" cy="1400686"/>
+                <wp:effectExtent l="0" t="0" r="20955" b="28575"/>
                 <wp:wrapNone/>
                 <wp:docPr id="14" name="Retângulo 14"/>
                 <wp:cNvGraphicFramePr/>
@@ -965,7 +742,7 @@
                       <wps:spPr>
                         <a:xfrm>
                           <a:off x="0" y="0"/>
-                          <a:ext cx="1326633" cy="1086308"/>
+                          <a:ext cx="1579245" cy="1400686"/>
                         </a:xfrm>
                         <a:prstGeom prst="rect">
                           <a:avLst/>
@@ -1013,7 +790,7 @@
           </mc:Choice>
           <mc:Fallback>
             <w:pict>
-              <v:rect w14:anchorId="22734C49" id="Retângulo 14" o:spid="_x0000_s1026" style="position:absolute;margin-left:603.1pt;margin-top:-47.4pt;width:104.45pt;height:85.55pt;z-index:251741184;visibility:visible;mso-wrap-style:square;mso-width-percent:0;mso-height-percent:0;mso-wrap-distance-left:9pt;mso-wrap-distance-top:0;mso-wrap-distance-right:9pt;mso-wrap-distance-bottom:0;mso-position-horizontal:absolute;mso-position-horizontal-relative:margin;mso-position-vertical:absolute;mso-position-vertical-relative:text;mso-width-percent:0;mso-height-percent:0;mso-width-relative:margin;mso-height-relative:margin;v-text-anchor:middle" o:gfxdata="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" filled="f" strokecolor="black [3213]" strokeweight="1pt">
+              <v:rect w14:anchorId="10B05AE3" id="Retângulo 14" o:spid="_x0000_s1026" style="position:absolute;margin-left:67.55pt;margin-top:-33.6pt;width:124.35pt;height:110.3pt;z-index:251736064;visibility:visible;mso-wrap-style:square;mso-width-percent:0;mso-height-percent:0;mso-wrap-distance-left:9pt;mso-wrap-distance-top:0;mso-wrap-distance-right:9pt;mso-wrap-distance-bottom:0;mso-position-horizontal:absolute;mso-position-horizontal-relative:margin;mso-position-vertical:absolute;mso-position-vertical-relative:text;mso-width-percent:0;mso-height-percent:0;mso-width-relative:margin;mso-height-relative:margin;v-text-anchor:middle" o:gfxdata="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" filled="f" strokecolor="black [3213]" strokeweight="1pt">
                 <w10:wrap anchorx="margin"/>
               </v:rect>
             </w:pict>
@@ -1024,14 +801,314 @@
         <w:rPr>
           <w:noProof/>
         </w:rPr>
+        <mc:AlternateContent>
+          <mc:Choice Requires="wpg">
+            <w:drawing>
+              <wp:anchor distT="0" distB="0" distL="114300" distR="114300" simplePos="0" relativeHeight="251761664" behindDoc="0" locked="0" layoutInCell="1" allowOverlap="1" wp14:anchorId="2A95857B" wp14:editId="1077ED4C">
+                <wp:simplePos x="0" y="0"/>
+                <wp:positionH relativeFrom="column">
+                  <wp:posOffset>1210970</wp:posOffset>
+                </wp:positionH>
+                <wp:positionV relativeFrom="paragraph">
+                  <wp:posOffset>-14745</wp:posOffset>
+                </wp:positionV>
+                <wp:extent cx="947420" cy="695911"/>
+                <wp:effectExtent l="0" t="0" r="43180" b="28575"/>
+                <wp:wrapNone/>
+                <wp:docPr id="58" name="Agrupar 58"/>
+                <wp:cNvGraphicFramePr/>
+                <a:graphic xmlns:a="http://schemas.openxmlformats.org/drawingml/2006/main">
+                  <a:graphicData uri="http://schemas.microsoft.com/office/word/2010/wordprocessingGroup">
+                    <wpg:wgp>
+                      <wpg:cNvGrpSpPr/>
+                      <wpg:grpSpPr>
+                        <a:xfrm>
+                          <a:off x="0" y="0"/>
+                          <a:ext cx="947420" cy="695911"/>
+                          <a:chOff x="0" y="0"/>
+                          <a:chExt cx="947420" cy="695911"/>
+                        </a:xfrm>
+                      </wpg:grpSpPr>
+                      <pic:pic xmlns:pic="http://schemas.openxmlformats.org/drawingml/2006/picture">
+                        <pic:nvPicPr>
+                          <pic:cNvPr id="29" name="Imagem 29" descr="Logotipo&#10;&#10;Descrição gerada automaticamente"/>
+                          <pic:cNvPicPr>
+                            <a:picLocks noChangeAspect="1"/>
+                          </pic:cNvPicPr>
+                        </pic:nvPicPr>
+                        <pic:blipFill>
+                          <a:blip r:embed="rId21" cstate="print">
+                            <a:extLst>
+                              <a:ext uri="{28A0092B-C50C-407E-A947-70E740481C1C}">
+                                <a14:useLocalDpi xmlns:a14="http://schemas.microsoft.com/office/drawing/2010/main" val="0"/>
+                              </a:ext>
+                            </a:extLst>
+                          </a:blip>
+                          <a:stretch>
+                            <a:fillRect/>
+                          </a:stretch>
+                        </pic:blipFill>
+                        <pic:spPr>
+                          <a:xfrm>
+                            <a:off x="482321" y="356716"/>
+                            <a:ext cx="462280" cy="240030"/>
+                          </a:xfrm>
+                          <a:prstGeom prst="rect">
+                            <a:avLst/>
+                          </a:prstGeom>
+                        </pic:spPr>
+                      </pic:pic>
+                      <wpg:grpSp>
+                        <wpg:cNvPr id="50" name="Agrupar 50"/>
+                        <wpg:cNvGrpSpPr/>
+                        <wpg:grpSpPr>
+                          <a:xfrm>
+                            <a:off x="0" y="0"/>
+                            <a:ext cx="947420" cy="695911"/>
+                            <a:chOff x="0" y="0"/>
+                            <a:chExt cx="831273" cy="554241"/>
+                          </a:xfrm>
+                        </wpg:grpSpPr>
+                        <pic:pic xmlns:pic="http://schemas.openxmlformats.org/drawingml/2006/picture">
+                          <pic:nvPicPr>
+                            <pic:cNvPr id="24" name="Imagem 24" descr="Logotipo&#10;&#10;Descrição gerada automaticamente com confiança média"/>
+                            <pic:cNvPicPr>
+                              <a:picLocks noChangeAspect="1"/>
+                            </pic:cNvPicPr>
+                          </pic:nvPicPr>
+                          <pic:blipFill>
+                            <a:blip r:embed="rId22" cstate="print">
+                              <a:extLst>
+                                <a:ext uri="{28A0092B-C50C-407E-A947-70E740481C1C}">
+                                  <a14:useLocalDpi xmlns:a14="http://schemas.microsoft.com/office/drawing/2010/main" val="0"/>
+                                </a:ext>
+                              </a:extLst>
+                            </a:blip>
+                            <a:srcRect/>
+                            <a:stretch>
+                              <a:fillRect/>
+                            </a:stretch>
+                          </pic:blipFill>
+                          <pic:spPr bwMode="auto">
+                            <a:xfrm>
+                              <a:off x="102228" y="280873"/>
+                              <a:ext cx="201295" cy="255187"/>
+                            </a:xfrm>
+                            <a:prstGeom prst="rect">
+                              <a:avLst/>
+                            </a:prstGeom>
+                            <a:noFill/>
+                            <a:ln>
+                              <a:noFill/>
+                            </a:ln>
+                          </pic:spPr>
+                        </pic:pic>
+                        <wps:wsp>
+                          <wps:cNvPr id="26" name="Retângulo 26"/>
+                          <wps:cNvSpPr/>
+                          <wps:spPr>
+                            <a:xfrm>
+                              <a:off x="0" y="0"/>
+                              <a:ext cx="831273" cy="554241"/>
+                            </a:xfrm>
+                            <a:prstGeom prst="rect">
+                              <a:avLst/>
+                            </a:prstGeom>
+                            <a:noFill/>
+                            <a:ln>
+                              <a:solidFill>
+                                <a:schemeClr val="tx1"/>
+                              </a:solidFill>
+                            </a:ln>
+                          </wps:spPr>
+                          <wps:style>
+                            <a:lnRef idx="2">
+                              <a:schemeClr val="accent1">
+                                <a:shade val="50000"/>
+                              </a:schemeClr>
+                            </a:lnRef>
+                            <a:fillRef idx="1">
+                              <a:schemeClr val="accent1"/>
+                            </a:fillRef>
+                            <a:effectRef idx="0">
+                              <a:schemeClr val="accent1"/>
+                            </a:effectRef>
+                            <a:fontRef idx="minor">
+                              <a:schemeClr val="lt1"/>
+                            </a:fontRef>
+                          </wps:style>
+                          <wps:bodyPr rot="0" spcFirstLastPara="0" vertOverflow="overflow" horzOverflow="overflow" vert="horz" wrap="square" lIns="91440" tIns="45720" rIns="91440" bIns="45720" numCol="1" spcCol="0" rtlCol="0" fromWordArt="0" anchor="ctr" anchorCtr="0" forceAA="0" compatLnSpc="1">
+                            <a:prstTxWarp prst="textNoShape">
+                              <a:avLst/>
+                            </a:prstTxWarp>
+                            <a:noAutofit/>
+                          </wps:bodyPr>
+                        </wps:wsp>
+                        <wps:wsp>
+                          <wps:cNvPr id="47" name="Conector reto 47"/>
+                          <wps:cNvCnPr>
+                            <a:stCxn id="26" idx="1"/>
+                          </wps:cNvCnPr>
+                          <wps:spPr>
+                            <a:xfrm flipV="1">
+                              <a:off x="0" y="276926"/>
+                              <a:ext cx="424191" cy="97"/>
+                            </a:xfrm>
+                            <a:prstGeom prst="line">
+                              <a:avLst/>
+                            </a:prstGeom>
+                          </wps:spPr>
+                          <wps:style>
+                            <a:lnRef idx="1">
+                              <a:schemeClr val="accent1"/>
+                            </a:lnRef>
+                            <a:fillRef idx="0">
+                              <a:schemeClr val="accent1"/>
+                            </a:fillRef>
+                            <a:effectRef idx="0">
+                              <a:schemeClr val="accent1"/>
+                            </a:effectRef>
+                            <a:fontRef idx="minor">
+                              <a:schemeClr val="tx1"/>
+                            </a:fontRef>
+                          </wps:style>
+                          <wps:bodyPr/>
+                        </wps:wsp>
+                        <wps:wsp>
+                          <wps:cNvPr id="48" name="Conector reto 48"/>
+                          <wps:cNvCnPr/>
+                          <wps:spPr>
+                            <a:xfrm>
+                              <a:off x="427512" y="276926"/>
+                              <a:ext cx="0" cy="269803"/>
+                            </a:xfrm>
+                            <a:prstGeom prst="line">
+                              <a:avLst/>
+                            </a:prstGeom>
+                          </wps:spPr>
+                          <wps:style>
+                            <a:lnRef idx="1">
+                              <a:schemeClr val="accent1"/>
+                            </a:lnRef>
+                            <a:fillRef idx="0">
+                              <a:schemeClr val="accent1"/>
+                            </a:fillRef>
+                            <a:effectRef idx="0">
+                              <a:schemeClr val="accent1"/>
+                            </a:effectRef>
+                            <a:fontRef idx="minor">
+                              <a:schemeClr val="tx1"/>
+                            </a:fontRef>
+                          </wps:style>
+                          <wps:bodyPr/>
+                        </wps:wsp>
+                        <wps:wsp>
+                          <wps:cNvPr id="49" name="Conector reto 49"/>
+                          <wps:cNvCnPr>
+                            <a:endCxn id="26" idx="3"/>
+                          </wps:cNvCnPr>
+                          <wps:spPr>
+                            <a:xfrm>
+                              <a:off x="427512" y="276926"/>
+                              <a:ext cx="403761" cy="97"/>
+                            </a:xfrm>
+                            <a:prstGeom prst="line">
+                              <a:avLst/>
+                            </a:prstGeom>
+                          </wps:spPr>
+                          <wps:style>
+                            <a:lnRef idx="1">
+                              <a:schemeClr val="accent1"/>
+                            </a:lnRef>
+                            <a:fillRef idx="0">
+                              <a:schemeClr val="accent1"/>
+                            </a:fillRef>
+                            <a:effectRef idx="0">
+                              <a:schemeClr val="accent1"/>
+                            </a:effectRef>
+                            <a:fontRef idx="minor">
+                              <a:schemeClr val="tx1"/>
+                            </a:fontRef>
+                          </wps:style>
+                          <wps:bodyPr/>
+                        </wps:wsp>
+                      </wpg:grpSp>
+                      <pic:pic xmlns:pic="http://schemas.openxmlformats.org/drawingml/2006/picture">
+                        <pic:nvPicPr>
+                          <pic:cNvPr id="53" name="Imagem 53" descr="Logotipo&#10;&#10;Descrição gerada automaticamente"/>
+                          <pic:cNvPicPr>
+                            <a:picLocks noChangeAspect="1"/>
+                          </pic:cNvPicPr>
+                        </pic:nvPicPr>
+                        <pic:blipFill>
+                          <a:blip r:embed="rId23" cstate="print">
+                            <a:extLst>
+                              <a:ext uri="{28A0092B-C50C-407E-A947-70E740481C1C}">
+                                <a14:useLocalDpi xmlns:a14="http://schemas.microsoft.com/office/drawing/2010/main" val="0"/>
+                              </a:ext>
+                            </a:extLst>
+                          </a:blip>
+                          <a:stretch>
+                            <a:fillRect/>
+                          </a:stretch>
+                        </pic:blipFill>
+                        <pic:spPr>
+                          <a:xfrm>
+                            <a:off x="296427" y="40193"/>
+                            <a:ext cx="345440" cy="295275"/>
+                          </a:xfrm>
+                          <a:prstGeom prst="rect">
+                            <a:avLst/>
+                          </a:prstGeom>
+                        </pic:spPr>
+                      </pic:pic>
+                    </wpg:wgp>
+                  </a:graphicData>
+                </a:graphic>
+              </wp:anchor>
+            </w:drawing>
+          </mc:Choice>
+          <mc:Fallback>
+            <w:pict>
+              <v:group w14:anchorId="3C2F0C7A" id="Agrupar 58" o:spid="_x0000_s1026" style="position:absolute;margin-left:95.35pt;margin-top:-1.15pt;width:74.6pt;height:54.8pt;z-index:251761664" coordsize="9474,6959" o:gfxdata="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">
+                <v:shape id="Imagem 29" o:spid="_x0000_s1027" type="#_x0000_t75" alt="Logotipo&#10;&#10;Descrição gerada automaticamente" style="position:absolute;left:4823;top:3567;width:4623;height:2400;visibility:visible;mso-wrap-style:square" o:gfxdata="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">
+                  <v:imagedata r:id="rId24" o:title="Logotipo&#10;&#10;Descrição gerada automaticamente"/>
+                </v:shape>
+                <v:group id="Agrupar 50" o:spid="_x0000_s1028" style="position:absolute;width:9474;height:6959" coordsize="8312,5542" o:gfxdata="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">
+                  <v:shape id="Imagem 24" o:spid="_x0000_s1029" type="#_x0000_t75" alt="Logotipo&#10;&#10;Descrição gerada automaticamente com confiança média" style="position:absolute;left:1022;top:2808;width:2013;height:2552;visibility:visible;mso-wrap-style:square" o:gfxdata="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">
+                    <v:imagedata r:id="rId25" o:title="Logotipo&#10;&#10;Descrição gerada automaticamente com confiança média"/>
+                  </v:shape>
+                  <v:rect id="Retângulo 26" o:spid="_x0000_s1030" style="position:absolute;width:8312;height:5542;visibility:visible;mso-wrap-style:square;v-text-anchor:middle" o:gfxdata="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" filled="f" strokecolor="black [3213]" strokeweight="1pt"/>
+                  <v:line id="Conector reto 47" o:spid="_x0000_s1031" style="position:absolute;flip:y;visibility:visible;mso-wrap-style:square" from="0,2769" to="4241,2770" o:connectortype="straight" o:gfxdata="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" strokecolor="#4472c4 [3204]" strokeweight=".5pt">
+                    <v:stroke joinstyle="miter"/>
+                  </v:line>
+                  <v:line id="Conector reto 48" o:spid="_x0000_s1032" style="position:absolute;visibility:visible;mso-wrap-style:square" from="4275,2769" to="4275,5467" o:connectortype="straight" o:gfxdata="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" strokecolor="#4472c4 [3204]" strokeweight=".5pt">
+                    <v:stroke joinstyle="miter"/>
+                  </v:line>
+                  <v:line id="Conector reto 49" o:spid="_x0000_s1033" style="position:absolute;visibility:visible;mso-wrap-style:square" from="4275,2769" to="8312,2770" o:connectortype="straight" o:gfxdata="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" strokecolor="#4472c4 [3204]" strokeweight=".5pt">
+                    <v:stroke joinstyle="miter"/>
+                  </v:line>
+                </v:group>
+                <v:shape id="Imagem 53" o:spid="_x0000_s1034" type="#_x0000_t75" alt="Logotipo&#10;&#10;Descrição gerada automaticamente" style="position:absolute;left:2964;top:401;width:3454;height:2953;visibility:visible;mso-wrap-style:square" o:gfxdata="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">
+                  <v:imagedata r:id="rId26" o:title="Logotipo&#10;&#10;Descrição gerada automaticamente"/>
+                </v:shape>
+              </v:group>
+            </w:pict>
+          </mc:Fallback>
+        </mc:AlternateContent>
+      </w:r>
+      <w:r>
+        <w:rPr>
+          <w:noProof/>
+        </w:rPr>
         <w:drawing>
-          <wp:anchor distT="0" distB="0" distL="114300" distR="114300" simplePos="0" relativeHeight="251737088" behindDoc="0" locked="0" layoutInCell="1" allowOverlap="1" wp14:anchorId="5BD2779B" wp14:editId="615E76C4">
+          <wp:anchor distT="0" distB="0" distL="114300" distR="114300" simplePos="0" relativeHeight="251731968" behindDoc="0" locked="0" layoutInCell="1" allowOverlap="1" wp14:anchorId="5BD2779B" wp14:editId="16251A53">
             <wp:simplePos x="0" y="0"/>
             <wp:positionH relativeFrom="margin">
-              <wp:posOffset>6552092</wp:posOffset>
+              <wp:align>left</wp:align>
             </wp:positionH>
             <wp:positionV relativeFrom="paragraph">
-              <wp:posOffset>-930305</wp:posOffset>
+              <wp:posOffset>-968375</wp:posOffset>
             </wp:positionV>
             <wp:extent cx="747343" cy="474972"/>
             <wp:effectExtent l="0" t="0" r="0" b="1905"/>
@@ -1050,7 +1127,7 @@
                     </pic:cNvPicPr>
                   </pic:nvPicPr>
                   <pic:blipFill rotWithShape="1">
-                    <a:blip r:embed="rId21" cstate="print">
+                    <a:blip r:embed="rId27" cstate="print">
                       <a:extLst>
                         <a:ext uri="{28A0092B-C50C-407E-A947-70E740481C1C}">
                           <a14:useLocalDpi xmlns:a14="http://schemas.microsoft.com/office/drawing/2010/main" val="0"/>
@@ -1104,27 +1181,27 @@
         <mc:AlternateContent>
           <mc:Choice Requires="wps">
             <w:drawing>
-              <wp:anchor distT="0" distB="0" distL="114300" distR="114300" simplePos="0" relativeHeight="251718656" behindDoc="0" locked="0" layoutInCell="1" allowOverlap="1" wp14:anchorId="33E29D4C" wp14:editId="02679A25">
+              <wp:anchor distT="0" distB="0" distL="114300" distR="114300" simplePos="0" relativeHeight="251747328" behindDoc="0" locked="0" layoutInCell="1" allowOverlap="1" wp14:anchorId="51CE91AA" wp14:editId="28DABFA0">
                 <wp:simplePos x="0" y="0"/>
                 <wp:positionH relativeFrom="column">
-                  <wp:posOffset>5277847</wp:posOffset>
+                  <wp:posOffset>1879031</wp:posOffset>
                 </wp:positionH>
                 <wp:positionV relativeFrom="paragraph">
-                  <wp:posOffset>49752</wp:posOffset>
+                  <wp:posOffset>49753</wp:posOffset>
                 </wp:positionV>
-                <wp:extent cx="1865257" cy="2023910"/>
-                <wp:effectExtent l="38100" t="38100" r="20955" b="14605"/>
+                <wp:extent cx="3122996" cy="2621972"/>
+                <wp:effectExtent l="19050" t="38100" r="39370" b="26035"/>
                 <wp:wrapNone/>
-                <wp:docPr id="34" name="Conector de Seta Reta 34"/>
+                <wp:docPr id="2" name="Conector de Seta Reta 2"/>
                 <wp:cNvGraphicFramePr/>
                 <a:graphic xmlns:a="http://schemas.openxmlformats.org/drawingml/2006/main">
                   <a:graphicData uri="http://schemas.microsoft.com/office/word/2010/wordprocessingShape">
                     <wps:wsp>
                       <wps:cNvCnPr/>
                       <wps:spPr>
-                        <a:xfrm flipH="1" flipV="1">
+                        <a:xfrm flipV="1">
                           <a:off x="0" y="0"/>
-                          <a:ext cx="1865257" cy="2023910"/>
+                          <a:ext cx="3122996" cy="2621972"/>
                         </a:xfrm>
                         <a:prstGeom prst="straightConnector1">
                           <a:avLst/>
@@ -1165,7 +1242,157 @@
           </mc:Choice>
           <mc:Fallback>
             <w:pict>
-              <v:shape w14:anchorId="335E9F5B" id="Conector de Seta Reta 34" o:spid="_x0000_s1026" type="#_x0000_t32" style="position:absolute;margin-left:415.6pt;margin-top:3.9pt;width:146.85pt;height:159.35pt;flip:x y;z-index:251718656;visibility:visible;mso-wrap-style:square;mso-width-percent:0;mso-height-percent:0;mso-wrap-distance-left:9pt;mso-wrap-distance-top:0;mso-wrap-distance-right:9pt;mso-wrap-distance-bottom:0;mso-position-horizontal:absolute;mso-position-horizontal-relative:text;mso-position-vertical:absolute;mso-position-vertical-relative:text;mso-width-percent:0;mso-height-percent:0;mso-width-relative:margin;mso-height-relative:margin" o:gfxdata="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" strokecolor="#002060" strokeweight="3pt">
+              <v:shape w14:anchorId="4BF07544" id="Conector de Seta Reta 2" o:spid="_x0000_s1026" type="#_x0000_t32" style="position:absolute;margin-left:147.95pt;margin-top:3.9pt;width:245.9pt;height:206.45pt;flip:y;z-index:251747328;visibility:visible;mso-wrap-style:square;mso-width-percent:0;mso-height-percent:0;mso-wrap-distance-left:9pt;mso-wrap-distance-top:0;mso-wrap-distance-right:9pt;mso-wrap-distance-bottom:0;mso-position-horizontal:absolute;mso-position-horizontal-relative:text;mso-position-vertical:absolute;mso-position-vertical-relative:text;mso-width-percent:0;mso-height-percent:0;mso-width-relative:margin;mso-height-relative:margin" o:gfxdata="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" strokecolor="#002060" strokeweight="3pt">
+                <v:stroke endarrow="block" joinstyle="miter"/>
+              </v:shape>
+            </w:pict>
+          </mc:Fallback>
+        </mc:AlternateContent>
+      </w:r>
+      <w:r>
+        <w:rPr>
+          <w:noProof/>
+        </w:rPr>
+        <mc:AlternateContent>
+          <mc:Choice Requires="wps">
+            <w:drawing>
+              <wp:anchor distT="0" distB="0" distL="114300" distR="114300" simplePos="0" relativeHeight="251713536" behindDoc="0" locked="0" layoutInCell="1" allowOverlap="1" wp14:anchorId="33E29D4C" wp14:editId="19313FA0">
+                <wp:simplePos x="0" y="0"/>
+                <wp:positionH relativeFrom="column">
+                  <wp:posOffset>5726636</wp:posOffset>
+                </wp:positionH>
+                <wp:positionV relativeFrom="paragraph">
+                  <wp:posOffset>50312</wp:posOffset>
+                </wp:positionV>
+                <wp:extent cx="1420124" cy="2013446"/>
+                <wp:effectExtent l="38100" t="38100" r="27940" b="25400"/>
+                <wp:wrapNone/>
+                <wp:docPr id="34" name="Conector de Seta Reta 34"/>
+                <wp:cNvGraphicFramePr/>
+                <a:graphic xmlns:a="http://schemas.openxmlformats.org/drawingml/2006/main">
+                  <a:graphicData uri="http://schemas.microsoft.com/office/word/2010/wordprocessingShape">
+                    <wps:wsp>
+                      <wps:cNvCnPr/>
+                      <wps:spPr>
+                        <a:xfrm flipH="1" flipV="1">
+                          <a:off x="0" y="0"/>
+                          <a:ext cx="1420124" cy="2013446"/>
+                        </a:xfrm>
+                        <a:prstGeom prst="straightConnector1">
+                          <a:avLst/>
+                        </a:prstGeom>
+                        <a:ln w="38100">
+                          <a:solidFill>
+                            <a:srgbClr val="002060"/>
+                          </a:solidFill>
+                          <a:tailEnd type="triangle"/>
+                        </a:ln>
+                      </wps:spPr>
+                      <wps:style>
+                        <a:lnRef idx="3">
+                          <a:schemeClr val="dk1"/>
+                        </a:lnRef>
+                        <a:fillRef idx="0">
+                          <a:schemeClr val="dk1"/>
+                        </a:fillRef>
+                        <a:effectRef idx="2">
+                          <a:schemeClr val="dk1"/>
+                        </a:effectRef>
+                        <a:fontRef idx="minor">
+                          <a:schemeClr val="tx1"/>
+                        </a:fontRef>
+                      </wps:style>
+                      <wps:bodyPr/>
+                    </wps:wsp>
+                  </a:graphicData>
+                </a:graphic>
+                <wp14:sizeRelH relativeFrom="margin">
+                  <wp14:pctWidth>0</wp14:pctWidth>
+                </wp14:sizeRelH>
+                <wp14:sizeRelV relativeFrom="margin">
+                  <wp14:pctHeight>0</wp14:pctHeight>
+                </wp14:sizeRelV>
+              </wp:anchor>
+            </w:drawing>
+          </mc:Choice>
+          <mc:Fallback>
+            <w:pict>
+              <v:shape w14:anchorId="027DF78A" id="Conector de Seta Reta 34" o:spid="_x0000_s1026" type="#_x0000_t32" style="position:absolute;margin-left:450.9pt;margin-top:3.95pt;width:111.8pt;height:158.55pt;flip:x y;z-index:251713536;visibility:visible;mso-wrap-style:square;mso-width-percent:0;mso-height-percent:0;mso-wrap-distance-left:9pt;mso-wrap-distance-top:0;mso-wrap-distance-right:9pt;mso-wrap-distance-bottom:0;mso-position-horizontal:absolute;mso-position-horizontal-relative:text;mso-position-vertical:absolute;mso-position-vertical-relative:text;mso-width-percent:0;mso-height-percent:0;mso-width-relative:margin;mso-height-relative:margin" o:gfxdata="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" strokecolor="#002060" strokeweight="3pt">
+                <v:stroke endarrow="block" joinstyle="miter"/>
+              </v:shape>
+            </w:pict>
+          </mc:Fallback>
+        </mc:AlternateContent>
+      </w:r>
+      <w:r>
+        <w:rPr>
+          <w:noProof/>
+        </w:rPr>
+        <mc:AlternateContent>
+          <mc:Choice Requires="wps">
+            <w:drawing>
+              <wp:anchor distT="0" distB="0" distL="114300" distR="114300" simplePos="0" relativeHeight="251764736" behindDoc="0" locked="0" layoutInCell="1" allowOverlap="1" wp14:anchorId="37ACA3C3" wp14:editId="2AE2D445">
+                <wp:simplePos x="0" y="0"/>
+                <wp:positionH relativeFrom="column">
+                  <wp:posOffset>2520299</wp:posOffset>
+                </wp:positionH>
+                <wp:positionV relativeFrom="paragraph">
+                  <wp:posOffset>213533</wp:posOffset>
+                </wp:positionV>
+                <wp:extent cx="317532" cy="49976"/>
+                <wp:effectExtent l="19050" t="57150" r="0" b="83820"/>
+                <wp:wrapNone/>
+                <wp:docPr id="61" name="Conector de Seta Reta 61"/>
+                <wp:cNvGraphicFramePr/>
+                <a:graphic xmlns:a="http://schemas.openxmlformats.org/drawingml/2006/main">
+                  <a:graphicData uri="http://schemas.microsoft.com/office/word/2010/wordprocessingShape">
+                    <wps:wsp>
+                      <wps:cNvCnPr/>
+                      <wps:spPr>
+                        <a:xfrm>
+                          <a:off x="0" y="0"/>
+                          <a:ext cx="317532" cy="49976"/>
+                        </a:xfrm>
+                        <a:prstGeom prst="straightConnector1">
+                          <a:avLst/>
+                        </a:prstGeom>
+                        <a:ln w="38100">
+                          <a:solidFill>
+                            <a:srgbClr val="002060"/>
+                          </a:solidFill>
+                          <a:tailEnd type="triangle"/>
+                        </a:ln>
+                      </wps:spPr>
+                      <wps:style>
+                        <a:lnRef idx="3">
+                          <a:schemeClr val="dk1"/>
+                        </a:lnRef>
+                        <a:fillRef idx="0">
+                          <a:schemeClr val="dk1"/>
+                        </a:fillRef>
+                        <a:effectRef idx="2">
+                          <a:schemeClr val="dk1"/>
+                        </a:effectRef>
+                        <a:fontRef idx="minor">
+                          <a:schemeClr val="tx1"/>
+                        </a:fontRef>
+                      </wps:style>
+                      <wps:bodyPr/>
+                    </wps:wsp>
+                  </a:graphicData>
+                </a:graphic>
+                <wp14:sizeRelH relativeFrom="margin">
+                  <wp14:pctWidth>0</wp14:pctWidth>
+                </wp14:sizeRelH>
+                <wp14:sizeRelV relativeFrom="margin">
+                  <wp14:pctHeight>0</wp14:pctHeight>
+                </wp14:sizeRelV>
+              </wp:anchor>
+            </w:drawing>
+          </mc:Choice>
+          <mc:Fallback>
+            <w:pict>
+              <v:shape w14:anchorId="0F9FA27F" id="Conector de Seta Reta 61" o:spid="_x0000_s1026" type="#_x0000_t32" style="position:absolute;margin-left:198.45pt;margin-top:16.8pt;width:25pt;height:3.95pt;z-index:251764736;visibility:visible;mso-wrap-style:square;mso-width-percent:0;mso-height-percent:0;mso-wrap-distance-left:9pt;mso-wrap-distance-top:0;mso-wrap-distance-right:9pt;mso-wrap-distance-bottom:0;mso-position-horizontal:absolute;mso-position-horizontal-relative:text;mso-position-vertical:absolute;mso-position-vertical-relative:text;mso-width-percent:0;mso-height-percent:0;mso-width-relative:margin;mso-height-relative:margin" o:gfxdata="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" strokecolor="#002060" strokeweight="3pt">
                 <v:stroke endarrow="block" joinstyle="miter"/>
               </v:shape>
             </w:pict>
@@ -1179,6 +1406,78 @@
           <w:noProof/>
         </w:rPr>
       </w:pPr>
+    </w:p>
+    <w:p>
+      <w:r>
+        <w:rPr>
+          <w:noProof/>
+        </w:rPr>
+        <w:drawing>
+          <wp:anchor distT="0" distB="0" distL="114300" distR="114300" simplePos="0" relativeHeight="251655168" behindDoc="0" locked="0" layoutInCell="1" allowOverlap="1" wp14:anchorId="759C171C" wp14:editId="074288CF">
+            <wp:simplePos x="0" y="0"/>
+            <wp:positionH relativeFrom="margin">
+              <wp:posOffset>6923982</wp:posOffset>
+            </wp:positionH>
+            <wp:positionV relativeFrom="paragraph">
+              <wp:posOffset>271656</wp:posOffset>
+            </wp:positionV>
+            <wp:extent cx="498763" cy="549772"/>
+            <wp:effectExtent l="0" t="0" r="0" b="0"/>
+            <wp:wrapNone/>
+            <wp:docPr id="10" name="Gráfico 10" descr="Roteador sem fio com preenchimento sólido"/>
+            <wp:cNvGraphicFramePr>
+              <a:graphicFrameLocks xmlns:a="http://schemas.openxmlformats.org/drawingml/2006/main" noChangeAspect="1"/>
+            </wp:cNvGraphicFramePr>
+            <a:graphic xmlns:a="http://schemas.openxmlformats.org/drawingml/2006/main">
+              <a:graphicData uri="http://schemas.openxmlformats.org/drawingml/2006/picture">
+                <pic:pic xmlns:pic="http://schemas.openxmlformats.org/drawingml/2006/picture">
+                  <pic:nvPicPr>
+                    <pic:cNvPr id="9" name="Gráfico 9" descr="Roteador sem fio com preenchimento sólido"/>
+                    <pic:cNvPicPr/>
+                  </pic:nvPicPr>
+                  <pic:blipFill rotWithShape="1">
+                    <a:blip r:embed="rId28">
+                      <a:extLst>
+                        <a:ext uri="{28A0092B-C50C-407E-A947-70E740481C1C}">
+                          <a14:useLocalDpi xmlns:a14="http://schemas.microsoft.com/office/drawing/2010/main" val="0"/>
+                        </a:ext>
+                        <a:ext uri="{96DAC541-7B7A-43D3-8B79-37D633B846F1}">
+                          <asvg:svgBlip xmlns:asvg="http://schemas.microsoft.com/office/drawing/2016/SVG/main" r:embed="rId29"/>
+                        </a:ext>
+                      </a:extLst>
+                    </a:blip>
+                    <a:srcRect l="9585" t="10963" r="9639"/>
+                    <a:stretch/>
+                  </pic:blipFill>
+                  <pic:spPr bwMode="auto">
+                    <a:xfrm>
+                      <a:off x="0" y="0"/>
+                      <a:ext cx="498763" cy="549772"/>
+                    </a:xfrm>
+                    <a:prstGeom prst="rect">
+                      <a:avLst/>
+                    </a:prstGeom>
+                    <a:ln>
+                      <a:noFill/>
+                    </a:ln>
+                    <a:extLst>
+                      <a:ext uri="{53640926-AAD7-44D8-BBD7-CCE9431645EC}">
+                        <a14:shadowObscured xmlns:a14="http://schemas.microsoft.com/office/drawing/2010/main"/>
+                      </a:ext>
+                    </a:extLst>
+                  </pic:spPr>
+                </pic:pic>
+              </a:graphicData>
+            </a:graphic>
+            <wp14:sizeRelH relativeFrom="margin">
+              <wp14:pctWidth>0</wp14:pctWidth>
+            </wp14:sizeRelH>
+            <wp14:sizeRelV relativeFrom="margin">
+              <wp14:pctHeight>0</wp14:pctHeight>
+            </wp14:sizeRelV>
+          </wp:anchor>
+        </w:drawing>
+      </w:r>
       <w:r>
         <w:rPr>
           <w:noProof/>
@@ -1186,13 +1485,202 @@
         <mc:AlternateContent>
           <mc:Choice Requires="wps">
             <w:drawing>
-              <wp:anchor distT="45720" distB="45720" distL="114300" distR="114300" simplePos="0" relativeHeight="251703296" behindDoc="0" locked="0" layoutInCell="1" allowOverlap="1" wp14:anchorId="16BFF18D" wp14:editId="34586EC9">
+              <wp:anchor distT="45720" distB="45720" distL="114300" distR="114300" simplePos="0" relativeHeight="251745280" behindDoc="0" locked="0" layoutInCell="1" allowOverlap="1" wp14:anchorId="59B009D7" wp14:editId="2B38A70C">
                 <wp:simplePos x="0" y="0"/>
                 <wp:positionH relativeFrom="column">
-                  <wp:posOffset>1435224</wp:posOffset>
+                  <wp:posOffset>7604507</wp:posOffset>
                 </wp:positionH>
                 <wp:positionV relativeFrom="paragraph">
-                  <wp:posOffset>61620</wp:posOffset>
+                  <wp:posOffset>7752</wp:posOffset>
+                </wp:positionV>
+                <wp:extent cx="733425" cy="302260"/>
+                <wp:effectExtent l="0" t="0" r="28575" b="21590"/>
+                <wp:wrapSquare wrapText="bothSides"/>
+                <wp:docPr id="42" name="Caixa de Texto 2"/>
+                <wp:cNvGraphicFramePr>
+                  <a:graphicFrameLocks xmlns:a="http://schemas.openxmlformats.org/drawingml/2006/main"/>
+                </wp:cNvGraphicFramePr>
+                <a:graphic xmlns:a="http://schemas.openxmlformats.org/drawingml/2006/main">
+                  <a:graphicData uri="http://schemas.microsoft.com/office/word/2010/wordprocessingShape">
+                    <wps:wsp>
+                      <wps:cNvSpPr txBox="1">
+                        <a:spLocks noChangeArrowheads="1"/>
+                      </wps:cNvSpPr>
+                      <wps:spPr bwMode="auto">
+                        <a:xfrm>
+                          <a:off x="0" y="0"/>
+                          <a:ext cx="733425" cy="302260"/>
+                        </a:xfrm>
+                        <a:prstGeom prst="rect">
+                          <a:avLst/>
+                        </a:prstGeom>
+                        <a:solidFill>
+                          <a:srgbClr val="FFFFFF"/>
+                        </a:solidFill>
+                        <a:ln w="9525">
+                          <a:solidFill>
+                            <a:srgbClr val="000000"/>
+                          </a:solidFill>
+                          <a:miter lim="800000"/>
+                          <a:headEnd/>
+                          <a:tailEnd/>
+                        </a:ln>
+                      </wps:spPr>
+                      <wps:txbx>
+                        <w:txbxContent>
+                          <w:p>
+                            <w:pPr>
+                              <w:jc w:val="center"/>
+                              <w:rPr>
+                                <w:rFonts w:ascii="Arial" w:hAnsi="Arial" w:cs="Arial"/>
+                              </w:rPr>
+                            </w:pPr>
+                            <w:r>
+                              <w:rPr>
+                                <w:rFonts w:ascii="Arial" w:hAnsi="Arial" w:cs="Arial"/>
+                              </w:rPr>
+                              <w:t>100Mb/s</w:t>
+                            </w:r>
+                          </w:p>
+                        </w:txbxContent>
+                      </wps:txbx>
+                      <wps:bodyPr rot="0" vert="horz" wrap="square" lIns="91440" tIns="45720" rIns="91440" bIns="45720" anchor="t" anchorCtr="0">
+                        <a:noAutofit/>
+                      </wps:bodyPr>
+                    </wps:wsp>
+                  </a:graphicData>
+                </a:graphic>
+                <wp14:sizeRelH relativeFrom="margin">
+                  <wp14:pctWidth>0</wp14:pctWidth>
+                </wp14:sizeRelH>
+                <wp14:sizeRelV relativeFrom="margin">
+                  <wp14:pctHeight>0</wp14:pctHeight>
+                </wp14:sizeRelV>
+              </wp:anchor>
+            </w:drawing>
+          </mc:Choice>
+          <mc:Fallback>
+            <w:pict>
+              <v:shapetype w14:anchorId="59B009D7" id="_x0000_t202" coordsize="21600,21600" o:spt="202" path="m,l,21600r21600,l21600,xe">
+                <v:stroke joinstyle="miter"/>
+                <v:path gradientshapeok="t" o:connecttype="rect"/>
+              </v:shapetype>
+              <v:shape id="Caixa de Texto 2" o:spid="_x0000_s1026" type="#_x0000_t202" style="position:absolute;margin-left:598.8pt;margin-top:.6pt;width:57.75pt;height:23.8pt;z-index:251745280;visibility:visible;mso-wrap-style:square;mso-width-percent:0;mso-height-percent:0;mso-wrap-distance-left:9pt;mso-wrap-distance-top:3.6pt;mso-wrap-distance-right:9pt;mso-wrap-distance-bottom:3.6pt;mso-position-horizontal:absolute;mso-position-horizontal-relative:text;mso-position-vertical:absolute;mso-position-vertical-relative:text;mso-width-percent:0;mso-height-percent:0;mso-width-relative:margin;mso-height-relative:margin;v-text-anchor:top" o:gfxdata="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">
+                <v:textbox>
+                  <w:txbxContent>
+                    <w:p>
+                      <w:pPr>
+                        <w:jc w:val="center"/>
+                        <w:rPr>
+                          <w:rFonts w:ascii="Arial" w:hAnsi="Arial" w:cs="Arial"/>
+                        </w:rPr>
+                      </w:pPr>
+                      <w:r>
+                        <w:rPr>
+                          <w:rFonts w:ascii="Arial" w:hAnsi="Arial" w:cs="Arial"/>
+                        </w:rPr>
+                        <w:t>100Mb/s</w:t>
+                      </w:r>
+                    </w:p>
+                  </w:txbxContent>
+                </v:textbox>
+                <w10:wrap type="square"/>
+              </v:shape>
+            </w:pict>
+          </mc:Fallback>
+        </mc:AlternateContent>
+      </w:r>
+    </w:p>
+    <w:p>
+      <w:r>
+        <w:rPr>
+          <w:noProof/>
+        </w:rPr>
+        <mc:AlternateContent>
+          <mc:Choice Requires="wps">
+            <w:drawing>
+              <wp:anchor distT="0" distB="0" distL="114300" distR="114300" simplePos="0" relativeHeight="251707392" behindDoc="0" locked="0" layoutInCell="1" allowOverlap="1" wp14:anchorId="63D7B3D5" wp14:editId="5F1DE022">
+                <wp:simplePos x="0" y="0"/>
+                <wp:positionH relativeFrom="column">
+                  <wp:posOffset>1458695</wp:posOffset>
+                </wp:positionH>
+                <wp:positionV relativeFrom="paragraph">
+                  <wp:posOffset>45686</wp:posOffset>
+                </wp:positionV>
+                <wp:extent cx="1429740" cy="1667683"/>
+                <wp:effectExtent l="19050" t="38100" r="56515" b="27940"/>
+                <wp:wrapNone/>
+                <wp:docPr id="32" name="Conector de Seta Reta 32"/>
+                <wp:cNvGraphicFramePr/>
+                <a:graphic xmlns:a="http://schemas.openxmlformats.org/drawingml/2006/main">
+                  <a:graphicData uri="http://schemas.microsoft.com/office/word/2010/wordprocessingShape">
+                    <wps:wsp>
+                      <wps:cNvCnPr/>
+                      <wps:spPr>
+                        <a:xfrm flipV="1">
+                          <a:off x="0" y="0"/>
+                          <a:ext cx="1429740" cy="1667683"/>
+                        </a:xfrm>
+                        <a:prstGeom prst="straightConnector1">
+                          <a:avLst/>
+                        </a:prstGeom>
+                        <a:ln w="38100">
+                          <a:solidFill>
+                            <a:srgbClr val="002060"/>
+                          </a:solidFill>
+                          <a:tailEnd type="triangle"/>
+                        </a:ln>
+                      </wps:spPr>
+                      <wps:style>
+                        <a:lnRef idx="3">
+                          <a:schemeClr val="dk1"/>
+                        </a:lnRef>
+                        <a:fillRef idx="0">
+                          <a:schemeClr val="dk1"/>
+                        </a:fillRef>
+                        <a:effectRef idx="2">
+                          <a:schemeClr val="dk1"/>
+                        </a:effectRef>
+                        <a:fontRef idx="minor">
+                          <a:schemeClr val="tx1"/>
+                        </a:fontRef>
+                      </wps:style>
+                      <wps:bodyPr/>
+                    </wps:wsp>
+                  </a:graphicData>
+                </a:graphic>
+                <wp14:sizeRelH relativeFrom="margin">
+                  <wp14:pctWidth>0</wp14:pctWidth>
+                </wp14:sizeRelH>
+                <wp14:sizeRelV relativeFrom="margin">
+                  <wp14:pctHeight>0</wp14:pctHeight>
+                </wp14:sizeRelV>
+              </wp:anchor>
+            </w:drawing>
+          </mc:Choice>
+          <mc:Fallback>
+            <w:pict>
+              <v:shape w14:anchorId="2390FC95" id="Conector de Seta Reta 32" o:spid="_x0000_s1026" type="#_x0000_t32" style="position:absolute;margin-left:114.85pt;margin-top:3.6pt;width:112.6pt;height:131.3pt;flip:y;z-index:251707392;visibility:visible;mso-wrap-style:square;mso-width-percent:0;mso-height-percent:0;mso-wrap-distance-left:9pt;mso-wrap-distance-top:0;mso-wrap-distance-right:9pt;mso-wrap-distance-bottom:0;mso-position-horizontal:absolute;mso-position-horizontal-relative:text;mso-position-vertical:absolute;mso-position-vertical-relative:text;mso-width-percent:0;mso-height-percent:0;mso-width-relative:margin;mso-height-relative:margin" o:gfxdata="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" strokecolor="#002060" strokeweight="3pt">
+                <v:stroke endarrow="block" joinstyle="miter"/>
+              </v:shape>
+            </w:pict>
+          </mc:Fallback>
+        </mc:AlternateContent>
+      </w:r>
+      <w:r>
+        <w:rPr>
+          <w:noProof/>
+        </w:rPr>
+        <mc:AlternateContent>
+          <mc:Choice Requires="wps">
+            <w:drawing>
+              <wp:anchor distT="45720" distB="45720" distL="114300" distR="114300" simplePos="0" relativeHeight="251698176" behindDoc="0" locked="0" layoutInCell="1" allowOverlap="1" wp14:anchorId="16BFF18D" wp14:editId="7A8D3347">
+                <wp:simplePos x="0" y="0"/>
+                <wp:positionH relativeFrom="column">
+                  <wp:posOffset>832234</wp:posOffset>
+                </wp:positionH>
+                <wp:positionV relativeFrom="paragraph">
+                  <wp:posOffset>276753</wp:posOffset>
                 </wp:positionV>
                 <wp:extent cx="733425" cy="302260"/>
                 <wp:effectExtent l="0" t="0" r="28575" b="21590"/>
@@ -1262,11 +1750,7 @@
           </mc:Choice>
           <mc:Fallback>
             <w:pict>
-              <v:shapetype w14:anchorId="16BFF18D" id="_x0000_t202" coordsize="21600,21600" o:spt="202" path="m,l,21600r21600,l21600,xe">
-                <v:stroke joinstyle="miter"/>
-                <v:path gradientshapeok="t" o:connecttype="rect"/>
-              </v:shapetype>
-              <v:shape id="Caixa de Texto 2" o:spid="_x0000_s1027" type="#_x0000_t202" style="position:absolute;margin-left:113pt;margin-top:4.85pt;width:57.75pt;height:23.8pt;z-index:251703296;visibility:visible;mso-wrap-style:square;mso-width-percent:0;mso-height-percent:0;mso-wrap-distance-left:9pt;mso-wrap-distance-top:3.6pt;mso-wrap-distance-right:9pt;mso-wrap-distance-bottom:3.6pt;mso-position-horizontal:absolute;mso-position-horizontal-relative:text;mso-position-vertical:absolute;mso-position-vertical-relative:text;mso-width-percent:0;mso-height-percent:0;mso-width-relative:margin;mso-height-relative:margin;v-text-anchor:top" o:gfxdata="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">
+              <v:shape w14:anchorId="16BFF18D" id="_x0000_s1027" type="#_x0000_t202" style="position:absolute;margin-left:65.55pt;margin-top:21.8pt;width:57.75pt;height:23.8pt;z-index:251698176;visibility:visible;mso-wrap-style:square;mso-width-percent:0;mso-height-percent:0;mso-wrap-distance-left:9pt;mso-wrap-distance-top:3.6pt;mso-wrap-distance-right:9pt;mso-wrap-distance-bottom:3.6pt;mso-position-horizontal:absolute;mso-position-horizontal-relative:text;mso-position-vertical:absolute;mso-position-vertical-relative:text;mso-width-percent:0;mso-height-percent:0;mso-width-relative:margin;mso-height-relative:margin;v-text-anchor:top" o:gfxdata="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">
                 <v:textbox>
                   <w:txbxContent>
                     <w:p>
@@ -1298,477 +1782,13 @@
         <mc:AlternateContent>
           <mc:Choice Requires="wps">
             <w:drawing>
-              <wp:anchor distT="45720" distB="45720" distL="114300" distR="114300" simplePos="0" relativeHeight="251750400" behindDoc="0" locked="0" layoutInCell="1" allowOverlap="1" wp14:anchorId="59B009D7" wp14:editId="71D91947">
+              <wp:anchor distT="0" distB="0" distL="114300" distR="114300" simplePos="0" relativeHeight="251723776" behindDoc="0" locked="0" layoutInCell="1" allowOverlap="1" wp14:anchorId="4CD5B220" wp14:editId="0296DBBE">
                 <wp:simplePos x="0" y="0"/>
                 <wp:positionH relativeFrom="column">
-                  <wp:posOffset>6361809</wp:posOffset>
+                  <wp:posOffset>8528034</wp:posOffset>
                 </wp:positionH>
                 <wp:positionV relativeFrom="paragraph">
-                  <wp:posOffset>246314</wp:posOffset>
-                </wp:positionV>
-                <wp:extent cx="733425" cy="302260"/>
-                <wp:effectExtent l="0" t="0" r="28575" b="21590"/>
-                <wp:wrapSquare wrapText="bothSides"/>
-                <wp:docPr id="42" name="Caixa de Texto 2"/>
-                <wp:cNvGraphicFramePr>
-                  <a:graphicFrameLocks xmlns:a="http://schemas.openxmlformats.org/drawingml/2006/main"/>
-                </wp:cNvGraphicFramePr>
-                <a:graphic xmlns:a="http://schemas.openxmlformats.org/drawingml/2006/main">
-                  <a:graphicData uri="http://schemas.microsoft.com/office/word/2010/wordprocessingShape">
-                    <wps:wsp>
-                      <wps:cNvSpPr txBox="1">
-                        <a:spLocks noChangeArrowheads="1"/>
-                      </wps:cNvSpPr>
-                      <wps:spPr bwMode="auto">
-                        <a:xfrm>
-                          <a:off x="0" y="0"/>
-                          <a:ext cx="733425" cy="302260"/>
-                        </a:xfrm>
-                        <a:prstGeom prst="rect">
-                          <a:avLst/>
-                        </a:prstGeom>
-                        <a:solidFill>
-                          <a:srgbClr val="FFFFFF"/>
-                        </a:solidFill>
-                        <a:ln w="9525">
-                          <a:solidFill>
-                            <a:srgbClr val="000000"/>
-                          </a:solidFill>
-                          <a:miter lim="800000"/>
-                          <a:headEnd/>
-                          <a:tailEnd/>
-                        </a:ln>
-                      </wps:spPr>
-                      <wps:txbx>
-                        <w:txbxContent>
-                          <w:p>
-                            <w:pPr>
-                              <w:jc w:val="center"/>
-                              <w:rPr>
-                                <w:rFonts w:ascii="Arial" w:hAnsi="Arial" w:cs="Arial"/>
-                              </w:rPr>
-                            </w:pPr>
-                            <w:r>
-                              <w:rPr>
-                                <w:rFonts w:ascii="Arial" w:hAnsi="Arial" w:cs="Arial"/>
-                              </w:rPr>
-                              <w:t>100Mb/s</w:t>
-                            </w:r>
-                          </w:p>
-                        </w:txbxContent>
-                      </wps:txbx>
-                      <wps:bodyPr rot="0" vert="horz" wrap="square" lIns="91440" tIns="45720" rIns="91440" bIns="45720" anchor="t" anchorCtr="0">
-                        <a:noAutofit/>
-                      </wps:bodyPr>
-                    </wps:wsp>
-                  </a:graphicData>
-                </a:graphic>
-                <wp14:sizeRelH relativeFrom="margin">
-                  <wp14:pctWidth>0</wp14:pctWidth>
-                </wp14:sizeRelH>
-                <wp14:sizeRelV relativeFrom="margin">
-                  <wp14:pctHeight>0</wp14:pctHeight>
-                </wp14:sizeRelV>
-              </wp:anchor>
-            </w:drawing>
-          </mc:Choice>
-          <mc:Fallback>
-            <w:pict>
-              <v:shape w14:anchorId="59B009D7" id="_x0000_s1028" type="#_x0000_t202" style="position:absolute;margin-left:500.95pt;margin-top:19.4pt;width:57.75pt;height:23.8pt;z-index:251750400;visibility:visible;mso-wrap-style:square;mso-width-percent:0;mso-height-percent:0;mso-wrap-distance-left:9pt;mso-wrap-distance-top:3.6pt;mso-wrap-distance-right:9pt;mso-wrap-distance-bottom:3.6pt;mso-position-horizontal:absolute;mso-position-horizontal-relative:text;mso-position-vertical:absolute;mso-position-vertical-relative:text;mso-width-percent:0;mso-height-percent:0;mso-width-relative:margin;mso-height-relative:margin;v-text-anchor:top" o:gfxdata="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">
-                <v:textbox>
-                  <w:txbxContent>
-                    <w:p>
-                      <w:pPr>
-                        <w:jc w:val="center"/>
-                        <w:rPr>
-                          <w:rFonts w:ascii="Arial" w:hAnsi="Arial" w:cs="Arial"/>
-                        </w:rPr>
-                      </w:pPr>
-                      <w:r>
-                        <w:rPr>
-                          <w:rFonts w:ascii="Arial" w:hAnsi="Arial" w:cs="Arial"/>
-                        </w:rPr>
-                        <w:t>100Mb/s</w:t>
-                      </w:r>
-                    </w:p>
-                  </w:txbxContent>
-                </v:textbox>
-                <w10:wrap type="square"/>
-              </v:shape>
-            </w:pict>
-          </mc:Fallback>
-        </mc:AlternateContent>
-      </w:r>
-      <w:r>
-        <w:rPr>
-          <w:noProof/>
-        </w:rPr>
-        <mc:AlternateContent>
-          <mc:Choice Requires="wps">
-            <w:drawing>
-              <wp:anchor distT="0" distB="0" distL="114300" distR="114300" simplePos="0" relativeHeight="251712512" behindDoc="0" locked="0" layoutInCell="1" allowOverlap="1" wp14:anchorId="63D7B3D5" wp14:editId="24410570">
-                <wp:simplePos x="0" y="0"/>
-                <wp:positionH relativeFrom="column">
-                  <wp:posOffset>1188720</wp:posOffset>
-                </wp:positionH>
-                <wp:positionV relativeFrom="paragraph">
-                  <wp:posOffset>25260</wp:posOffset>
-                </wp:positionV>
-                <wp:extent cx="1936709" cy="1576944"/>
-                <wp:effectExtent l="19050" t="38100" r="45085" b="23495"/>
-                <wp:wrapNone/>
-                <wp:docPr id="32" name="Conector de Seta Reta 32"/>
-                <wp:cNvGraphicFramePr/>
-                <a:graphic xmlns:a="http://schemas.openxmlformats.org/drawingml/2006/main">
-                  <a:graphicData uri="http://schemas.microsoft.com/office/word/2010/wordprocessingShape">
-                    <wps:wsp>
-                      <wps:cNvCnPr/>
-                      <wps:spPr>
-                        <a:xfrm flipV="1">
-                          <a:off x="0" y="0"/>
-                          <a:ext cx="1936709" cy="1576944"/>
-                        </a:xfrm>
-                        <a:prstGeom prst="straightConnector1">
-                          <a:avLst/>
-                        </a:prstGeom>
-                        <a:ln w="38100">
-                          <a:solidFill>
-                            <a:srgbClr val="002060"/>
-                          </a:solidFill>
-                          <a:tailEnd type="triangle"/>
-                        </a:ln>
-                      </wps:spPr>
-                      <wps:style>
-                        <a:lnRef idx="3">
-                          <a:schemeClr val="dk1"/>
-                        </a:lnRef>
-                        <a:fillRef idx="0">
-                          <a:schemeClr val="dk1"/>
-                        </a:fillRef>
-                        <a:effectRef idx="2">
-                          <a:schemeClr val="dk1"/>
-                        </a:effectRef>
-                        <a:fontRef idx="minor">
-                          <a:schemeClr val="tx1"/>
-                        </a:fontRef>
-                      </wps:style>
-                      <wps:bodyPr/>
-                    </wps:wsp>
-                  </a:graphicData>
-                </a:graphic>
-                <wp14:sizeRelH relativeFrom="margin">
-                  <wp14:pctWidth>0</wp14:pctWidth>
-                </wp14:sizeRelH>
-                <wp14:sizeRelV relativeFrom="margin">
-                  <wp14:pctHeight>0</wp14:pctHeight>
-                </wp14:sizeRelV>
-              </wp:anchor>
-            </w:drawing>
-          </mc:Choice>
-          <mc:Fallback>
-            <w:pict>
-              <v:shape w14:anchorId="58601515" id="Conector de Seta Reta 32" o:spid="_x0000_s1026" type="#_x0000_t32" style="position:absolute;margin-left:93.6pt;margin-top:2pt;width:152.5pt;height:124.15pt;flip:y;z-index:251712512;visibility:visible;mso-wrap-style:square;mso-width-percent:0;mso-height-percent:0;mso-wrap-distance-left:9pt;mso-wrap-distance-top:0;mso-wrap-distance-right:9pt;mso-wrap-distance-bottom:0;mso-position-horizontal:absolute;mso-position-horizontal-relative:text;mso-position-vertical:absolute;mso-position-vertical-relative:text;mso-width-percent:0;mso-height-percent:0;mso-width-relative:margin;mso-height-relative:margin" o:gfxdata="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" strokecolor="#002060" strokeweight="3pt">
-                <v:stroke endarrow="block" joinstyle="miter"/>
-              </v:shape>
-            </w:pict>
-          </mc:Fallback>
-        </mc:AlternateContent>
-      </w:r>
-    </w:p>
-    <w:p>
-      <w:r>
-        <w:rPr>
-          <w:noProof/>
-        </w:rPr>
-        <w:drawing>
-          <wp:anchor distT="0" distB="0" distL="114300" distR="114300" simplePos="0" relativeHeight="251658240" behindDoc="0" locked="0" layoutInCell="1" allowOverlap="1" wp14:anchorId="531C6CF8" wp14:editId="3E836CC7">
-            <wp:simplePos x="0" y="0"/>
-            <wp:positionH relativeFrom="column">
-              <wp:posOffset>1605610</wp:posOffset>
-            </wp:positionH>
-            <wp:positionV relativeFrom="paragraph">
-              <wp:posOffset>87184</wp:posOffset>
-            </wp:positionV>
-            <wp:extent cx="451262" cy="497107"/>
-            <wp:effectExtent l="0" t="0" r="6350" b="0"/>
-            <wp:wrapNone/>
-            <wp:docPr id="9" name="Gráfico 9" descr="Roteador sem fio com preenchimento sólido"/>
-            <wp:cNvGraphicFramePr>
-              <a:graphicFrameLocks xmlns:a="http://schemas.openxmlformats.org/drawingml/2006/main" noChangeAspect="1"/>
-            </wp:cNvGraphicFramePr>
-            <a:graphic xmlns:a="http://schemas.openxmlformats.org/drawingml/2006/main">
-              <a:graphicData uri="http://schemas.openxmlformats.org/drawingml/2006/picture">
-                <pic:pic xmlns:pic="http://schemas.openxmlformats.org/drawingml/2006/picture">
-                  <pic:nvPicPr>
-                    <pic:cNvPr id="9" name="Gráfico 9" descr="Roteador sem fio com preenchimento sólido"/>
-                    <pic:cNvPicPr/>
-                  </pic:nvPicPr>
-                  <pic:blipFill rotWithShape="1">
-                    <a:blip r:embed="rId22">
-                      <a:extLst>
-                        <a:ext uri="{28A0092B-C50C-407E-A947-70E740481C1C}">
-                          <a14:useLocalDpi xmlns:a14="http://schemas.microsoft.com/office/drawing/2010/main" val="0"/>
-                        </a:ext>
-                        <a:ext uri="{96DAC541-7B7A-43D3-8B79-37D633B846F1}">
-                          <asvg:svgBlip xmlns:asvg="http://schemas.microsoft.com/office/drawing/2016/SVG/main" r:embed="rId23"/>
-                        </a:ext>
-                      </a:extLst>
-                    </a:blip>
-                    <a:srcRect l="9008" t="10615" r="9849"/>
-                    <a:stretch/>
-                  </pic:blipFill>
-                  <pic:spPr bwMode="auto">
-                    <a:xfrm>
-                      <a:off x="0" y="0"/>
-                      <a:ext cx="451262" cy="497107"/>
-                    </a:xfrm>
-                    <a:prstGeom prst="rect">
-                      <a:avLst/>
-                    </a:prstGeom>
-                    <a:ln>
-                      <a:noFill/>
-                    </a:ln>
-                    <a:extLst>
-                      <a:ext uri="{53640926-AAD7-44D8-BBD7-CCE9431645EC}">
-                        <a14:shadowObscured xmlns:a14="http://schemas.microsoft.com/office/drawing/2010/main"/>
-                      </a:ext>
-                    </a:extLst>
-                  </pic:spPr>
-                </pic:pic>
-              </a:graphicData>
-            </a:graphic>
-            <wp14:sizeRelH relativeFrom="margin">
-              <wp14:pctWidth>0</wp14:pctWidth>
-            </wp14:sizeRelH>
-            <wp14:sizeRelV relativeFrom="margin">
-              <wp14:pctHeight>0</wp14:pctHeight>
-            </wp14:sizeRelV>
-          </wp:anchor>
-        </w:drawing>
-      </w:r>
-      <w:r>
-        <w:rPr>
-          <w:noProof/>
-        </w:rPr>
-        <w:drawing>
-          <wp:anchor distT="0" distB="0" distL="114300" distR="114300" simplePos="0" relativeHeight="251660288" behindDoc="0" locked="0" layoutInCell="1" allowOverlap="1" wp14:anchorId="759C171C" wp14:editId="2A1F19F0">
-            <wp:simplePos x="0" y="0"/>
-            <wp:positionH relativeFrom="margin">
-              <wp:posOffset>6469674</wp:posOffset>
-            </wp:positionH>
-            <wp:positionV relativeFrom="paragraph">
-              <wp:posOffset>281305</wp:posOffset>
-            </wp:positionV>
-            <wp:extent cx="498763" cy="549772"/>
-            <wp:effectExtent l="0" t="0" r="0" b="0"/>
-            <wp:wrapNone/>
-            <wp:docPr id="10" name="Gráfico 10" descr="Roteador sem fio com preenchimento sólido"/>
-            <wp:cNvGraphicFramePr>
-              <a:graphicFrameLocks xmlns:a="http://schemas.openxmlformats.org/drawingml/2006/main" noChangeAspect="1"/>
-            </wp:cNvGraphicFramePr>
-            <a:graphic xmlns:a="http://schemas.openxmlformats.org/drawingml/2006/main">
-              <a:graphicData uri="http://schemas.openxmlformats.org/drawingml/2006/picture">
-                <pic:pic xmlns:pic="http://schemas.openxmlformats.org/drawingml/2006/picture">
-                  <pic:nvPicPr>
-                    <pic:cNvPr id="9" name="Gráfico 9" descr="Roteador sem fio com preenchimento sólido"/>
-                    <pic:cNvPicPr/>
-                  </pic:nvPicPr>
-                  <pic:blipFill rotWithShape="1">
-                    <a:blip r:embed="rId22">
-                      <a:extLst>
-                        <a:ext uri="{28A0092B-C50C-407E-A947-70E740481C1C}">
-                          <a14:useLocalDpi xmlns:a14="http://schemas.microsoft.com/office/drawing/2010/main" val="0"/>
-                        </a:ext>
-                        <a:ext uri="{96DAC541-7B7A-43D3-8B79-37D633B846F1}">
-                          <asvg:svgBlip xmlns:asvg="http://schemas.microsoft.com/office/drawing/2016/SVG/main" r:embed="rId23"/>
-                        </a:ext>
-                      </a:extLst>
-                    </a:blip>
-                    <a:srcRect l="9585" t="10963" r="9639"/>
-                    <a:stretch/>
-                  </pic:blipFill>
-                  <pic:spPr bwMode="auto">
-                    <a:xfrm>
-                      <a:off x="0" y="0"/>
-                      <a:ext cx="498763" cy="549772"/>
-                    </a:xfrm>
-                    <a:prstGeom prst="rect">
-                      <a:avLst/>
-                    </a:prstGeom>
-                    <a:ln>
-                      <a:noFill/>
-                    </a:ln>
-                    <a:extLst>
-                      <a:ext uri="{53640926-AAD7-44D8-BBD7-CCE9431645EC}">
-                        <a14:shadowObscured xmlns:a14="http://schemas.microsoft.com/office/drawing/2010/main"/>
-                      </a:ext>
-                    </a:extLst>
-                  </pic:spPr>
-                </pic:pic>
-              </a:graphicData>
-            </a:graphic>
-            <wp14:sizeRelH relativeFrom="margin">
-              <wp14:pctWidth>0</wp14:pctWidth>
-            </wp14:sizeRelH>
-            <wp14:sizeRelV relativeFrom="margin">
-              <wp14:pctHeight>0</wp14:pctHeight>
-            </wp14:sizeRelV>
-          </wp:anchor>
-        </w:drawing>
-      </w:r>
-      <w:r>
-        <w:rPr>
-          <w:noProof/>
-        </w:rPr>
-        <mc:AlternateContent>
-          <mc:Choice Requires="wps">
-            <w:drawing>
-              <wp:anchor distT="0" distB="0" distL="114300" distR="114300" simplePos="0" relativeHeight="251726848" behindDoc="0" locked="0" layoutInCell="1" allowOverlap="1" wp14:anchorId="14E71E36" wp14:editId="62E1F627">
-                <wp:simplePos x="0" y="0"/>
-                <wp:positionH relativeFrom="column">
-                  <wp:posOffset>-657431</wp:posOffset>
-                </wp:positionH>
-                <wp:positionV relativeFrom="paragraph">
-                  <wp:posOffset>346405</wp:posOffset>
-                </wp:positionV>
-                <wp:extent cx="1212112" cy="510540"/>
-                <wp:effectExtent l="0" t="0" r="26670" b="22860"/>
-                <wp:wrapNone/>
-                <wp:docPr id="56" name="Caixa de Texto 56"/>
-                <wp:cNvGraphicFramePr/>
-                <a:graphic xmlns:a="http://schemas.openxmlformats.org/drawingml/2006/main">
-                  <a:graphicData uri="http://schemas.microsoft.com/office/word/2010/wordprocessingShape">
-                    <wps:wsp>
-                      <wps:cNvSpPr txBox="1"/>
-                      <wps:spPr>
-                        <a:xfrm>
-                          <a:off x="0" y="0"/>
-                          <a:ext cx="1212112" cy="510540"/>
-                        </a:xfrm>
-                        <a:prstGeom prst="rect">
-                          <a:avLst/>
-                        </a:prstGeom>
-                        <a:solidFill>
-                          <a:schemeClr val="bg2"/>
-                        </a:solidFill>
-                        <a:ln w="6350">
-                          <a:solidFill>
-                            <a:prstClr val="black"/>
-                          </a:solidFill>
-                        </a:ln>
-                      </wps:spPr>
-                      <wps:txbx>
-                        <w:txbxContent>
-                          <w:p>
-                            <w:pPr>
-                              <w:rPr>
-                                <w:rFonts w:ascii="Arial" w:hAnsi="Arial" w:cs="Arial"/>
-                                <w:b/>
-                                <w:bCs/>
-                                <w:sz w:val="24"/>
-                                <w:szCs w:val="24"/>
-                              </w:rPr>
-                            </w:pPr>
-                            <w:r>
-                              <w:rPr>
-                                <w:rFonts w:ascii="Arial" w:hAnsi="Arial" w:cs="Arial"/>
-                                <w:b/>
-                                <w:bCs/>
-                                <w:sz w:val="24"/>
-                                <w:szCs w:val="24"/>
-                              </w:rPr>
-                              <w:t>MÁQUINA</w:t>
-                            </w:r>
-                            <w:r>
-                              <w:rPr>
-                                <w:rFonts w:ascii="Arial" w:hAnsi="Arial" w:cs="Arial"/>
-                                <w:b/>
-                                <w:bCs/>
-                                <w:sz w:val="24"/>
-                                <w:szCs w:val="24"/>
-                              </w:rPr>
-                              <w:t xml:space="preserve"> DA FACULDADE</w:t>
-                            </w:r>
-                          </w:p>
-                        </w:txbxContent>
-                      </wps:txbx>
-                      <wps:bodyPr rot="0" spcFirstLastPara="0" vertOverflow="overflow" horzOverflow="overflow" vert="horz" wrap="square" lIns="91440" tIns="45720" rIns="91440" bIns="45720" numCol="1" spcCol="0" rtlCol="0" fromWordArt="0" anchor="t" anchorCtr="0" forceAA="0" compatLnSpc="1">
-                        <a:prstTxWarp prst="textNoShape">
-                          <a:avLst/>
-                        </a:prstTxWarp>
-                        <a:noAutofit/>
-                      </wps:bodyPr>
-                    </wps:wsp>
-                  </a:graphicData>
-                </a:graphic>
-                <wp14:sizeRelH relativeFrom="margin">
-                  <wp14:pctWidth>0</wp14:pctWidth>
-                </wp14:sizeRelH>
-                <wp14:sizeRelV relativeFrom="margin">
-                  <wp14:pctHeight>0</wp14:pctHeight>
-                </wp14:sizeRelV>
-              </wp:anchor>
-            </w:drawing>
-          </mc:Choice>
-          <mc:Fallback>
-            <w:pict>
-              <v:shape w14:anchorId="14E71E36" id="Caixa de Texto 56" o:spid="_x0000_s1029" type="#_x0000_t202" style="position:absolute;margin-left:-51.75pt;margin-top:27.3pt;width:95.45pt;height:40.2pt;z-index:251726848;visibility:visible;mso-wrap-style:square;mso-width-percent:0;mso-height-percent:0;mso-wrap-distance-left:9pt;mso-wrap-distance-top:0;mso-wrap-distance-right:9pt;mso-wrap-distance-bottom:0;mso-position-horizontal:absolute;mso-position-horizontal-relative:text;mso-position-vertical:absolute;mso-position-vertical-relative:text;mso-width-percent:0;mso-height-percent:0;mso-width-relative:margin;mso-height-relative:margin;v-text-anchor:top" o:gfxdata="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" fillcolor="#e7e6e6 [3214]" strokeweight=".5pt">
-                <v:textbox>
-                  <w:txbxContent>
-                    <w:p>
-                      <w:pPr>
-                        <w:rPr>
-                          <w:rFonts w:ascii="Arial" w:hAnsi="Arial" w:cs="Arial"/>
-                          <w:b/>
-                          <w:bCs/>
-                          <w:sz w:val="24"/>
-                          <w:szCs w:val="24"/>
-                        </w:rPr>
-                      </w:pPr>
-                      <w:r>
-                        <w:rPr>
-                          <w:rFonts w:ascii="Arial" w:hAnsi="Arial" w:cs="Arial"/>
-                          <w:b/>
-                          <w:bCs/>
-                          <w:sz w:val="24"/>
-                          <w:szCs w:val="24"/>
-                        </w:rPr>
-                        <w:t>MÁQUINA</w:t>
-                      </w:r>
-                      <w:r>
-                        <w:rPr>
-                          <w:rFonts w:ascii="Arial" w:hAnsi="Arial" w:cs="Arial"/>
-                          <w:b/>
-                          <w:bCs/>
-                          <w:sz w:val="24"/>
-                          <w:szCs w:val="24"/>
-                        </w:rPr>
-                        <w:t xml:space="preserve"> DA FACULDADE</w:t>
-                      </w:r>
-                    </w:p>
-                  </w:txbxContent>
-                </v:textbox>
-              </v:shape>
-            </w:pict>
-          </mc:Fallback>
-        </mc:AlternateContent>
-      </w:r>
-    </w:p>
-    <w:p>
-      <w:r>
-        <w:rPr>
-          <w:noProof/>
-        </w:rPr>
-        <mc:AlternateContent>
-          <mc:Choice Requires="wps">
-            <w:drawing>
-              <wp:anchor distT="0" distB="0" distL="114300" distR="114300" simplePos="0" relativeHeight="251728896" behindDoc="0" locked="0" layoutInCell="1" allowOverlap="1" wp14:anchorId="4CD5B220" wp14:editId="09008C2C">
-                <wp:simplePos x="0" y="0"/>
-                <wp:positionH relativeFrom="column">
-                  <wp:posOffset>7851324</wp:posOffset>
-                </wp:positionH>
-                <wp:positionV relativeFrom="paragraph">
-                  <wp:posOffset>113839</wp:posOffset>
+                  <wp:posOffset>78039</wp:posOffset>
                 </wp:positionV>
                 <wp:extent cx="1199408" cy="486888"/>
                 <wp:effectExtent l="0" t="0" r="20320" b="27940"/>
@@ -1861,7 +1881,7 @@
           </mc:Choice>
           <mc:Fallback>
             <w:pict>
-              <v:shape w14:anchorId="4CD5B220" id="Caixa de Texto 57" o:spid="_x0000_s1030" type="#_x0000_t202" style="position:absolute;margin-left:618.2pt;margin-top:8.95pt;width:94.45pt;height:38.35pt;z-index:251728896;visibility:visible;mso-wrap-style:square;mso-width-percent:0;mso-height-percent:0;mso-wrap-distance-left:9pt;mso-wrap-distance-top:0;mso-wrap-distance-right:9pt;mso-wrap-distance-bottom:0;mso-position-horizontal:absolute;mso-position-horizontal-relative:text;mso-position-vertical:absolute;mso-position-vertical-relative:text;mso-width-percent:0;mso-height-percent:0;mso-width-relative:margin;mso-height-relative:margin;v-text-anchor:top" o:gfxdata="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" fillcolor="#e7e6e6 [3214]" strokeweight=".5pt">
+              <v:shape w14:anchorId="4CD5B220" id="Caixa de Texto 57" o:spid="_x0000_s1028" type="#_x0000_t202" style="position:absolute;margin-left:671.5pt;margin-top:6.15pt;width:94.45pt;height:38.35pt;z-index:251723776;visibility:visible;mso-wrap-style:square;mso-width-percent:0;mso-height-percent:0;mso-wrap-distance-left:9pt;mso-wrap-distance-top:0;mso-wrap-distance-right:9pt;mso-wrap-distance-bottom:0;mso-position-horizontal:absolute;mso-position-horizontal-relative:text;mso-position-vertical:absolute;mso-position-vertical-relative:text;mso-width-percent:0;mso-height-percent:0;mso-width-relative:margin;mso-height-relative:margin;v-text-anchor:top" o:gfxdata="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" fillcolor="#e7e6e6 [3214]" strokeweight=".5pt">
                 <v:textbox>
                   <w:txbxContent>
                     <w:p>
@@ -1913,6 +1933,7 @@
         </mc:AlternateContent>
       </w:r>
     </w:p>
+    <w:p/>
     <w:p>
       <w:r>
         <w:rPr>
@@ -1921,13 +1942,473 @@
         <mc:AlternateContent>
           <mc:Choice Requires="wpg">
             <w:drawing>
-              <wp:anchor distT="0" distB="0" distL="114300" distR="114300" simplePos="0" relativeHeight="251709440" behindDoc="0" locked="0" layoutInCell="1" allowOverlap="1" wp14:anchorId="33B7A430" wp14:editId="22902775">
+              <wp:anchor distT="0" distB="0" distL="114300" distR="114300" simplePos="0" relativeHeight="251728896" behindDoc="0" locked="0" layoutInCell="1" allowOverlap="1" wp14:anchorId="72489B7A" wp14:editId="34BA996F">
+                <wp:simplePos x="0" y="0"/>
+                <wp:positionH relativeFrom="column">
+                  <wp:posOffset>6391654</wp:posOffset>
+                </wp:positionH>
+                <wp:positionV relativeFrom="paragraph">
+                  <wp:posOffset>8577</wp:posOffset>
+                </wp:positionV>
+                <wp:extent cx="2955925" cy="1923415"/>
+                <wp:effectExtent l="0" t="0" r="0" b="0"/>
+                <wp:wrapNone/>
+                <wp:docPr id="27" name="Agrupar 27"/>
+                <wp:cNvGraphicFramePr/>
+                <a:graphic xmlns:a="http://schemas.openxmlformats.org/drawingml/2006/main">
+                  <a:graphicData uri="http://schemas.microsoft.com/office/word/2010/wordprocessingGroup">
+                    <wpg:wgp>
+                      <wpg:cNvGrpSpPr/>
+                      <wpg:grpSpPr>
+                        <a:xfrm>
+                          <a:off x="0" y="0"/>
+                          <a:ext cx="2955925" cy="1923415"/>
+                          <a:chOff x="0" y="0"/>
+                          <a:chExt cx="2955925" cy="1923415"/>
+                        </a:xfrm>
+                      </wpg:grpSpPr>
+                      <pic:pic xmlns:pic="http://schemas.openxmlformats.org/drawingml/2006/picture">
+                        <pic:nvPicPr>
+                          <pic:cNvPr id="7" name="Gráfico 7" descr="Laptop com preenchimento sólido"/>
+                          <pic:cNvPicPr>
+                            <a:picLocks noChangeAspect="1"/>
+                          </pic:cNvPicPr>
+                        </pic:nvPicPr>
+                        <pic:blipFill rotWithShape="1">
+                          <a:blip r:embed="rId30">
+                            <a:extLst>
+                              <a:ext uri="{28A0092B-C50C-407E-A947-70E740481C1C}">
+                                <a14:useLocalDpi xmlns:a14="http://schemas.microsoft.com/office/drawing/2010/main" val="0"/>
+                              </a:ext>
+                              <a:ext uri="{96DAC541-7B7A-43D3-8B79-37D633B846F1}">
+                                <asvg:svgBlip xmlns:asvg="http://schemas.microsoft.com/office/drawing/2016/SVG/main" r:embed="rId31"/>
+                              </a:ext>
+                            </a:extLst>
+                          </a:blip>
+                          <a:srcRect t="17677" b="17238"/>
+                          <a:stretch/>
+                        </pic:blipFill>
+                        <pic:spPr bwMode="auto">
+                          <a:xfrm>
+                            <a:off x="0" y="0"/>
+                            <a:ext cx="2955925" cy="1923415"/>
+                          </a:xfrm>
+                          <a:prstGeom prst="rect">
+                            <a:avLst/>
+                          </a:prstGeom>
+                          <a:ln>
+                            <a:noFill/>
+                          </a:ln>
+                          <a:extLst>
+                            <a:ext uri="{53640926-AAD7-44D8-BBD7-CCE9431645EC}">
+                              <a14:shadowObscured xmlns:a14="http://schemas.microsoft.com/office/drawing/2010/main"/>
+                            </a:ext>
+                          </a:extLst>
+                        </pic:spPr>
+                      </pic:pic>
+                      <pic:pic xmlns:pic="http://schemas.openxmlformats.org/drawingml/2006/picture">
+                        <pic:nvPicPr>
+                          <pic:cNvPr id="43" name="Gráfico 43" descr="Gráfico de barras com preenchimento sólido"/>
+                          <pic:cNvPicPr>
+                            <a:picLocks noChangeAspect="1"/>
+                          </pic:cNvPicPr>
+                        </pic:nvPicPr>
+                        <pic:blipFill>
+                          <a:blip r:embed="rId32">
+                            <a:extLst>
+                              <a:ext uri="{28A0092B-C50C-407E-A947-70E740481C1C}">
+                                <a14:useLocalDpi xmlns:a14="http://schemas.microsoft.com/office/drawing/2010/main" val="0"/>
+                              </a:ext>
+                              <a:ext uri="{96DAC541-7B7A-43D3-8B79-37D633B846F1}">
+                                <asvg:svgBlip xmlns:asvg="http://schemas.microsoft.com/office/drawing/2016/SVG/main" r:embed="rId33"/>
+                              </a:ext>
+                            </a:extLst>
+                          </a:blip>
+                          <a:stretch>
+                            <a:fillRect/>
+                          </a:stretch>
+                        </pic:blipFill>
+                        <pic:spPr>
+                          <a:xfrm>
+                            <a:off x="588397" y="604299"/>
+                            <a:ext cx="651510" cy="651510"/>
+                          </a:xfrm>
+                          <a:prstGeom prst="rect">
+                            <a:avLst/>
+                          </a:prstGeom>
+                        </pic:spPr>
+                      </pic:pic>
+                      <pic:pic xmlns:pic="http://schemas.openxmlformats.org/drawingml/2006/picture">
+                        <pic:nvPicPr>
+                          <pic:cNvPr id="45" name="Imagem 45" descr="Desenho preto e branco&#10;&#10;Descrição gerada automaticamente com confiança média"/>
+                          <pic:cNvPicPr>
+                            <a:picLocks noChangeAspect="1"/>
+                          </pic:cNvPicPr>
+                        </pic:nvPicPr>
+                        <pic:blipFill>
+                          <a:blip r:embed="rId34" cstate="print">
+                            <a:extLst>
+                              <a:ext uri="{28A0092B-C50C-407E-A947-70E740481C1C}">
+                                <a14:useLocalDpi xmlns:a14="http://schemas.microsoft.com/office/drawing/2010/main" val="0"/>
+                              </a:ext>
+                            </a:extLst>
+                          </a:blip>
+                          <a:srcRect/>
+                          <a:stretch>
+                            <a:fillRect/>
+                          </a:stretch>
+                        </pic:blipFill>
+                        <pic:spPr bwMode="auto">
+                          <a:xfrm>
+                            <a:off x="1944708" y="389304"/>
+                            <a:ext cx="252095" cy="257810"/>
+                          </a:xfrm>
+                          <a:prstGeom prst="rect">
+                            <a:avLst/>
+                          </a:prstGeom>
+                          <a:noFill/>
+                          <a:ln>
+                            <a:noFill/>
+                          </a:ln>
+                        </pic:spPr>
+                      </pic:pic>
+                      <pic:pic xmlns:pic="http://schemas.openxmlformats.org/drawingml/2006/picture">
+                        <pic:nvPicPr>
+                          <pic:cNvPr id="46" name="Imagem 46"/>
+                          <pic:cNvPicPr>
+                            <a:picLocks noChangeAspect="1"/>
+                          </pic:cNvPicPr>
+                        </pic:nvPicPr>
+                        <pic:blipFill>
+                          <a:blip r:embed="rId35">
+                            <a:extLst>
+                              <a:ext uri="{28A0092B-C50C-407E-A947-70E740481C1C}">
+                                <a14:useLocalDpi xmlns:a14="http://schemas.microsoft.com/office/drawing/2010/main" val="0"/>
+                              </a:ext>
+                            </a:extLst>
+                          </a:blip>
+                          <a:srcRect/>
+                          <a:stretch>
+                            <a:fillRect/>
+                          </a:stretch>
+                        </pic:blipFill>
+                        <pic:spPr bwMode="auto">
+                          <a:xfrm>
+                            <a:off x="917705" y="371524"/>
+                            <a:ext cx="938530" cy="275590"/>
+                          </a:xfrm>
+                          <a:prstGeom prst="rect">
+                            <a:avLst/>
+                          </a:prstGeom>
+                          <a:noFill/>
+                          <a:ln>
+                            <a:noFill/>
+                          </a:ln>
+                        </pic:spPr>
+                      </pic:pic>
+                      <pic:pic xmlns:pic="http://schemas.openxmlformats.org/drawingml/2006/picture">
+                        <pic:nvPicPr>
+                          <pic:cNvPr id="5" name="Imagem 5" descr="Forma&#10;&#10;Descrição gerada automaticamente com confiança média"/>
+                          <pic:cNvPicPr>
+                            <a:picLocks noChangeAspect="1"/>
+                          </pic:cNvPicPr>
+                        </pic:nvPicPr>
+                        <pic:blipFill>
+                          <a:blip r:embed="rId36" cstate="print">
+                            <a:extLst>
+                              <a:ext uri="{28A0092B-C50C-407E-A947-70E740481C1C}">
+                                <a14:useLocalDpi xmlns:a14="http://schemas.microsoft.com/office/drawing/2010/main" val="0"/>
+                              </a:ext>
+                            </a:extLst>
+                          </a:blip>
+                          <a:srcRect/>
+                          <a:stretch>
+                            <a:fillRect/>
+                          </a:stretch>
+                        </pic:blipFill>
+                        <pic:spPr bwMode="auto">
+                          <a:xfrm>
+                            <a:off x="1470992" y="909927"/>
+                            <a:ext cx="742950" cy="188595"/>
+                          </a:xfrm>
+                          <a:prstGeom prst="rect">
+                            <a:avLst/>
+                          </a:prstGeom>
+                          <a:noFill/>
+                          <a:ln>
+                            <a:noFill/>
+                          </a:ln>
+                        </pic:spPr>
+                      </pic:pic>
+                    </wpg:wgp>
+                  </a:graphicData>
+                </a:graphic>
+                <wp14:sizeRelH relativeFrom="margin">
+                  <wp14:pctWidth>0</wp14:pctWidth>
+                </wp14:sizeRelH>
+                <wp14:sizeRelV relativeFrom="margin">
+                  <wp14:pctHeight>0</wp14:pctHeight>
+                </wp14:sizeRelV>
+              </wp:anchor>
+            </w:drawing>
+          </mc:Choice>
+          <mc:Fallback>
+            <w:pict>
+              <v:group w14:anchorId="428CE2A0" id="Agrupar 27" o:spid="_x0000_s1026" style="position:absolute;margin-left:503.3pt;margin-top:.7pt;width:232.75pt;height:151.45pt;z-index:251728896;mso-width-relative:margin;mso-height-relative:margin" coordsize="29559,19234" o:gfxdata="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">
+                <v:shape id="Gráfico 7" o:spid="_x0000_s1027" type="#_x0000_t75" alt="Laptop com preenchimento sólido" style="position:absolute;width:29559;height:19234;visibility:visible;mso-wrap-style:square" o:gfxdata="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">
+                  <v:imagedata r:id="rId37" o:title="Laptop com preenchimento sólido" croptop="11585f" cropbottom="11297f"/>
+                </v:shape>
+                <v:shape id="Gráfico 43" o:spid="_x0000_s1028" type="#_x0000_t75" alt="Gráfico de barras com preenchimento sólido" style="position:absolute;left:5883;top:6042;width:6516;height:6516;visibility:visible;mso-wrap-style:square" o:gfxdata="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">
+                  <v:imagedata r:id="rId38" o:title="Gráfico de barras com preenchimento sólido"/>
+                </v:shape>
+                <v:shape id="Imagem 45" o:spid="_x0000_s1029" type="#_x0000_t75" alt="Desenho preto e branco&#10;&#10;Descrição gerada automaticamente com confiança média" style="position:absolute;left:19447;top:3893;width:2521;height:2578;visibility:visible;mso-wrap-style:square" o:gfxdata="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">
+                  <v:imagedata r:id="rId39" o:title="Desenho preto e branco&#10;&#10;Descrição gerada automaticamente com confiança média"/>
+                </v:shape>
+                <v:shape id="Imagem 46" o:spid="_x0000_s1030" type="#_x0000_t75" style="position:absolute;left:9177;top:3715;width:9385;height:2756;visibility:visible;mso-wrap-style:square" o:gfxdata="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">
+                  <v:imagedata r:id="rId40" o:title=""/>
+                </v:shape>
+                <v:shape id="Imagem 5" o:spid="_x0000_s1031" type="#_x0000_t75" alt="Forma&#10;&#10;Descrição gerada automaticamente com confiança média" style="position:absolute;left:14709;top:9099;width:7430;height:1886;visibility:visible;mso-wrap-style:square" o:gfxdata="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">
+                  <v:imagedata r:id="rId41" o:title="Forma&#10;&#10;Descrição gerada automaticamente com confiança média"/>
+                </v:shape>
+              </v:group>
+            </w:pict>
+          </mc:Fallback>
+        </mc:AlternateContent>
+      </w:r>
+      <w:r>
+        <w:rPr>
+          <w:noProof/>
+        </w:rPr>
+        <w:drawing>
+          <wp:anchor distT="0" distB="0" distL="114300" distR="114300" simplePos="0" relativeHeight="251653120" behindDoc="0" locked="0" layoutInCell="1" allowOverlap="1" wp14:anchorId="531C6CF8" wp14:editId="04D50AE9">
+            <wp:simplePos x="0" y="0"/>
+            <wp:positionH relativeFrom="column">
+              <wp:posOffset>657373</wp:posOffset>
+            </wp:positionH>
+            <wp:positionV relativeFrom="paragraph">
+              <wp:posOffset>235156</wp:posOffset>
+            </wp:positionV>
+            <wp:extent cx="451262" cy="497107"/>
+            <wp:effectExtent l="0" t="0" r="6350" b="0"/>
+            <wp:wrapNone/>
+            <wp:docPr id="9" name="Gráfico 9" descr="Roteador sem fio com preenchimento sólido"/>
+            <wp:cNvGraphicFramePr>
+              <a:graphicFrameLocks xmlns:a="http://schemas.openxmlformats.org/drawingml/2006/main" noChangeAspect="1"/>
+            </wp:cNvGraphicFramePr>
+            <a:graphic xmlns:a="http://schemas.openxmlformats.org/drawingml/2006/main">
+              <a:graphicData uri="http://schemas.openxmlformats.org/drawingml/2006/picture">
+                <pic:pic xmlns:pic="http://schemas.openxmlformats.org/drawingml/2006/picture">
+                  <pic:nvPicPr>
+                    <pic:cNvPr id="9" name="Gráfico 9" descr="Roteador sem fio com preenchimento sólido"/>
+                    <pic:cNvPicPr/>
+                  </pic:nvPicPr>
+                  <pic:blipFill rotWithShape="1">
+                    <a:blip r:embed="rId28">
+                      <a:extLst>
+                        <a:ext uri="{28A0092B-C50C-407E-A947-70E740481C1C}">
+                          <a14:useLocalDpi xmlns:a14="http://schemas.microsoft.com/office/drawing/2010/main" val="0"/>
+                        </a:ext>
+                        <a:ext uri="{96DAC541-7B7A-43D3-8B79-37D633B846F1}">
+                          <asvg:svgBlip xmlns:asvg="http://schemas.microsoft.com/office/drawing/2016/SVG/main" r:embed="rId29"/>
+                        </a:ext>
+                      </a:extLst>
+                    </a:blip>
+                    <a:srcRect l="9008" t="10615" r="9849"/>
+                    <a:stretch/>
+                  </pic:blipFill>
+                  <pic:spPr bwMode="auto">
+                    <a:xfrm>
+                      <a:off x="0" y="0"/>
+                      <a:ext cx="451262" cy="497107"/>
+                    </a:xfrm>
+                    <a:prstGeom prst="rect">
+                      <a:avLst/>
+                    </a:prstGeom>
+                    <a:ln>
+                      <a:noFill/>
+                    </a:ln>
+                    <a:extLst>
+                      <a:ext uri="{53640926-AAD7-44D8-BBD7-CCE9431645EC}">
+                        <a14:shadowObscured xmlns:a14="http://schemas.microsoft.com/office/drawing/2010/main"/>
+                      </a:ext>
+                    </a:extLst>
+                  </pic:spPr>
+                </pic:pic>
+              </a:graphicData>
+            </a:graphic>
+            <wp14:sizeRelH relativeFrom="margin">
+              <wp14:pctWidth>0</wp14:pctWidth>
+            </wp14:sizeRelH>
+            <wp14:sizeRelV relativeFrom="margin">
+              <wp14:pctHeight>0</wp14:pctHeight>
+            </wp14:sizeRelV>
+          </wp:anchor>
+        </w:drawing>
+      </w:r>
+    </w:p>
+    <w:p>
+      <w:pPr>
+        <w:tabs>
+          <w:tab w:val="left" w:pos="7630"/>
+        </w:tabs>
+      </w:pPr>
+      <w:r>
+        <w:rPr>
+          <w:noProof/>
+        </w:rPr>
+        <mc:AlternateContent>
+          <mc:Choice Requires="wps">
+            <w:drawing>
+              <wp:anchor distT="0" distB="0" distL="114300" distR="114300" simplePos="0" relativeHeight="251721728" behindDoc="0" locked="0" layoutInCell="1" allowOverlap="1" wp14:anchorId="14E71E36" wp14:editId="5E3EE080">
+                <wp:simplePos x="0" y="0"/>
+                <wp:positionH relativeFrom="column">
+                  <wp:posOffset>-857250</wp:posOffset>
+                </wp:positionH>
+                <wp:positionV relativeFrom="paragraph">
+                  <wp:posOffset>288262</wp:posOffset>
+                </wp:positionV>
+                <wp:extent cx="1212112" cy="510540"/>
+                <wp:effectExtent l="0" t="0" r="26670" b="22860"/>
+                <wp:wrapNone/>
+                <wp:docPr id="56" name="Caixa de Texto 56"/>
+                <wp:cNvGraphicFramePr/>
+                <a:graphic xmlns:a="http://schemas.openxmlformats.org/drawingml/2006/main">
+                  <a:graphicData uri="http://schemas.microsoft.com/office/word/2010/wordprocessingShape">
+                    <wps:wsp>
+                      <wps:cNvSpPr txBox="1"/>
+                      <wps:spPr>
+                        <a:xfrm>
+                          <a:off x="0" y="0"/>
+                          <a:ext cx="1212112" cy="510540"/>
+                        </a:xfrm>
+                        <a:prstGeom prst="rect">
+                          <a:avLst/>
+                        </a:prstGeom>
+                        <a:solidFill>
+                          <a:schemeClr val="bg2"/>
+                        </a:solidFill>
+                        <a:ln w="6350">
+                          <a:solidFill>
+                            <a:prstClr val="black"/>
+                          </a:solidFill>
+                        </a:ln>
+                      </wps:spPr>
+                      <wps:txbx>
+                        <w:txbxContent>
+                          <w:p>
+                            <w:pPr>
+                              <w:rPr>
+                                <w:rFonts w:ascii="Arial" w:hAnsi="Arial" w:cs="Arial"/>
+                                <w:b/>
+                                <w:bCs/>
+                                <w:sz w:val="24"/>
+                                <w:szCs w:val="24"/>
+                              </w:rPr>
+                            </w:pPr>
+                            <w:r>
+                              <w:rPr>
+                                <w:rFonts w:ascii="Arial" w:hAnsi="Arial" w:cs="Arial"/>
+                                <w:b/>
+                                <w:bCs/>
+                                <w:sz w:val="24"/>
+                                <w:szCs w:val="24"/>
+                              </w:rPr>
+                              <w:t>MÁQUINA</w:t>
+                            </w:r>
+                            <w:r>
+                              <w:rPr>
+                                <w:rFonts w:ascii="Arial" w:hAnsi="Arial" w:cs="Arial"/>
+                                <w:b/>
+                                <w:bCs/>
+                                <w:sz w:val="24"/>
+                                <w:szCs w:val="24"/>
+                              </w:rPr>
+                              <w:t xml:space="preserve"> DA FACULDADE</w:t>
+                            </w:r>
+                          </w:p>
+                        </w:txbxContent>
+                      </wps:txbx>
+                      <wps:bodyPr rot="0" spcFirstLastPara="0" vertOverflow="overflow" horzOverflow="overflow" vert="horz" wrap="square" lIns="91440" tIns="45720" rIns="91440" bIns="45720" numCol="1" spcCol="0" rtlCol="0" fromWordArt="0" anchor="t" anchorCtr="0" forceAA="0" compatLnSpc="1">
+                        <a:prstTxWarp prst="textNoShape">
+                          <a:avLst/>
+                        </a:prstTxWarp>
+                        <a:noAutofit/>
+                      </wps:bodyPr>
+                    </wps:wsp>
+                  </a:graphicData>
+                </a:graphic>
+                <wp14:sizeRelH relativeFrom="margin">
+                  <wp14:pctWidth>0</wp14:pctWidth>
+                </wp14:sizeRelH>
+                <wp14:sizeRelV relativeFrom="margin">
+                  <wp14:pctHeight>0</wp14:pctHeight>
+                </wp14:sizeRelV>
+              </wp:anchor>
+            </w:drawing>
+          </mc:Choice>
+          <mc:Fallback>
+            <w:pict>
+              <v:shape w14:anchorId="14E71E36" id="Caixa de Texto 56" o:spid="_x0000_s1029" type="#_x0000_t202" style="position:absolute;margin-left:-67.5pt;margin-top:22.7pt;width:95.45pt;height:40.2pt;z-index:251721728;visibility:visible;mso-wrap-style:square;mso-width-percent:0;mso-height-percent:0;mso-wrap-distance-left:9pt;mso-wrap-distance-top:0;mso-wrap-distance-right:9pt;mso-wrap-distance-bottom:0;mso-position-horizontal:absolute;mso-position-horizontal-relative:text;mso-position-vertical:absolute;mso-position-vertical-relative:text;mso-width-percent:0;mso-height-percent:0;mso-width-relative:margin;mso-height-relative:margin;v-text-anchor:top" o:gfxdata="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" fillcolor="#e7e6e6 [3214]" strokeweight=".5pt">
+                <v:textbox>
+                  <w:txbxContent>
+                    <w:p>
+                      <w:pPr>
+                        <w:rPr>
+                          <w:rFonts w:ascii="Arial" w:hAnsi="Arial" w:cs="Arial"/>
+                          <w:b/>
+                          <w:bCs/>
+                          <w:sz w:val="24"/>
+                          <w:szCs w:val="24"/>
+                        </w:rPr>
+                      </w:pPr>
+                      <w:r>
+                        <w:rPr>
+                          <w:rFonts w:ascii="Arial" w:hAnsi="Arial" w:cs="Arial"/>
+                          <w:b/>
+                          <w:bCs/>
+                          <w:sz w:val="24"/>
+                          <w:szCs w:val="24"/>
+                        </w:rPr>
+                        <w:t>MÁQUINA</w:t>
+                      </w:r>
+                      <w:r>
+                        <w:rPr>
+                          <w:rFonts w:ascii="Arial" w:hAnsi="Arial" w:cs="Arial"/>
+                          <w:b/>
+                          <w:bCs/>
+                          <w:sz w:val="24"/>
+                          <w:szCs w:val="24"/>
+                        </w:rPr>
+                        <w:t xml:space="preserve"> DA FACULDADE</w:t>
+                      </w:r>
+                    </w:p>
+                  </w:txbxContent>
+                </v:textbox>
+              </v:shape>
+            </w:pict>
+          </mc:Fallback>
+        </mc:AlternateContent>
+      </w:r>
+      <w:r>
+        <w:tab/>
+      </w:r>
+    </w:p>
+    <w:p/>
+    <w:p>
+      <w:r>
+        <w:rPr>
+          <w:noProof/>
+        </w:rPr>
+        <mc:AlternateContent>
+          <mc:Choice Requires="wpg">
+            <w:drawing>
+              <wp:anchor distT="0" distB="0" distL="114300" distR="114300" simplePos="0" relativeHeight="251704320" behindDoc="0" locked="0" layoutInCell="1" allowOverlap="1" wp14:anchorId="33B7A430" wp14:editId="36B84B9A">
                 <wp:simplePos x="0" y="0"/>
                 <wp:positionH relativeFrom="page">
-                  <wp:align>left</wp:align>
+                  <wp:posOffset>247650</wp:posOffset>
                 </wp:positionH>
                 <wp:positionV relativeFrom="paragraph">
-                  <wp:posOffset>328295</wp:posOffset>
+                  <wp:posOffset>292735</wp:posOffset>
                 </wp:positionV>
                 <wp:extent cx="2921000" cy="1875790"/>
                 <wp:effectExtent l="0" t="0" r="0" b="0"/>
@@ -1954,13 +2435,13 @@
                           </pic:cNvPicPr>
                         </pic:nvPicPr>
                         <pic:blipFill rotWithShape="1">
-                          <a:blip r:embed="rId24">
+                          <a:blip r:embed="rId30">
                             <a:extLst>
                               <a:ext uri="{28A0092B-C50C-407E-A947-70E740481C1C}">
                                 <a14:useLocalDpi xmlns:a14="http://schemas.microsoft.com/office/drawing/2010/main" val="0"/>
                               </a:ext>
                               <a:ext uri="{96DAC541-7B7A-43D3-8B79-37D633B846F1}">
-                                <asvg:svgBlip xmlns:asvg="http://schemas.microsoft.com/office/drawing/2016/SVG/main" r:embed="rId25"/>
+                                <asvg:svgBlip xmlns:asvg="http://schemas.microsoft.com/office/drawing/2016/SVG/main" r:embed="rId31"/>
                               </a:ext>
                             </a:extLst>
                           </a:blip>
@@ -1993,7 +2474,7 @@
                           </pic:cNvPicPr>
                         </pic:nvPicPr>
                         <pic:blipFill>
-                          <a:blip r:embed="rId26" cstate="print">
+                          <a:blip r:embed="rId42" cstate="print">
                             <a:extLst>
                               <a:ext uri="{28A0092B-C50C-407E-A947-70E740481C1C}">
                                 <a14:useLocalDpi xmlns:a14="http://schemas.microsoft.com/office/drawing/2010/main" val="0"/>
@@ -2027,7 +2508,7 @@
                           </pic:cNvPicPr>
                         </pic:nvPicPr>
                         <pic:blipFill>
-                          <a:blip r:embed="rId27" cstate="print">
+                          <a:blip r:embed="rId43" cstate="print">
                             <a:extLst>
                               <a:ext uri="{28A0092B-C50C-407E-A947-70E740481C1C}">
                                 <a14:useLocalDpi xmlns:a14="http://schemas.microsoft.com/office/drawing/2010/main" val="0"/>
@@ -2061,7 +2542,7 @@
                           </pic:cNvPicPr>
                         </pic:nvPicPr>
                         <pic:blipFill>
-                          <a:blip r:embed="rId18" cstate="print">
+                          <a:blip r:embed="rId22" cstate="print">
                             <a:extLst>
                               <a:ext uri="{28A0092B-C50C-407E-A947-70E740481C1C}">
                                 <a14:useLocalDpi xmlns:a14="http://schemas.microsoft.com/office/drawing/2010/main" val="0"/>
@@ -2075,7 +2556,7 @@
                         </pic:blipFill>
                         <pic:spPr bwMode="auto">
                           <a:xfrm>
-                            <a:off x="1600200" y="228600"/>
+                            <a:off x="1733550" y="208107"/>
                             <a:ext cx="371475" cy="679450"/>
                           </a:xfrm>
                           <a:prstGeom prst="rect">
@@ -2142,7 +2623,7 @@
                           </pic:cNvPicPr>
                         </pic:nvPicPr>
                         <pic:blipFill>
-                          <a:blip r:embed="rId28" cstate="print">
+                          <a:blip r:embed="rId44" cstate="print">
                             <a:extLst>
                               <a:ext uri="{28A0092B-C50C-407E-A947-70E740481C1C}">
                                 <a14:useLocalDpi xmlns:a14="http://schemas.microsoft.com/office/drawing/2010/main" val="0"/>
@@ -2171,25 +2652,31 @@
                     </wpg:wgp>
                   </a:graphicData>
                 </a:graphic>
+                <wp14:sizeRelH relativeFrom="margin">
+                  <wp14:pctWidth>0</wp14:pctWidth>
+                </wp14:sizeRelH>
+                <wp14:sizeRelV relativeFrom="margin">
+                  <wp14:pctHeight>0</wp14:pctHeight>
+                </wp14:sizeRelV>
               </wp:anchor>
             </w:drawing>
           </mc:Choice>
           <mc:Fallback>
             <w:pict>
-              <v:group w14:anchorId="33B7A430" id="Agrupar 28" o:spid="_x0000_s1031" style="position:absolute;margin-left:0;margin-top:25.85pt;width:230pt;height:147.7pt;z-index:251709440;mso-position-horizontal:left;mso-position-horizontal-relative:page" coordsize="29210,18757" o:gfxdata="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">
-                <v:shape id="Gráfico 4" o:spid="_x0000_s1032" type="#_x0000_t75" alt="Laptop com preenchimento sólido" style="position:absolute;width:29210;height:18757;visibility:visible;mso-wrap-style:square" o:gfxdata="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">
-                  <v:imagedata r:id="rId29" o:title="Laptop com preenchimento sólido" croptop="12203f" cropbottom="11419f" cropright="277f"/>
+              <v:group w14:anchorId="33B7A430" id="Agrupar 28" o:spid="_x0000_s1030" style="position:absolute;margin-left:19.5pt;margin-top:23.05pt;width:230pt;height:147.7pt;z-index:251704320;mso-position-horizontal-relative:page;mso-width-relative:margin;mso-height-relative:margin" coordsize="29210,18757" o:gfxdata="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">
+                <v:shape id="Gráfico 4" o:spid="_x0000_s1031" type="#_x0000_t75" alt="Laptop com preenchimento sólido" style="position:absolute;width:29210;height:18757;visibility:visible;mso-wrap-style:square" o:gfxdata="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">
+                  <v:imagedata r:id="rId37" o:title="Laptop com preenchimento sólido" croptop="12203f" cropbottom="11419f" cropright="277f"/>
                 </v:shape>
-                <v:shape id="Imagem 19" o:spid="_x0000_s1033" type="#_x0000_t75" alt="Linux – Wikipédia, a enciclopédia livre" style="position:absolute;left:7239;top:9620;width:2546;height:3029;visibility:visible;mso-wrap-style:square" o:gfxdata="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">
-                  <v:imagedata r:id="rId30" o:title="Linux – Wikipédia, a enciclopédia livre"/>
+                <v:shape id="Imagem 19" o:spid="_x0000_s1032" type="#_x0000_t75" alt="Linux – Wikipédia, a enciclopédia livre" style="position:absolute;left:7239;top:9620;width:2546;height:3029;visibility:visible;mso-wrap-style:square" o:gfxdata="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">
+                  <v:imagedata r:id="rId45" o:title="Linux – Wikipédia, a enciclopédia livre"/>
                 </v:shape>
-                <v:shape id="Imagem 20" o:spid="_x0000_s1034" type="#_x0000_t75" alt="Símbolo do windows - ícones de computador grátis" style="position:absolute;left:6953;top:2762;width:3251;height:3251;visibility:visible;mso-wrap-style:square" o:gfxdata="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">
-                  <v:imagedata r:id="rId31" o:title="Símbolo do windows - ícones de computador grátis"/>
+                <v:shape id="Imagem 20" o:spid="_x0000_s1033" type="#_x0000_t75" alt="Símbolo do windows - ícones de computador grátis" style="position:absolute;left:6953;top:2762;width:3251;height:3251;visibility:visible;mso-wrap-style:square" o:gfxdata="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">
+                  <v:imagedata r:id="rId46" o:title="Símbolo do windows - ícones de computador grátis"/>
                 </v:shape>
-                <v:shape id="Imagem 21" o:spid="_x0000_s1035" type="#_x0000_t75" alt="Logotipo&#10;&#10;Descrição gerada automaticamente com confiança média" style="position:absolute;left:16002;top:2286;width:3714;height:6794;visibility:visible;mso-wrap-style:square" o:gfxdata="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">
-                  <v:imagedata r:id="rId32" o:title="Logotipo&#10;&#10;Descrição gerada automaticamente com confiança média"/>
+                <v:shape id="Imagem 21" o:spid="_x0000_s1034" type="#_x0000_t75" alt="Logotipo&#10;&#10;Descrição gerada automaticamente com confiança média" style="position:absolute;left:17335;top:2081;width:3715;height:6794;visibility:visible;mso-wrap-style:square" o:gfxdata="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">
+                  <v:imagedata r:id="rId25" o:title="Logotipo&#10;&#10;Descrição gerada automaticamente com confiança média"/>
                 </v:shape>
-                <v:shape id="Caixa de Texto 3" o:spid="_x0000_s1036" type="#_x0000_t202" style="position:absolute;left:6572;top:6381;width:3919;height:2494;visibility:visible;mso-wrap-style:square;v-text-anchor:top" o:gfxdata="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" fillcolor="white [3201]" strokeweight=".5pt">
+                <v:shape id="Caixa de Texto 3" o:spid="_x0000_s1035" type="#_x0000_t202" style="position:absolute;left:6572;top:6381;width:3919;height:2494;visibility:visible;mso-wrap-style:square;v-text-anchor:top" o:gfxdata="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" fillcolor="white [3201]" strokeweight=".5pt">
                   <v:textbox>
                     <w:txbxContent>
                       <w:p>
@@ -2211,8 +2698,8 @@
                     </w:txbxContent>
                   </v:textbox>
                 </v:shape>
-                <v:shape id="Imagem 15" o:spid="_x0000_s1037" type="#_x0000_t75" alt="Desenho com traços pretos em fundo branco&#10;&#10;Descrição gerada automaticamente com confiança média" style="position:absolute;left:12096;top:9715;width:8789;height:2394;visibility:visible;mso-wrap-style:square" o:gfxdata="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">
-                  <v:imagedata r:id="rId33" o:title="Desenho com traços pretos em fundo branco&#10;&#10;Descrição gerada automaticamente com confiança média"/>
+                <v:shape id="Imagem 15" o:spid="_x0000_s1036" type="#_x0000_t75" alt="Desenho com traços pretos em fundo branco&#10;&#10;Descrição gerada automaticamente com confiança média" style="position:absolute;left:12096;top:9715;width:8789;height:2394;visibility:visible;mso-wrap-style:square" o:gfxdata="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">
+                  <v:imagedata r:id="rId47" o:title="Desenho com traços pretos em fundo branco&#10;&#10;Descrição gerada automaticamente com confiança média"/>
                 </v:shape>
                 <w10:wrap anchorx="page"/>
               </v:group>
@@ -2227,292 +2714,15 @@
           <w:noProof/>
         </w:rPr>
         <mc:AlternateContent>
-          <mc:Choice Requires="wpg">
+          <mc:Choice Requires="wps">
             <w:drawing>
-              <wp:anchor distT="0" distB="0" distL="114300" distR="114300" simplePos="0" relativeHeight="251734016" behindDoc="0" locked="0" layoutInCell="1" allowOverlap="1" wp14:anchorId="72489B7A" wp14:editId="556D319D">
+              <wp:anchor distT="0" distB="0" distL="114300" distR="114300" simplePos="0" relativeHeight="251706368" behindDoc="0" locked="0" layoutInCell="1" allowOverlap="1" wp14:anchorId="5DF980E6" wp14:editId="7D37F795">
                 <wp:simplePos x="0" y="0"/>
-                <wp:positionH relativeFrom="column">
-                  <wp:posOffset>6384348</wp:posOffset>
+                <wp:positionH relativeFrom="margin">
+                  <wp:posOffset>2830195</wp:posOffset>
                 </wp:positionH>
                 <wp:positionV relativeFrom="paragraph">
-                  <wp:posOffset>6317</wp:posOffset>
-                </wp:positionV>
-                <wp:extent cx="2955925" cy="1923415"/>
-                <wp:effectExtent l="0" t="0" r="6350" b="0"/>
-                <wp:wrapNone/>
-                <wp:docPr id="27" name="Agrupar 27"/>
-                <wp:cNvGraphicFramePr/>
-                <a:graphic xmlns:a="http://schemas.openxmlformats.org/drawingml/2006/main">
-                  <a:graphicData uri="http://schemas.microsoft.com/office/word/2010/wordprocessingGroup">
-                    <wpg:wgp>
-                      <wpg:cNvGrpSpPr/>
-                      <wpg:grpSpPr>
-                        <a:xfrm>
-                          <a:off x="0" y="0"/>
-                          <a:ext cx="2955925" cy="1923415"/>
-                          <a:chOff x="0" y="0"/>
-                          <a:chExt cx="2955925" cy="1923415"/>
-                        </a:xfrm>
-                      </wpg:grpSpPr>
-                      <pic:pic xmlns:pic="http://schemas.openxmlformats.org/drawingml/2006/picture">
-                        <pic:nvPicPr>
-                          <pic:cNvPr id="7" name="Gráfico 7" descr="Laptop com preenchimento sólido"/>
-                          <pic:cNvPicPr>
-                            <a:picLocks noChangeAspect="1"/>
-                          </pic:cNvPicPr>
-                        </pic:nvPicPr>
-                        <pic:blipFill rotWithShape="1">
-                          <a:blip r:embed="rId24">
-                            <a:extLst>
-                              <a:ext uri="{28A0092B-C50C-407E-A947-70E740481C1C}">
-                                <a14:useLocalDpi xmlns:a14="http://schemas.microsoft.com/office/drawing/2010/main" val="0"/>
-                              </a:ext>
-                              <a:ext uri="{96DAC541-7B7A-43D3-8B79-37D633B846F1}">
-                                <asvg:svgBlip xmlns:asvg="http://schemas.microsoft.com/office/drawing/2016/SVG/main" r:embed="rId25"/>
-                              </a:ext>
-                            </a:extLst>
-                          </a:blip>
-                          <a:srcRect t="17677" b="17238"/>
-                          <a:stretch/>
-                        </pic:blipFill>
-                        <pic:spPr bwMode="auto">
-                          <a:xfrm>
-                            <a:off x="0" y="0"/>
-                            <a:ext cx="2955925" cy="1923415"/>
-                          </a:xfrm>
-                          <a:prstGeom prst="rect">
-                            <a:avLst/>
-                          </a:prstGeom>
-                          <a:ln>
-                            <a:noFill/>
-                          </a:ln>
-                          <a:extLst>
-                            <a:ext uri="{53640926-AAD7-44D8-BBD7-CCE9431645EC}">
-                              <a14:shadowObscured xmlns:a14="http://schemas.microsoft.com/office/drawing/2010/main"/>
-                            </a:ext>
-                          </a:extLst>
-                        </pic:spPr>
-                      </pic:pic>
-                      <pic:pic xmlns:pic="http://schemas.openxmlformats.org/drawingml/2006/picture">
-                        <pic:nvPicPr>
-                          <pic:cNvPr id="43" name="Gráfico 43" descr="Gráfico de barras com preenchimento sólido"/>
-                          <pic:cNvPicPr>
-                            <a:picLocks noChangeAspect="1"/>
-                          </pic:cNvPicPr>
-                        </pic:nvPicPr>
-                        <pic:blipFill>
-                          <a:blip r:embed="rId34">
-                            <a:extLst>
-                              <a:ext uri="{28A0092B-C50C-407E-A947-70E740481C1C}">
-                                <a14:useLocalDpi xmlns:a14="http://schemas.microsoft.com/office/drawing/2010/main" val="0"/>
-                              </a:ext>
-                              <a:ext uri="{96DAC541-7B7A-43D3-8B79-37D633B846F1}">
-                                <asvg:svgBlip xmlns:asvg="http://schemas.microsoft.com/office/drawing/2016/SVG/main" r:embed="rId35"/>
-                              </a:ext>
-                            </a:extLst>
-                          </a:blip>
-                          <a:stretch>
-                            <a:fillRect/>
-                          </a:stretch>
-                        </pic:blipFill>
-                        <pic:spPr>
-                          <a:xfrm>
-                            <a:off x="588397" y="604299"/>
-                            <a:ext cx="651510" cy="651510"/>
-                          </a:xfrm>
-                          <a:prstGeom prst="rect">
-                            <a:avLst/>
-                          </a:prstGeom>
-                        </pic:spPr>
-                      </pic:pic>
-                      <pic:pic xmlns:pic="http://schemas.openxmlformats.org/drawingml/2006/picture">
-                        <pic:nvPicPr>
-                          <pic:cNvPr id="45" name="Imagem 45" descr="Desenho preto e branco&#10;&#10;Descrição gerada automaticamente com confiança média"/>
-                          <pic:cNvPicPr>
-                            <a:picLocks noChangeAspect="1"/>
-                          </pic:cNvPicPr>
-                        </pic:nvPicPr>
-                        <pic:blipFill>
-                          <a:blip r:embed="rId36" cstate="print">
-                            <a:extLst>
-                              <a:ext uri="{28A0092B-C50C-407E-A947-70E740481C1C}">
-                                <a14:useLocalDpi xmlns:a14="http://schemas.microsoft.com/office/drawing/2010/main" val="0"/>
-                              </a:ext>
-                            </a:extLst>
-                          </a:blip>
-                          <a:srcRect/>
-                          <a:stretch>
-                            <a:fillRect/>
-                          </a:stretch>
-                        </pic:blipFill>
-                        <pic:spPr bwMode="auto">
-                          <a:xfrm>
-                            <a:off x="1979875" y="397565"/>
-                            <a:ext cx="252095" cy="257810"/>
-                          </a:xfrm>
-                          <a:prstGeom prst="rect">
-                            <a:avLst/>
-                          </a:prstGeom>
-                          <a:noFill/>
-                          <a:ln>
-                            <a:noFill/>
-                          </a:ln>
-                        </pic:spPr>
-                      </pic:pic>
-                      <pic:pic xmlns:pic="http://schemas.openxmlformats.org/drawingml/2006/picture">
-                        <pic:nvPicPr>
-                          <pic:cNvPr id="46" name="Imagem 46"/>
-                          <pic:cNvPicPr>
-                            <a:picLocks noChangeAspect="1"/>
-                          </pic:cNvPicPr>
-                        </pic:nvPicPr>
-                        <pic:blipFill>
-                          <a:blip r:embed="rId37">
-                            <a:extLst>
-                              <a:ext uri="{28A0092B-C50C-407E-A947-70E740481C1C}">
-                                <a14:useLocalDpi xmlns:a14="http://schemas.microsoft.com/office/drawing/2010/main" val="0"/>
-                              </a:ext>
-                            </a:extLst>
-                          </a:blip>
-                          <a:srcRect/>
-                          <a:stretch>
-                            <a:fillRect/>
-                          </a:stretch>
-                        </pic:blipFill>
-                        <pic:spPr bwMode="auto">
-                          <a:xfrm>
-                            <a:off x="763326" y="318052"/>
-                            <a:ext cx="938530" cy="275590"/>
-                          </a:xfrm>
-                          <a:prstGeom prst="rect">
-                            <a:avLst/>
-                          </a:prstGeom>
-                          <a:noFill/>
-                          <a:ln>
-                            <a:noFill/>
-                          </a:ln>
-                        </pic:spPr>
-                      </pic:pic>
-                      <pic:pic xmlns:pic="http://schemas.openxmlformats.org/drawingml/2006/picture">
-                        <pic:nvPicPr>
-                          <pic:cNvPr id="5" name="Imagem 5" descr="Forma&#10;&#10;Descrição gerada automaticamente com confiança média"/>
-                          <pic:cNvPicPr>
-                            <a:picLocks noChangeAspect="1"/>
-                          </pic:cNvPicPr>
-                        </pic:nvPicPr>
-                        <pic:blipFill>
-                          <a:blip r:embed="rId38" cstate="print">
-                            <a:extLst>
-                              <a:ext uri="{28A0092B-C50C-407E-A947-70E740481C1C}">
-                                <a14:useLocalDpi xmlns:a14="http://schemas.microsoft.com/office/drawing/2010/main" val="0"/>
-                              </a:ext>
-                            </a:extLst>
-                          </a:blip>
-                          <a:srcRect/>
-                          <a:stretch>
-                            <a:fillRect/>
-                          </a:stretch>
-                        </pic:blipFill>
-                        <pic:spPr bwMode="auto">
-                          <a:xfrm>
-                            <a:off x="1470992" y="1081377"/>
-                            <a:ext cx="742950" cy="188595"/>
-                          </a:xfrm>
-                          <a:prstGeom prst="rect">
-                            <a:avLst/>
-                          </a:prstGeom>
-                          <a:noFill/>
-                          <a:ln>
-                            <a:noFill/>
-                          </a:ln>
-                        </pic:spPr>
-                      </pic:pic>
-                      <pic:pic xmlns:pic="http://schemas.openxmlformats.org/drawingml/2006/picture">
-                        <pic:nvPicPr>
-                          <pic:cNvPr id="6" name="Imagem 6" descr="Jira Service Management"/>
-                          <pic:cNvPicPr>
-                            <a:picLocks noChangeAspect="1"/>
-                          </pic:cNvPicPr>
-                        </pic:nvPicPr>
-                        <pic:blipFill>
-                          <a:blip r:embed="rId39" cstate="print">
-                            <a:extLst>
-                              <a:ext uri="{28A0092B-C50C-407E-A947-70E740481C1C}">
-                                <a14:useLocalDpi xmlns:a14="http://schemas.microsoft.com/office/drawing/2010/main" val="0"/>
-                              </a:ext>
-                            </a:extLst>
-                          </a:blip>
-                          <a:srcRect/>
-                          <a:stretch>
-                            <a:fillRect/>
-                          </a:stretch>
-                        </pic:blipFill>
-                        <pic:spPr bwMode="auto">
-                          <a:xfrm>
-                            <a:off x="1240404" y="675861"/>
-                            <a:ext cx="971550" cy="324485"/>
-                          </a:xfrm>
-                          <a:prstGeom prst="rect">
-                            <a:avLst/>
-                          </a:prstGeom>
-                          <a:noFill/>
-                          <a:ln>
-                            <a:noFill/>
-                          </a:ln>
-                        </pic:spPr>
-                      </pic:pic>
-                    </wpg:wgp>
-                  </a:graphicData>
-                </a:graphic>
-                <wp14:sizeRelH relativeFrom="margin">
-                  <wp14:pctWidth>0</wp14:pctWidth>
-                </wp14:sizeRelH>
-                <wp14:sizeRelV relativeFrom="margin">
-                  <wp14:pctHeight>0</wp14:pctHeight>
-                </wp14:sizeRelV>
-              </wp:anchor>
-            </w:drawing>
-          </mc:Choice>
-          <mc:Fallback>
-            <w:pict>
-              <v:group w14:anchorId="11F6A753" id="Agrupar 27" o:spid="_x0000_s1026" style="position:absolute;margin-left:502.7pt;margin-top:.5pt;width:232.75pt;height:151.45pt;z-index:251734016;mso-width-relative:margin;mso-height-relative:margin" coordsize="29559,19234" o:gfxdata="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">
-                <v:shape id="Gráfico 7" o:spid="_x0000_s1027" type="#_x0000_t75" alt="Laptop com preenchimento sólido" style="position:absolute;width:29559;height:19234;visibility:visible;mso-wrap-style:square" o:gfxdata="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">
-                  <v:imagedata r:id="rId29" o:title="Laptop com preenchimento sólido" croptop="11585f" cropbottom="11297f"/>
-                </v:shape>
-                <v:shape id="Gráfico 43" o:spid="_x0000_s1028" type="#_x0000_t75" alt="Gráfico de barras com preenchimento sólido" style="position:absolute;left:5883;top:6042;width:6516;height:6516;visibility:visible;mso-wrap-style:square" o:gfxdata="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">
-                  <v:imagedata r:id="rId40" o:title="Gráfico de barras com preenchimento sólido"/>
-                </v:shape>
-                <v:shape id="Imagem 45" o:spid="_x0000_s1029" type="#_x0000_t75" alt="Desenho preto e branco&#10;&#10;Descrição gerada automaticamente com confiança média" style="position:absolute;left:19798;top:3975;width:2521;height:2578;visibility:visible;mso-wrap-style:square" o:gfxdata="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">
-                  <v:imagedata r:id="rId41" o:title="Desenho preto e branco&#10;&#10;Descrição gerada automaticamente com confiança média"/>
-                </v:shape>
-                <v:shape id="Imagem 46" o:spid="_x0000_s1030" type="#_x0000_t75" style="position:absolute;left:7633;top:3180;width:9385;height:2756;visibility:visible;mso-wrap-style:square" o:gfxdata="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">
-                  <v:imagedata r:id="rId42" o:title=""/>
-                </v:shape>
-                <v:shape id="Imagem 5" o:spid="_x0000_s1031" type="#_x0000_t75" alt="Forma&#10;&#10;Descrição gerada automaticamente com confiança média" style="position:absolute;left:14709;top:10813;width:7430;height:1886;visibility:visible;mso-wrap-style:square" o:gfxdata="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">
-                  <v:imagedata r:id="rId43" o:title="Forma&#10;&#10;Descrição gerada automaticamente com confiança média"/>
-                </v:shape>
-                <v:shape id="Imagem 6" o:spid="_x0000_s1032" type="#_x0000_t75" alt="Jira Service Management" style="position:absolute;left:12404;top:6758;width:9715;height:3245;visibility:visible;mso-wrap-style:square" o:gfxdata="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">
-                  <v:imagedata r:id="rId44" o:title="Jira Service Management"/>
-                </v:shape>
-              </v:group>
-            </w:pict>
-          </mc:Fallback>
-        </mc:AlternateContent>
-      </w:r>
-      <w:r>
-        <w:rPr>
-          <w:noProof/>
-        </w:rPr>
-        <mc:AlternateContent>
-          <mc:Choice Requires="wps">
-            <w:drawing>
-              <wp:anchor distT="0" distB="0" distL="114300" distR="114300" simplePos="0" relativeHeight="251711488" behindDoc="0" locked="0" layoutInCell="1" allowOverlap="1" wp14:anchorId="5DF980E6" wp14:editId="1C44AF46">
-                <wp:simplePos x="0" y="0"/>
-                <wp:positionH relativeFrom="margin">
-                  <wp:posOffset>2477968</wp:posOffset>
-                </wp:positionH>
-                <wp:positionV relativeFrom="paragraph">
-                  <wp:posOffset>12964</wp:posOffset>
+                  <wp:posOffset>32385</wp:posOffset>
                 </wp:positionV>
                 <wp:extent cx="1457864" cy="1724037"/>
                 <wp:effectExtent l="0" t="0" r="28575" b="28575"/>
@@ -2568,6 +2778,7 @@
                                 <w:szCs w:val="24"/>
                               </w:rPr>
                             </w:pPr>
+                            <w:proofErr w:type="spellStart"/>
                             <w:r>
                               <w:rPr>
                                 <w:rFonts w:ascii="Arial" w:hAnsi="Arial" w:cs="Arial"/>
@@ -2577,7 +2788,19 @@
                                 <w:sz w:val="24"/>
                                 <w:szCs w:val="24"/>
                               </w:rPr>
-                              <w:t>CyberVision app</w:t>
+                              <w:t>CyberVision</w:t>
+                            </w:r>
+                            <w:proofErr w:type="spellEnd"/>
+                            <w:r>
+                              <w:rPr>
+                                <w:rFonts w:ascii="Arial" w:hAnsi="Arial" w:cs="Arial"/>
+                                <w:b/>
+                                <w:bCs/>
+                                <w:color w:val="000000" w:themeColor="text1"/>
+                                <w:sz w:val="24"/>
+                                <w:szCs w:val="24"/>
+                              </w:rPr>
+                              <w:t xml:space="preserve"> app</w:t>
                             </w:r>
                           </w:p>
                           <w:p>
@@ -2641,7 +2864,7 @@
           </mc:Choice>
           <mc:Fallback>
             <w:pict>
-              <v:rect w14:anchorId="5DF980E6" id="Retângulo 25" o:spid="_x0000_s1038" style="position:absolute;margin-left:195.1pt;margin-top:1pt;width:114.8pt;height:135.75pt;z-index:251711488;visibility:visible;mso-wrap-style:square;mso-width-percent:0;mso-height-percent:0;mso-wrap-distance-left:9pt;mso-wrap-distance-top:0;mso-wrap-distance-right:9pt;mso-wrap-distance-bottom:0;mso-position-horizontal:absolute;mso-position-horizontal-relative:margin;mso-position-vertical:absolute;mso-position-vertical-relative:text;mso-width-percent:0;mso-height-percent:0;mso-width-relative:margin;mso-height-relative:margin;v-text-anchor:middle" o:gfxdata="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" fillcolor="#b4c6e7 [1300]" strokecolor="#1f3763 [1604]" strokeweight="1pt">
+              <v:rect w14:anchorId="5DF980E6" id="Retângulo 25" o:spid="_x0000_s1037" style="position:absolute;margin-left:222.85pt;margin-top:2.55pt;width:114.8pt;height:135.75pt;z-index:251706368;visibility:visible;mso-wrap-style:square;mso-width-percent:0;mso-height-percent:0;mso-wrap-distance-left:9pt;mso-wrap-distance-top:0;mso-wrap-distance-right:9pt;mso-wrap-distance-bottom:0;mso-position-horizontal:absolute;mso-position-horizontal-relative:margin;mso-position-vertical:absolute;mso-position-vertical-relative:text;mso-width-percent:0;mso-height-percent:0;mso-width-relative:margin;mso-height-relative:margin;v-text-anchor:middle" o:gfxdata="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" fillcolor="#b4c6e7 [1300]" strokecolor="#1f3763 [1604]" strokeweight="1pt">
                 <v:textbox>
                   <w:txbxContent>
                     <w:p>
@@ -2656,6 +2879,7 @@
                           <w:szCs w:val="24"/>
                         </w:rPr>
                       </w:pPr>
+                      <w:proofErr w:type="spellStart"/>
                       <w:r>
                         <w:rPr>
                           <w:rFonts w:ascii="Arial" w:hAnsi="Arial" w:cs="Arial"/>
@@ -2665,7 +2889,19 @@
                           <w:sz w:val="24"/>
                           <w:szCs w:val="24"/>
                         </w:rPr>
-                        <w:t>CyberVision app</w:t>
+                        <w:t>CyberVision</w:t>
+                      </w:r>
+                      <w:proofErr w:type="spellEnd"/>
+                      <w:r>
+                        <w:rPr>
+                          <w:rFonts w:ascii="Arial" w:hAnsi="Arial" w:cs="Arial"/>
+                          <w:b/>
+                          <w:bCs/>
+                          <w:color w:val="000000" w:themeColor="text1"/>
+                          <w:sz w:val="24"/>
+                          <w:szCs w:val="24"/>
+                        </w:rPr>
+                        <w:t xml:space="preserve"> app</w:t>
                       </w:r>
                     </w:p>
                     <w:p>
@@ -2716,7 +2952,68 @@
         </mc:AlternateContent>
       </w:r>
     </w:p>
-    <w:p/>
+    <w:p>
+      <w:r>
+        <w:rPr>
+          <w:noProof/>
+        </w:rPr>
+        <w:drawing>
+          <wp:anchor distT="0" distB="0" distL="114300" distR="114300" simplePos="0" relativeHeight="251748352" behindDoc="1" locked="0" layoutInCell="1" allowOverlap="1" wp14:anchorId="15C1A0DD" wp14:editId="0B7BFD16">
+            <wp:simplePos x="0" y="0"/>
+            <wp:positionH relativeFrom="leftMargin">
+              <wp:posOffset>1471930</wp:posOffset>
+            </wp:positionH>
+            <wp:positionV relativeFrom="page">
+              <wp:posOffset>4314190</wp:posOffset>
+            </wp:positionV>
+            <wp:extent cx="404784" cy="346075"/>
+            <wp:effectExtent l="0" t="0" r="0" b="0"/>
+            <wp:wrapNone/>
+            <wp:docPr id="18" name="Imagem 18" descr="Logotipo&#10;&#10;Descrição gerada automaticamente"/>
+            <wp:cNvGraphicFramePr>
+              <a:graphicFrameLocks xmlns:a="http://schemas.openxmlformats.org/drawingml/2006/main" noChangeAspect="1"/>
+            </wp:cNvGraphicFramePr>
+            <a:graphic xmlns:a="http://schemas.openxmlformats.org/drawingml/2006/main">
+              <a:graphicData uri="http://schemas.openxmlformats.org/drawingml/2006/picture">
+                <pic:pic xmlns:pic="http://schemas.openxmlformats.org/drawingml/2006/picture">
+                  <pic:nvPicPr>
+                    <pic:cNvPr id="18" name="Imagem 18" descr="Logotipo&#10;&#10;Descrição gerada automaticamente"/>
+                    <pic:cNvPicPr/>
+                  </pic:nvPicPr>
+                  <pic:blipFill>
+                    <a:blip r:embed="rId23" cstate="print">
+                      <a:extLst>
+                        <a:ext uri="{28A0092B-C50C-407E-A947-70E740481C1C}">
+                          <a14:useLocalDpi xmlns:a14="http://schemas.microsoft.com/office/drawing/2010/main" val="0"/>
+                        </a:ext>
+                      </a:extLst>
+                    </a:blip>
+                    <a:stretch>
+                      <a:fillRect/>
+                    </a:stretch>
+                  </pic:blipFill>
+                  <pic:spPr>
+                    <a:xfrm>
+                      <a:off x="0" y="0"/>
+                      <a:ext cx="404784" cy="346075"/>
+                    </a:xfrm>
+                    <a:prstGeom prst="rect">
+                      <a:avLst/>
+                    </a:prstGeom>
+                  </pic:spPr>
+                </pic:pic>
+              </a:graphicData>
+            </a:graphic>
+            <wp14:sizeRelH relativeFrom="margin">
+              <wp14:pctWidth>0</wp14:pctWidth>
+            </wp14:sizeRelH>
+            <wp14:sizeRelV relativeFrom="margin">
+              <wp14:pctHeight>0</wp14:pctHeight>
+            </wp14:sizeRelV>
+          </wp:anchor>
+        </w:drawing>
+      </w:r>
+    </w:p>
     <w:p>
       <w:r>
         <w:rPr>
@@ -2725,16 +3022,16 @@
         <mc:AlternateContent>
           <mc:Choice Requires="wps">
             <w:drawing>
-              <wp:anchor distT="0" distB="0" distL="114300" distR="114300" simplePos="0" relativeHeight="251720704" behindDoc="0" locked="0" layoutInCell="1" allowOverlap="1" wp14:anchorId="05DCE81F" wp14:editId="2E73B32E">
+              <wp:anchor distT="0" distB="0" distL="114300" distR="114300" simplePos="0" relativeHeight="251715584" behindDoc="0" locked="0" layoutInCell="1" allowOverlap="1" wp14:anchorId="05DCE81F" wp14:editId="66234736">
                 <wp:simplePos x="0" y="0"/>
                 <wp:positionH relativeFrom="column">
-                  <wp:posOffset>1185561</wp:posOffset>
+                  <wp:posOffset>1481455</wp:posOffset>
                 </wp:positionH>
                 <wp:positionV relativeFrom="paragraph">
-                  <wp:posOffset>113583</wp:posOffset>
+                  <wp:posOffset>27306</wp:posOffset>
                 </wp:positionV>
-                <wp:extent cx="1144732" cy="45719"/>
-                <wp:effectExtent l="19050" t="95250" r="0" b="69215"/>
+                <wp:extent cx="1257300" cy="243840"/>
+                <wp:effectExtent l="19050" t="19050" r="19050" b="80010"/>
                 <wp:wrapNone/>
                 <wp:docPr id="38" name="Conector de Seta Reta 38"/>
                 <wp:cNvGraphicFramePr/>
@@ -2743,9 +3040,9 @@
                     <wps:wsp>
                       <wps:cNvCnPr/>
                       <wps:spPr>
-                        <a:xfrm flipV="1">
+                        <a:xfrm>
                           <a:off x="0" y="0"/>
-                          <a:ext cx="1144732" cy="45719"/>
+                          <a:ext cx="1257300" cy="243840"/>
                         </a:xfrm>
                         <a:prstGeom prst="straightConnector1">
                           <a:avLst/>
@@ -2786,7 +3083,7 @@
           </mc:Choice>
           <mc:Fallback>
             <w:pict>
-              <v:shape w14:anchorId="4B77D0D4" id="Conector de Seta Reta 38" o:spid="_x0000_s1026" type="#_x0000_t32" style="position:absolute;margin-left:93.35pt;margin-top:8.95pt;width:90.15pt;height:3.6pt;flip:y;z-index:251720704;visibility:visible;mso-wrap-style:square;mso-width-percent:0;mso-height-percent:0;mso-wrap-distance-left:9pt;mso-wrap-distance-top:0;mso-wrap-distance-right:9pt;mso-wrap-distance-bottom:0;mso-position-horizontal:absolute;mso-position-horizontal-relative:text;mso-position-vertical:absolute;mso-position-vertical-relative:text;mso-width-percent:0;mso-height-percent:0;mso-width-relative:margin;mso-height-relative:margin" o:gfxdata="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" strokecolor="#002060" strokeweight="3pt">
+              <v:shape w14:anchorId="62512CC4" id="Conector de Seta Reta 38" o:spid="_x0000_s1026" type="#_x0000_t32" style="position:absolute;margin-left:116.65pt;margin-top:2.15pt;width:99pt;height:19.2pt;z-index:251715584;visibility:visible;mso-wrap-style:square;mso-width-percent:0;mso-height-percent:0;mso-wrap-distance-left:9pt;mso-wrap-distance-top:0;mso-wrap-distance-right:9pt;mso-wrap-distance-bottom:0;mso-position-horizontal:absolute;mso-position-horizontal-relative:text;mso-position-vertical:absolute;mso-position-vertical-relative:text;mso-width-percent:0;mso-height-percent:0;mso-width-relative:margin;mso-height-relative:margin" o:gfxdata="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" strokecolor="#002060" strokeweight="3pt">
                 <v:stroke endarrow="block" joinstyle="miter"/>
               </v:shape>
             </w:pict>
@@ -2800,13 +3097,13 @@
         <mc:AlternateContent>
           <mc:Choice Requires="wps">
             <w:drawing>
-              <wp:anchor distT="0" distB="0" distL="114300" distR="114300" simplePos="0" relativeHeight="251723776" behindDoc="0" locked="0" layoutInCell="1" allowOverlap="1" wp14:anchorId="09D6F3BB" wp14:editId="325C9168">
+              <wp:anchor distT="0" distB="0" distL="114300" distR="114300" simplePos="0" relativeHeight="251718656" behindDoc="0" locked="0" layoutInCell="1" allowOverlap="1" wp14:anchorId="09D6F3BB" wp14:editId="3EE7AB76">
                 <wp:simplePos x="0" y="0"/>
                 <wp:positionH relativeFrom="column">
-                  <wp:posOffset>2589530</wp:posOffset>
+                  <wp:posOffset>2961005</wp:posOffset>
                 </wp:positionH>
                 <wp:positionV relativeFrom="paragraph">
-                  <wp:posOffset>213360</wp:posOffset>
+                  <wp:posOffset>4445</wp:posOffset>
                 </wp:positionV>
                 <wp:extent cx="1233377" cy="255182"/>
                 <wp:effectExtent l="0" t="0" r="24130" b="12065"/>
@@ -2880,7 +3177,7 @@
           </mc:Choice>
           <mc:Fallback>
             <w:pict>
-              <v:rect w14:anchorId="09D6F3BB" id="Retângulo 44" o:spid="_x0000_s1039" style="position:absolute;margin-left:203.9pt;margin-top:16.8pt;width:97.1pt;height:20.1pt;z-index:251723776;visibility:visible;mso-wrap-style:square;mso-wrap-distance-left:9pt;mso-wrap-distance-top:0;mso-wrap-distance-right:9pt;mso-wrap-distance-bottom:0;mso-position-horizontal:absolute;mso-position-horizontal-relative:text;mso-position-vertical:absolute;mso-position-vertical-relative:text;v-text-anchor:middle" o:gfxdata="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" fillcolor="#4472c4 [3204]" strokecolor="#1f3763 [1604]" strokeweight="1pt">
+              <v:rect w14:anchorId="09D6F3BB" id="Retângulo 44" o:spid="_x0000_s1038" style="position:absolute;margin-left:233.15pt;margin-top:.35pt;width:97.1pt;height:20.1pt;z-index:251718656;visibility:visible;mso-wrap-style:square;mso-wrap-distance-left:9pt;mso-wrap-distance-top:0;mso-wrap-distance-right:9pt;mso-wrap-distance-bottom:0;mso-position-horizontal:absolute;mso-position-horizontal-relative:text;mso-position-vertical:absolute;mso-position-vertical-relative:text;v-text-anchor:middle" o:gfxdata="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" fillcolor="#4472c4 [3204]" strokecolor="#1f3763 [1604]" strokeweight="1pt">
                 <v:textbox>
                   <w:txbxContent>
                     <w:p>
@@ -2910,8 +3207,6 @@
           </mc:Fallback>
         </mc:AlternateContent>
       </w:r>
-    </w:p>
-    <w:p>
       <w:r>
         <w:rPr>
           <w:noProof/>
@@ -2919,246 +3214,7 @@
         <mc:AlternateContent>
           <mc:Choice Requires="wps">
             <w:drawing>
-              <wp:anchor distT="0" distB="0" distL="114300" distR="114300" simplePos="0" relativeHeight="251725824" behindDoc="0" locked="0" layoutInCell="1" allowOverlap="1" wp14:anchorId="0A217A3A" wp14:editId="44CDAA11">
-                <wp:simplePos x="0" y="0"/>
-                <wp:positionH relativeFrom="column">
-                  <wp:posOffset>2587369</wp:posOffset>
-                </wp:positionH>
-                <wp:positionV relativeFrom="paragraph">
-                  <wp:posOffset>196742</wp:posOffset>
-                </wp:positionV>
-                <wp:extent cx="1233377" cy="255182"/>
-                <wp:effectExtent l="0" t="0" r="24130" b="12065"/>
-                <wp:wrapNone/>
-                <wp:docPr id="55" name="Retângulo 55"/>
-                <wp:cNvGraphicFramePr/>
-                <a:graphic xmlns:a="http://schemas.openxmlformats.org/drawingml/2006/main">
-                  <a:graphicData uri="http://schemas.microsoft.com/office/word/2010/wordprocessingShape">
-                    <wps:wsp>
-                      <wps:cNvSpPr/>
-                      <wps:spPr>
-                        <a:xfrm>
-                          <a:off x="0" y="0"/>
-                          <a:ext cx="1233377" cy="255182"/>
-                        </a:xfrm>
-                        <a:prstGeom prst="rect">
-                          <a:avLst/>
-                        </a:prstGeom>
-                      </wps:spPr>
-                      <wps:style>
-                        <a:lnRef idx="2">
-                          <a:schemeClr val="accent1">
-                            <a:shade val="50000"/>
-                          </a:schemeClr>
-                        </a:lnRef>
-                        <a:fillRef idx="1">
-                          <a:schemeClr val="accent1"/>
-                        </a:fillRef>
-                        <a:effectRef idx="0">
-                          <a:schemeClr val="accent1"/>
-                        </a:effectRef>
-                        <a:fontRef idx="minor">
-                          <a:schemeClr val="lt1"/>
-                        </a:fontRef>
-                      </wps:style>
-                      <wps:txbx>
-                        <w:txbxContent>
-                          <w:p>
-                            <w:pPr>
-                              <w:jc w:val="center"/>
-                              <w:rPr>
-                                <w:rFonts w:ascii="Arial" w:hAnsi="Arial" w:cs="Arial"/>
-                                <w:color w:val="000000" w:themeColor="text1"/>
-                                <w:sz w:val="20"/>
-                                <w:szCs w:val="20"/>
-                              </w:rPr>
-                            </w:pPr>
-                            <w:r>
-                              <w:rPr>
-                                <w:rFonts w:ascii="Arial" w:hAnsi="Arial" w:cs="Arial"/>
-                                <w:color w:val="000000" w:themeColor="text1"/>
-                                <w:sz w:val="20"/>
-                                <w:szCs w:val="20"/>
-                              </w:rPr>
-                              <w:t>JDBC</w:t>
-                            </w:r>
-                          </w:p>
-                        </w:txbxContent>
-                      </wps:txbx>
-                      <wps:bodyPr rot="0" spcFirstLastPara="0" vertOverflow="overflow" horzOverflow="overflow" vert="horz" wrap="square" lIns="91440" tIns="45720" rIns="91440" bIns="45720" numCol="1" spcCol="0" rtlCol="0" fromWordArt="0" anchor="ctr" anchorCtr="0" forceAA="0" compatLnSpc="1">
-                        <a:prstTxWarp prst="textNoShape">
-                          <a:avLst/>
-                        </a:prstTxWarp>
-                        <a:noAutofit/>
-                      </wps:bodyPr>
-                    </wps:wsp>
-                  </a:graphicData>
-                </a:graphic>
-              </wp:anchor>
-            </w:drawing>
-          </mc:Choice>
-          <mc:Fallback>
-            <w:pict>
-              <v:rect w14:anchorId="0A217A3A" id="Retângulo 55" o:spid="_x0000_s1040" style="position:absolute;margin-left:203.75pt;margin-top:15.5pt;width:97.1pt;height:20.1pt;z-index:251725824;visibility:visible;mso-wrap-style:square;mso-wrap-distance-left:9pt;mso-wrap-distance-top:0;mso-wrap-distance-right:9pt;mso-wrap-distance-bottom:0;mso-position-horizontal:absolute;mso-position-horizontal-relative:text;mso-position-vertical:absolute;mso-position-vertical-relative:text;v-text-anchor:middle" o:gfxdata="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" fillcolor="#4472c4 [3204]" strokecolor="#1f3763 [1604]" strokeweight="1pt">
-                <v:textbox>
-                  <w:txbxContent>
-                    <w:p>
-                      <w:pPr>
-                        <w:jc w:val="center"/>
-                        <w:rPr>
-                          <w:rFonts w:ascii="Arial" w:hAnsi="Arial" w:cs="Arial"/>
-                          <w:color w:val="000000" w:themeColor="text1"/>
-                          <w:sz w:val="20"/>
-                          <w:szCs w:val="20"/>
-                        </w:rPr>
-                      </w:pPr>
-                      <w:r>
-                        <w:rPr>
-                          <w:rFonts w:ascii="Arial" w:hAnsi="Arial" w:cs="Arial"/>
-                          <w:color w:val="000000" w:themeColor="text1"/>
-                          <w:sz w:val="20"/>
-                          <w:szCs w:val="20"/>
-                        </w:rPr>
-                        <w:t>JDBC</w:t>
-                      </w:r>
-                    </w:p>
-                  </w:txbxContent>
-                </v:textbox>
-              </v:rect>
-            </w:pict>
-          </mc:Fallback>
-        </mc:AlternateContent>
-      </w:r>
-    </w:p>
-    <w:p>
-      <w:r>
-        <w:rPr>
-          <w:noProof/>
-        </w:rPr>
-        <mc:AlternateContent>
-          <mc:Choice Requires="wps">
-            <w:drawing>
-              <wp:anchor distT="0" distB="0" distL="114300" distR="114300" simplePos="0" relativeHeight="251721728" behindDoc="0" locked="0" layoutInCell="1" allowOverlap="1" wp14:anchorId="221D5B90" wp14:editId="641A4091">
-                <wp:simplePos x="0" y="0"/>
-                <wp:positionH relativeFrom="column">
-                  <wp:posOffset>2591690</wp:posOffset>
-                </wp:positionH>
-                <wp:positionV relativeFrom="paragraph">
-                  <wp:posOffset>187960</wp:posOffset>
-                </wp:positionV>
-                <wp:extent cx="1233377" cy="255182"/>
-                <wp:effectExtent l="0" t="0" r="24130" b="12065"/>
-                <wp:wrapNone/>
-                <wp:docPr id="39" name="Retângulo 39"/>
-                <wp:cNvGraphicFramePr/>
-                <a:graphic xmlns:a="http://schemas.openxmlformats.org/drawingml/2006/main">
-                  <a:graphicData uri="http://schemas.microsoft.com/office/word/2010/wordprocessingShape">
-                    <wps:wsp>
-                      <wps:cNvSpPr/>
-                      <wps:spPr>
-                        <a:xfrm>
-                          <a:off x="0" y="0"/>
-                          <a:ext cx="1233377" cy="255182"/>
-                        </a:xfrm>
-                        <a:prstGeom prst="rect">
-                          <a:avLst/>
-                        </a:prstGeom>
-                      </wps:spPr>
-                      <wps:style>
-                        <a:lnRef idx="2">
-                          <a:schemeClr val="accent1">
-                            <a:shade val="50000"/>
-                          </a:schemeClr>
-                        </a:lnRef>
-                        <a:fillRef idx="1">
-                          <a:schemeClr val="accent1"/>
-                        </a:fillRef>
-                        <a:effectRef idx="0">
-                          <a:schemeClr val="accent1"/>
-                        </a:effectRef>
-                        <a:fontRef idx="minor">
-                          <a:schemeClr val="lt1"/>
-                        </a:fontRef>
-                      </wps:style>
-                      <wps:txbx>
-                        <w:txbxContent>
-                          <w:p>
-                            <w:pPr>
-                              <w:jc w:val="center"/>
-                              <w:rPr>
-                                <w:rFonts w:ascii="Arial" w:hAnsi="Arial" w:cs="Arial"/>
-                                <w:color w:val="000000" w:themeColor="text1"/>
-                                <w:sz w:val="20"/>
-                                <w:szCs w:val="20"/>
-                              </w:rPr>
-                            </w:pPr>
-                            <w:r>
-                              <w:rPr>
-                                <w:rFonts w:ascii="Arial" w:hAnsi="Arial" w:cs="Arial"/>
-                                <w:color w:val="000000" w:themeColor="text1"/>
-                                <w:sz w:val="20"/>
-                                <w:szCs w:val="20"/>
-                              </w:rPr>
-                              <w:t>LOOCA API</w:t>
-                            </w:r>
-                          </w:p>
-                        </w:txbxContent>
-                      </wps:txbx>
-                      <wps:bodyPr rot="0" spcFirstLastPara="0" vertOverflow="overflow" horzOverflow="overflow" vert="horz" wrap="square" lIns="91440" tIns="45720" rIns="91440" bIns="45720" numCol="1" spcCol="0" rtlCol="0" fromWordArt="0" anchor="ctr" anchorCtr="0" forceAA="0" compatLnSpc="1">
-                        <a:prstTxWarp prst="textNoShape">
-                          <a:avLst/>
-                        </a:prstTxWarp>
-                        <a:noAutofit/>
-                      </wps:bodyPr>
-                    </wps:wsp>
-                  </a:graphicData>
-                </a:graphic>
-              </wp:anchor>
-            </w:drawing>
-          </mc:Choice>
-          <mc:Fallback>
-            <w:pict>
-              <v:rect w14:anchorId="221D5B90" id="Retângulo 39" o:spid="_x0000_s1041" style="position:absolute;margin-left:204.05pt;margin-top:14.8pt;width:97.1pt;height:20.1pt;z-index:251721728;visibility:visible;mso-wrap-style:square;mso-wrap-distance-left:9pt;mso-wrap-distance-top:0;mso-wrap-distance-right:9pt;mso-wrap-distance-bottom:0;mso-position-horizontal:absolute;mso-position-horizontal-relative:text;mso-position-vertical:absolute;mso-position-vertical-relative:text;v-text-anchor:middle" o:gfxdata="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" fillcolor="#4472c4 [3204]" strokecolor="#1f3763 [1604]" strokeweight="1pt">
-                <v:textbox>
-                  <w:txbxContent>
-                    <w:p>
-                      <w:pPr>
-                        <w:jc w:val="center"/>
-                        <w:rPr>
-                          <w:rFonts w:ascii="Arial" w:hAnsi="Arial" w:cs="Arial"/>
-                          <w:color w:val="000000" w:themeColor="text1"/>
-                          <w:sz w:val="20"/>
-                          <w:szCs w:val="20"/>
-                        </w:rPr>
-                      </w:pPr>
-                      <w:r>
-                        <w:rPr>
-                          <w:rFonts w:ascii="Arial" w:hAnsi="Arial" w:cs="Arial"/>
-                          <w:color w:val="000000" w:themeColor="text1"/>
-                          <w:sz w:val="20"/>
-                          <w:szCs w:val="20"/>
-                        </w:rPr>
-                        <w:t>LOOCA API</w:t>
-                      </w:r>
-                    </w:p>
-                  </w:txbxContent>
-                </v:textbox>
-              </v:rect>
-            </w:pict>
-          </mc:Fallback>
-        </mc:AlternateContent>
-      </w:r>
-    </w:p>
-    <w:p/>
-    <w:p>
-      <w:r>
-        <w:rPr>
-          <w:noProof/>
-        </w:rPr>
-        <mc:AlternateContent>
-          <mc:Choice Requires="wps">
-            <w:drawing>
-              <wp:anchor distT="45720" distB="45720" distL="114300" distR="114300" simplePos="0" relativeHeight="251697152" behindDoc="0" locked="0" layoutInCell="1" allowOverlap="1" wp14:anchorId="5AB82CC5" wp14:editId="33ADAD70">
+              <wp:anchor distT="45720" distB="45720" distL="114300" distR="114300" simplePos="0" relativeHeight="251692032" behindDoc="0" locked="0" layoutInCell="1" allowOverlap="1" wp14:anchorId="5AB82CC5" wp14:editId="239F874B">
                 <wp:simplePos x="0" y="0"/>
                 <wp:positionH relativeFrom="margin">
                   <wp:posOffset>6604809</wp:posOffset>
@@ -3324,7 +3380,7 @@
           </mc:Choice>
           <mc:Fallback>
             <w:pict>
-              <v:shape w14:anchorId="5AB82CC5" id="_x0000_s1042" type="#_x0000_t202" style="position:absolute;margin-left:520.05pt;margin-top:17.15pt;width:198.2pt;height:106.9pt;z-index:251697152;visibility:visible;mso-wrap-style:square;mso-width-percent:0;mso-height-percent:0;mso-wrap-distance-left:9pt;mso-wrap-distance-top:3.6pt;mso-wrap-distance-right:9pt;mso-wrap-distance-bottom:3.6pt;mso-position-horizontal:absolute;mso-position-horizontal-relative:margin;mso-position-vertical:absolute;mso-position-vertical-relative:text;mso-width-percent:0;mso-height-percent:0;mso-width-relative:margin;mso-height-relative:margin;v-text-anchor:top" o:gfxdata="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">
+              <v:shape w14:anchorId="5AB82CC5" id="_x0000_s1039" type="#_x0000_t202" style="position:absolute;margin-left:520.05pt;margin-top:17.15pt;width:198.2pt;height:106.9pt;z-index:251692032;visibility:visible;mso-wrap-style:square;mso-width-percent:0;mso-height-percent:0;mso-wrap-distance-left:9pt;mso-wrap-distance-top:3.6pt;mso-wrap-distance-right:9pt;mso-wrap-distance-bottom:3.6pt;mso-position-horizontal:absolute;mso-position-horizontal-relative:margin;mso-position-vertical:absolute;mso-position-vertical-relative:text;mso-width-percent:0;mso-height-percent:0;mso-width-relative:margin;mso-height-relative:margin;v-text-anchor:top" o:gfxdata="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">
                 <v:textbox>
                   <w:txbxContent>
                     <w:p>
@@ -3440,8 +3496,244 @@
         </mc:AlternateContent>
       </w:r>
     </w:p>
-    <w:p/>
-    <w:p/>
+    <w:p>
+      <w:r>
+        <w:rPr>
+          <w:noProof/>
+        </w:rPr>
+        <mc:AlternateContent>
+          <mc:Choice Requires="wps">
+            <w:drawing>
+              <wp:anchor distT="0" distB="0" distL="114300" distR="114300" simplePos="0" relativeHeight="251720704" behindDoc="0" locked="0" layoutInCell="1" allowOverlap="1" wp14:anchorId="0A217A3A" wp14:editId="762D8D11">
+                <wp:simplePos x="0" y="0"/>
+                <wp:positionH relativeFrom="column">
+                  <wp:posOffset>2958465</wp:posOffset>
+                </wp:positionH>
+                <wp:positionV relativeFrom="paragraph">
+                  <wp:posOffset>5715</wp:posOffset>
+                </wp:positionV>
+                <wp:extent cx="1233377" cy="255182"/>
+                <wp:effectExtent l="0" t="0" r="24130" b="12065"/>
+                <wp:wrapNone/>
+                <wp:docPr id="55" name="Retângulo 55"/>
+                <wp:cNvGraphicFramePr/>
+                <a:graphic xmlns:a="http://schemas.openxmlformats.org/drawingml/2006/main">
+                  <a:graphicData uri="http://schemas.microsoft.com/office/word/2010/wordprocessingShape">
+                    <wps:wsp>
+                      <wps:cNvSpPr/>
+                      <wps:spPr>
+                        <a:xfrm>
+                          <a:off x="0" y="0"/>
+                          <a:ext cx="1233377" cy="255182"/>
+                        </a:xfrm>
+                        <a:prstGeom prst="rect">
+                          <a:avLst/>
+                        </a:prstGeom>
+                      </wps:spPr>
+                      <wps:style>
+                        <a:lnRef idx="2">
+                          <a:schemeClr val="accent1">
+                            <a:shade val="50000"/>
+                          </a:schemeClr>
+                        </a:lnRef>
+                        <a:fillRef idx="1">
+                          <a:schemeClr val="accent1"/>
+                        </a:fillRef>
+                        <a:effectRef idx="0">
+                          <a:schemeClr val="accent1"/>
+                        </a:effectRef>
+                        <a:fontRef idx="minor">
+                          <a:schemeClr val="lt1"/>
+                        </a:fontRef>
+                      </wps:style>
+                      <wps:txbx>
+                        <w:txbxContent>
+                          <w:p>
+                            <w:pPr>
+                              <w:jc w:val="center"/>
+                              <w:rPr>
+                                <w:rFonts w:ascii="Arial" w:hAnsi="Arial" w:cs="Arial"/>
+                                <w:color w:val="000000" w:themeColor="text1"/>
+                                <w:sz w:val="20"/>
+                                <w:szCs w:val="20"/>
+                              </w:rPr>
+                            </w:pPr>
+                            <w:r>
+                              <w:rPr>
+                                <w:rFonts w:ascii="Arial" w:hAnsi="Arial" w:cs="Arial"/>
+                                <w:color w:val="000000" w:themeColor="text1"/>
+                                <w:sz w:val="20"/>
+                                <w:szCs w:val="20"/>
+                              </w:rPr>
+                              <w:t>JDBC</w:t>
+                            </w:r>
+                          </w:p>
+                        </w:txbxContent>
+                      </wps:txbx>
+                      <wps:bodyPr rot="0" spcFirstLastPara="0" vertOverflow="overflow" horzOverflow="overflow" vert="horz" wrap="square" lIns="91440" tIns="45720" rIns="91440" bIns="45720" numCol="1" spcCol="0" rtlCol="0" fromWordArt="0" anchor="ctr" anchorCtr="0" forceAA="0" compatLnSpc="1">
+                        <a:prstTxWarp prst="textNoShape">
+                          <a:avLst/>
+                        </a:prstTxWarp>
+                        <a:noAutofit/>
+                      </wps:bodyPr>
+                    </wps:wsp>
+                  </a:graphicData>
+                </a:graphic>
+              </wp:anchor>
+            </w:drawing>
+          </mc:Choice>
+          <mc:Fallback>
+            <w:pict>
+              <v:rect w14:anchorId="0A217A3A" id="Retângulo 55" o:spid="_x0000_s1040" style="position:absolute;margin-left:232.95pt;margin-top:.45pt;width:97.1pt;height:20.1pt;z-index:251720704;visibility:visible;mso-wrap-style:square;mso-wrap-distance-left:9pt;mso-wrap-distance-top:0;mso-wrap-distance-right:9pt;mso-wrap-distance-bottom:0;mso-position-horizontal:absolute;mso-position-horizontal-relative:text;mso-position-vertical:absolute;mso-position-vertical-relative:text;v-text-anchor:middle" o:gfxdata="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" fillcolor="#4472c4 [3204]" strokecolor="#1f3763 [1604]" strokeweight="1pt">
+                <v:textbox>
+                  <w:txbxContent>
+                    <w:p>
+                      <w:pPr>
+                        <w:jc w:val="center"/>
+                        <w:rPr>
+                          <w:rFonts w:ascii="Arial" w:hAnsi="Arial" w:cs="Arial"/>
+                          <w:color w:val="000000" w:themeColor="text1"/>
+                          <w:sz w:val="20"/>
+                          <w:szCs w:val="20"/>
+                        </w:rPr>
+                      </w:pPr>
+                      <w:r>
+                        <w:rPr>
+                          <w:rFonts w:ascii="Arial" w:hAnsi="Arial" w:cs="Arial"/>
+                          <w:color w:val="000000" w:themeColor="text1"/>
+                          <w:sz w:val="20"/>
+                          <w:szCs w:val="20"/>
+                        </w:rPr>
+                        <w:t>JDBC</w:t>
+                      </w:r>
+                    </w:p>
+                  </w:txbxContent>
+                </v:textbox>
+              </v:rect>
+            </w:pict>
+          </mc:Fallback>
+        </mc:AlternateContent>
+      </w:r>
+    </w:p>
+    <w:p>
+      <w:r>
+        <w:rPr>
+          <w:noProof/>
+        </w:rPr>
+        <mc:AlternateContent>
+          <mc:Choice Requires="wps">
+            <w:drawing>
+              <wp:anchor distT="0" distB="0" distL="114300" distR="114300" simplePos="0" relativeHeight="251716608" behindDoc="0" locked="0" layoutInCell="1" allowOverlap="1" wp14:anchorId="221D5B90" wp14:editId="395D7F3E">
+                <wp:simplePos x="0" y="0"/>
+                <wp:positionH relativeFrom="column">
+                  <wp:posOffset>2953385</wp:posOffset>
+                </wp:positionH>
+                <wp:positionV relativeFrom="paragraph">
+                  <wp:posOffset>7620</wp:posOffset>
+                </wp:positionV>
+                <wp:extent cx="1233377" cy="255182"/>
+                <wp:effectExtent l="0" t="0" r="24130" b="12065"/>
+                <wp:wrapNone/>
+                <wp:docPr id="39" name="Retângulo 39"/>
+                <wp:cNvGraphicFramePr/>
+                <a:graphic xmlns:a="http://schemas.openxmlformats.org/drawingml/2006/main">
+                  <a:graphicData uri="http://schemas.microsoft.com/office/word/2010/wordprocessingShape">
+                    <wps:wsp>
+                      <wps:cNvSpPr/>
+                      <wps:spPr>
+                        <a:xfrm>
+                          <a:off x="0" y="0"/>
+                          <a:ext cx="1233377" cy="255182"/>
+                        </a:xfrm>
+                        <a:prstGeom prst="rect">
+                          <a:avLst/>
+                        </a:prstGeom>
+                      </wps:spPr>
+                      <wps:style>
+                        <a:lnRef idx="2">
+                          <a:schemeClr val="accent1">
+                            <a:shade val="50000"/>
+                          </a:schemeClr>
+                        </a:lnRef>
+                        <a:fillRef idx="1">
+                          <a:schemeClr val="accent1"/>
+                        </a:fillRef>
+                        <a:effectRef idx="0">
+                          <a:schemeClr val="accent1"/>
+                        </a:effectRef>
+                        <a:fontRef idx="minor">
+                          <a:schemeClr val="lt1"/>
+                        </a:fontRef>
+                      </wps:style>
+                      <wps:txbx>
+                        <w:txbxContent>
+                          <w:p>
+                            <w:pPr>
+                              <w:jc w:val="center"/>
+                              <w:rPr>
+                                <w:rFonts w:ascii="Arial" w:hAnsi="Arial" w:cs="Arial"/>
+                                <w:color w:val="000000" w:themeColor="text1"/>
+                                <w:sz w:val="20"/>
+                                <w:szCs w:val="20"/>
+                              </w:rPr>
+                            </w:pPr>
+                            <w:r>
+                              <w:rPr>
+                                <w:rFonts w:ascii="Arial" w:hAnsi="Arial" w:cs="Arial"/>
+                                <w:color w:val="000000" w:themeColor="text1"/>
+                                <w:sz w:val="20"/>
+                                <w:szCs w:val="20"/>
+                              </w:rPr>
+                              <w:t>LOOCA API</w:t>
+                            </w:r>
+                          </w:p>
+                        </w:txbxContent>
+                      </wps:txbx>
+                      <wps:bodyPr rot="0" spcFirstLastPara="0" vertOverflow="overflow" horzOverflow="overflow" vert="horz" wrap="square" lIns="91440" tIns="45720" rIns="91440" bIns="45720" numCol="1" spcCol="0" rtlCol="0" fromWordArt="0" anchor="ctr" anchorCtr="0" forceAA="0" compatLnSpc="1">
+                        <a:prstTxWarp prst="textNoShape">
+                          <a:avLst/>
+                        </a:prstTxWarp>
+                        <a:noAutofit/>
+                      </wps:bodyPr>
+                    </wps:wsp>
+                  </a:graphicData>
+                </a:graphic>
+              </wp:anchor>
+            </w:drawing>
+          </mc:Choice>
+          <mc:Fallback>
+            <w:pict>
+              <v:rect w14:anchorId="221D5B90" id="Retângulo 39" o:spid="_x0000_s1041" style="position:absolute;margin-left:232.55pt;margin-top:.6pt;width:97.1pt;height:20.1pt;z-index:251716608;visibility:visible;mso-wrap-style:square;mso-wrap-distance-left:9pt;mso-wrap-distance-top:0;mso-wrap-distance-right:9pt;mso-wrap-distance-bottom:0;mso-position-horizontal:absolute;mso-position-horizontal-relative:text;mso-position-vertical:absolute;mso-position-vertical-relative:text;v-text-anchor:middle" o:gfxdata="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" fillcolor="#4472c4 [3204]" strokecolor="#1f3763 [1604]" strokeweight="1pt">
+                <v:textbox>
+                  <w:txbxContent>
+                    <w:p>
+                      <w:pPr>
+                        <w:jc w:val="center"/>
+                        <w:rPr>
+                          <w:rFonts w:ascii="Arial" w:hAnsi="Arial" w:cs="Arial"/>
+                          <w:color w:val="000000" w:themeColor="text1"/>
+                          <w:sz w:val="20"/>
+                          <w:szCs w:val="20"/>
+                        </w:rPr>
+                      </w:pPr>
+                      <w:r>
+                        <w:rPr>
+                          <w:rFonts w:ascii="Arial" w:hAnsi="Arial" w:cs="Arial"/>
+                          <w:color w:val="000000" w:themeColor="text1"/>
+                          <w:sz w:val="20"/>
+                          <w:szCs w:val="20"/>
+                        </w:rPr>
+                        <w:t>LOOCA API</w:t>
+                      </w:r>
+                    </w:p>
+                  </w:txbxContent>
+                </v:textbox>
+              </v:rect>
+            </w:pict>
+          </mc:Fallback>
+        </mc:AlternateContent>
+      </w:r>
+    </w:p>
     <w:p/>
     <w:p>
       <w:pPr>

</xml_diff>